<commit_message>
dalszy podział solucji na ReportService.Core i dodana aplikacja testująca
</commit_message>
<xml_diff>
--- a/doc/WindowsService.docx
+++ b/doc/WindowsService.docx
@@ -7265,18 +7265,47 @@
       <w:r>
         <w:rPr>
           <w:rFonts w:ascii="Consolas" w:hAnsi="Consolas"/>
+          <w:b/>
+          <w:bCs/>
+          <w:sz w:val="32"/>
+          <w:szCs w:val="32"/>
           <w:lang w:val="pl-PL"/>
         </w:rPr>
         <w:lastRenderedPageBreak/>
-        <w:t>Konfiguracja konta email</w:t>
-      </w:r>
-      <w:r>
-        <w:rPr>
-          <w:rFonts w:ascii="Consolas" w:hAnsi="Consolas"/>
+        <w:t>Implementacja wysyłania maili</w:t>
+      </w:r>
+      <w:r>
+        <w:rPr>
+          <w:rFonts w:ascii="Consolas" w:hAnsi="Consolas"/>
+          <w:b/>
+          <w:bCs/>
+          <w:sz w:val="32"/>
+          <w:szCs w:val="32"/>
           <w:lang w:val="pl-PL"/>
         </w:rPr>
         <w:br/>
-        <w:t>dodajemy klasę Email z wszystkimi niezbędnymi polami</w:t>
+      </w:r>
+    </w:p>
+    <w:p>
+      <w:pPr>
+        <w:rPr>
+          <w:rFonts w:ascii="Consolas" w:hAnsi="Consolas"/>
+          <w:lang w:val="pl-PL"/>
+        </w:rPr>
+      </w:pPr>
+      <w:r>
+        <w:rPr>
+          <w:rFonts w:ascii="Consolas" w:hAnsi="Consolas"/>
+          <w:lang w:val="pl-PL"/>
+        </w:rPr>
+        <w:t>D</w:t>
+      </w:r>
+      <w:r>
+        <w:rPr>
+          <w:rFonts w:ascii="Consolas" w:hAnsi="Consolas"/>
+          <w:lang w:val="pl-PL"/>
+        </w:rPr>
+        <w:t>odajemy klasę Email z wszystkimi niezbędnymi polami</w:t>
       </w:r>
     </w:p>
     <w:tbl>
@@ -9751,14 +9780,1856 @@
           <w:lang w:val="pl-PL"/>
         </w:rPr>
       </w:pPr>
+      <w:r>
+        <w:rPr>
+          <w:rFonts w:ascii="Consolas" w:hAnsi="Consolas"/>
+          <w:lang w:val="pl-PL"/>
+        </w:rPr>
+        <w:br w:type="page"/>
+      </w:r>
+    </w:p>
+    <w:p>
+      <w:pPr>
+        <w:rPr>
+          <w:rFonts w:ascii="Consolas" w:hAnsi="Consolas"/>
+          <w:lang w:val="pl-PL"/>
+        </w:rPr>
+      </w:pPr>
+    </w:p>
+    <w:p>
+      <w:pPr>
+        <w:rPr>
+          <w:rFonts w:ascii="Consolas" w:hAnsi="Consolas"/>
+          <w:lang w:val="pl-PL"/>
+        </w:rPr>
+      </w:pPr>
+      <w:r>
+        <w:rPr>
+          <w:rFonts w:ascii="Consolas" w:hAnsi="Consolas"/>
+          <w:lang w:val="pl-PL"/>
+        </w:rPr>
+        <w:t xml:space="preserve">c# </w:t>
+      </w:r>
+      <w:proofErr w:type="spellStart"/>
+      <w:r>
+        <w:rPr>
+          <w:rFonts w:ascii="Consolas" w:hAnsi="Consolas"/>
+          <w:lang w:val="pl-PL"/>
+        </w:rPr>
+        <w:t>remove</w:t>
+      </w:r>
+      <w:proofErr w:type="spellEnd"/>
+      <w:r>
+        <w:rPr>
+          <w:rFonts w:ascii="Consolas" w:hAnsi="Consolas"/>
+          <w:lang w:val="pl-PL"/>
+        </w:rPr>
+        <w:t xml:space="preserve"> </w:t>
+      </w:r>
+      <w:proofErr w:type="spellStart"/>
+      <w:r>
+        <w:rPr>
+          <w:rFonts w:ascii="Consolas" w:hAnsi="Consolas"/>
+          <w:lang w:val="pl-PL"/>
+        </w:rPr>
+        <w:t>tags</w:t>
+      </w:r>
+      <w:proofErr w:type="spellEnd"/>
+      <w:r>
+        <w:rPr>
+          <w:rFonts w:ascii="Consolas" w:hAnsi="Consolas"/>
+          <w:lang w:val="pl-PL"/>
+        </w:rPr>
+        <w:t xml:space="preserve"> from string</w:t>
+      </w:r>
+    </w:p>
+    <w:p>
+      <w:pPr>
+        <w:rPr>
+          <w:rFonts w:ascii="Consolas" w:hAnsi="Consolas"/>
+          <w:lang w:val="pl-PL"/>
+        </w:rPr>
+      </w:pPr>
+    </w:p>
+    <w:p>
+      <w:pPr>
+        <w:rPr>
+          <w:rFonts w:ascii="Consolas" w:hAnsi="Consolas"/>
+          <w:lang w:val="pl-PL"/>
+        </w:rPr>
+      </w:pPr>
+      <w:r>
+        <w:rPr>
+          <w:rFonts w:ascii="Consolas" w:hAnsi="Consolas"/>
+          <w:lang w:val="pl-PL"/>
+        </w:rPr>
+        <w:br/>
+      </w:r>
+    </w:p>
+    <w:p>
+      <w:pPr>
+        <w:rPr>
+          <w:rFonts w:ascii="Consolas" w:hAnsi="Consolas"/>
+          <w:lang w:val="pl-PL"/>
+        </w:rPr>
+      </w:pPr>
+      <w:r>
+        <w:rPr>
+          <w:rFonts w:ascii="Consolas" w:hAnsi="Consolas"/>
+          <w:lang w:val="pl-PL"/>
+        </w:rPr>
+        <w:br w:type="page"/>
+      </w:r>
+    </w:p>
+    <w:p>
+      <w:pPr>
+        <w:rPr>
+          <w:rFonts w:ascii="Consolas" w:hAnsi="Consolas"/>
+          <w:b/>
+          <w:bCs/>
+          <w:sz w:val="32"/>
+          <w:szCs w:val="32"/>
+          <w:lang w:val="pl-PL"/>
+        </w:rPr>
+      </w:pPr>
+      <w:proofErr w:type="spellStart"/>
+      <w:r>
+        <w:rPr>
+          <w:rFonts w:ascii="Consolas" w:hAnsi="Consolas"/>
+          <w:b/>
+          <w:bCs/>
+          <w:sz w:val="32"/>
+          <w:szCs w:val="32"/>
+          <w:lang w:val="pl-PL"/>
+        </w:rPr>
+        <w:lastRenderedPageBreak/>
+        <w:t>Reużywanie</w:t>
+      </w:r>
+      <w:proofErr w:type="spellEnd"/>
+      <w:r>
+        <w:rPr>
+          <w:rFonts w:ascii="Consolas" w:hAnsi="Consolas"/>
+          <w:b/>
+          <w:bCs/>
+          <w:sz w:val="32"/>
+          <w:szCs w:val="32"/>
+          <w:lang w:val="pl-PL"/>
+        </w:rPr>
+        <w:t xml:space="preserve"> kodu</w:t>
+      </w:r>
+    </w:p>
+    <w:p>
+      <w:pPr>
+        <w:rPr>
+          <w:rFonts w:ascii="Consolas" w:hAnsi="Consolas"/>
+          <w:lang w:val="pl-PL"/>
+        </w:rPr>
+      </w:pPr>
+      <w:r>
+        <w:rPr>
+          <w:rFonts w:ascii="Consolas" w:hAnsi="Consolas"/>
+          <w:lang w:val="pl-PL"/>
+        </w:rPr>
+        <w:t>Tworzymy nowy projekt</w:t>
+      </w:r>
+    </w:p>
+    <w:p>
+      <w:pPr>
+        <w:rPr>
+          <w:rFonts w:ascii="Consolas" w:hAnsi="Consolas"/>
+          <w:lang w:val="pl-PL"/>
+        </w:rPr>
+      </w:pPr>
+      <w:r>
+        <w:rPr>
+          <w:noProof/>
+        </w:rPr>
+        <w:drawing>
+          <wp:inline distT="0" distB="0" distL="0" distR="0" wp14:anchorId="05FA3347" wp14:editId="5F8C5607">
+            <wp:extent cx="5760720" cy="2362200"/>
+            <wp:effectExtent l="0" t="0" r="0" b="0"/>
+            <wp:docPr id="7" name="Obraz 7"/>
+            <wp:cNvGraphicFramePr>
+              <a:graphicFrameLocks xmlns:a="http://schemas.openxmlformats.org/drawingml/2006/main" noChangeAspect="1"/>
+            </wp:cNvGraphicFramePr>
+            <a:graphic xmlns:a="http://schemas.openxmlformats.org/drawingml/2006/main">
+              <a:graphicData uri="http://schemas.openxmlformats.org/drawingml/2006/picture">
+                <pic:pic xmlns:pic="http://schemas.openxmlformats.org/drawingml/2006/picture">
+                  <pic:nvPicPr>
+                    <pic:cNvPr id="1" name=""/>
+                    <pic:cNvPicPr/>
+                  </pic:nvPicPr>
+                  <pic:blipFill>
+                    <a:blip r:embed="rId24"/>
+                    <a:stretch>
+                      <a:fillRect/>
+                    </a:stretch>
+                  </pic:blipFill>
+                  <pic:spPr>
+                    <a:xfrm>
+                      <a:off x="0" y="0"/>
+                      <a:ext cx="5760720" cy="2362200"/>
+                    </a:xfrm>
+                    <a:prstGeom prst="rect">
+                      <a:avLst/>
+                    </a:prstGeom>
+                  </pic:spPr>
+                </pic:pic>
+              </a:graphicData>
+            </a:graphic>
+          </wp:inline>
+        </w:drawing>
+      </w:r>
+    </w:p>
+    <w:p>
+      <w:pPr>
+        <w:rPr>
+          <w:rFonts w:ascii="Consolas" w:hAnsi="Consolas"/>
+          <w:lang w:val="pl-PL"/>
+        </w:rPr>
+      </w:pPr>
+    </w:p>
+    <w:p>
+      <w:pPr>
+        <w:rPr>
+          <w:rFonts w:ascii="Consolas" w:hAnsi="Consolas"/>
+          <w:lang w:val="pl-PL"/>
+        </w:rPr>
+      </w:pPr>
+      <w:r>
+        <w:rPr>
+          <w:noProof/>
+        </w:rPr>
+        <w:drawing>
+          <wp:inline distT="0" distB="0" distL="0" distR="0" wp14:anchorId="57867996" wp14:editId="2DF7F97D">
+            <wp:extent cx="3352454" cy="2047983"/>
+            <wp:effectExtent l="0" t="0" r="635" b="0"/>
+            <wp:docPr id="18" name="Obraz 18"/>
+            <wp:cNvGraphicFramePr>
+              <a:graphicFrameLocks xmlns:a="http://schemas.openxmlformats.org/drawingml/2006/main" noChangeAspect="1"/>
+            </wp:cNvGraphicFramePr>
+            <a:graphic xmlns:a="http://schemas.openxmlformats.org/drawingml/2006/main">
+              <a:graphicData uri="http://schemas.openxmlformats.org/drawingml/2006/picture">
+                <pic:pic xmlns:pic="http://schemas.openxmlformats.org/drawingml/2006/picture">
+                  <pic:nvPicPr>
+                    <pic:cNvPr id="1" name=""/>
+                    <pic:cNvPicPr/>
+                  </pic:nvPicPr>
+                  <pic:blipFill>
+                    <a:blip r:embed="rId25"/>
+                    <a:stretch>
+                      <a:fillRect/>
+                    </a:stretch>
+                  </pic:blipFill>
+                  <pic:spPr>
+                    <a:xfrm>
+                      <a:off x="0" y="0"/>
+                      <a:ext cx="3377303" cy="2063163"/>
+                    </a:xfrm>
+                    <a:prstGeom prst="rect">
+                      <a:avLst/>
+                    </a:prstGeom>
+                  </pic:spPr>
+                </pic:pic>
+              </a:graphicData>
+            </a:graphic>
+          </wp:inline>
+        </w:drawing>
+      </w:r>
+    </w:p>
+    <w:p>
+      <w:pPr>
+        <w:rPr>
+          <w:rFonts w:ascii="Consolas" w:hAnsi="Consolas"/>
+          <w:lang w:val="pl-PL"/>
+        </w:rPr>
+      </w:pPr>
+      <w:r>
+        <w:rPr>
+          <w:rFonts w:ascii="Consolas" w:hAnsi="Consolas"/>
+          <w:lang w:val="pl-PL"/>
+        </w:rPr>
+        <w:br w:type="page"/>
+      </w:r>
+    </w:p>
+    <w:p>
+      <w:pPr>
+        <w:rPr>
+          <w:rFonts w:ascii="Consolas" w:hAnsi="Consolas"/>
+          <w:lang w:val="pl-PL"/>
+        </w:rPr>
+      </w:pPr>
+      <w:r>
+        <w:rPr>
+          <w:rFonts w:ascii="Consolas" w:hAnsi="Consolas"/>
+          <w:lang w:val="pl-PL"/>
+        </w:rPr>
+        <w:lastRenderedPageBreak/>
+        <w:t xml:space="preserve">Usuwamy domyślną </w:t>
+      </w:r>
+      <w:r>
+        <w:rPr>
+          <w:rFonts w:ascii="Consolas" w:hAnsi="Consolas"/>
+          <w:lang w:val="pl-PL"/>
+        </w:rPr>
+        <w:t xml:space="preserve">klasę </w:t>
+      </w:r>
+      <w:r>
+        <w:rPr>
+          <w:rFonts w:ascii="Consolas" w:hAnsi="Consolas"/>
+          <w:lang w:val="pl-PL"/>
+        </w:rPr>
+        <w:t xml:space="preserve">Class1.cs </w:t>
+      </w:r>
+      <w:r>
+        <w:rPr>
+          <w:rFonts w:ascii="Consolas" w:hAnsi="Consolas"/>
+          <w:lang w:val="pl-PL"/>
+        </w:rPr>
+        <w:br/>
+        <w:t xml:space="preserve">Przenosimy </w:t>
+      </w:r>
+      <w:proofErr w:type="spellStart"/>
+      <w:r>
+        <w:rPr>
+          <w:rFonts w:ascii="Consolas" w:hAnsi="Consolas"/>
+          <w:lang w:val="pl-PL"/>
+        </w:rPr>
+        <w:t>Email.cs</w:t>
+      </w:r>
+      <w:proofErr w:type="spellEnd"/>
+      <w:r>
+        <w:rPr>
+          <w:rFonts w:ascii="Consolas" w:hAnsi="Consolas"/>
+          <w:lang w:val="pl-PL"/>
+        </w:rPr>
+        <w:t xml:space="preserve">, </w:t>
+      </w:r>
+      <w:proofErr w:type="spellStart"/>
+      <w:r>
+        <w:rPr>
+          <w:rFonts w:ascii="Consolas" w:hAnsi="Consolas"/>
+          <w:lang w:val="pl-PL"/>
+        </w:rPr>
+        <w:t>EmailParams.cs</w:t>
+      </w:r>
+      <w:proofErr w:type="spellEnd"/>
+      <w:r>
+        <w:rPr>
+          <w:rFonts w:ascii="Consolas" w:hAnsi="Consolas"/>
+          <w:lang w:val="pl-PL"/>
+        </w:rPr>
+        <w:t xml:space="preserve"> i </w:t>
+      </w:r>
+      <w:proofErr w:type="spellStart"/>
+      <w:r>
+        <w:rPr>
+          <w:rFonts w:ascii="Consolas" w:hAnsi="Consolas"/>
+          <w:lang w:val="pl-PL"/>
+        </w:rPr>
+        <w:t>Extentions.c</w:t>
+      </w:r>
+      <w:r>
+        <w:rPr>
+          <w:rFonts w:ascii="Consolas" w:hAnsi="Consolas"/>
+          <w:lang w:val="pl-PL"/>
+        </w:rPr>
+        <w:t>s</w:t>
+      </w:r>
+      <w:proofErr w:type="spellEnd"/>
+      <w:r>
+        <w:rPr>
+          <w:rFonts w:ascii="Consolas" w:hAnsi="Consolas"/>
+          <w:lang w:val="pl-PL"/>
+        </w:rPr>
+        <w:t xml:space="preserve"> do nowego projektu </w:t>
+      </w:r>
+    </w:p>
+    <w:p>
+      <w:pPr>
+        <w:rPr>
+          <w:rFonts w:ascii="Consolas" w:hAnsi="Consolas"/>
+          <w:lang w:val="pl-PL"/>
+        </w:rPr>
+      </w:pPr>
+      <w:r>
+        <w:rPr>
+          <w:noProof/>
+        </w:rPr>
+        <w:drawing>
+          <wp:inline distT="0" distB="0" distL="0" distR="0" wp14:anchorId="726E212F" wp14:editId="1F4F50A0">
+            <wp:extent cx="2585663" cy="3140588"/>
+            <wp:effectExtent l="0" t="0" r="5715" b="3175"/>
+            <wp:docPr id="20" name="Obraz 20"/>
+            <wp:cNvGraphicFramePr>
+              <a:graphicFrameLocks xmlns:a="http://schemas.openxmlformats.org/drawingml/2006/main" noChangeAspect="1"/>
+            </wp:cNvGraphicFramePr>
+            <a:graphic xmlns:a="http://schemas.openxmlformats.org/drawingml/2006/main">
+              <a:graphicData uri="http://schemas.openxmlformats.org/drawingml/2006/picture">
+                <pic:pic xmlns:pic="http://schemas.openxmlformats.org/drawingml/2006/picture">
+                  <pic:nvPicPr>
+                    <pic:cNvPr id="1" name=""/>
+                    <pic:cNvPicPr/>
+                  </pic:nvPicPr>
+                  <pic:blipFill>
+                    <a:blip r:embed="rId26"/>
+                    <a:stretch>
+                      <a:fillRect/>
+                    </a:stretch>
+                  </pic:blipFill>
+                  <pic:spPr>
+                    <a:xfrm>
+                      <a:off x="0" y="0"/>
+                      <a:ext cx="2608940" cy="3168861"/>
+                    </a:xfrm>
+                    <a:prstGeom prst="rect">
+                      <a:avLst/>
+                    </a:prstGeom>
+                  </pic:spPr>
+                </pic:pic>
+              </a:graphicData>
+            </a:graphic>
+          </wp:inline>
+        </w:drawing>
+      </w:r>
+    </w:p>
+    <w:p>
+      <w:pPr>
+        <w:rPr>
+          <w:rFonts w:ascii="Consolas" w:hAnsi="Consolas"/>
+          <w:lang w:val="pl-PL"/>
+        </w:rPr>
+      </w:pPr>
+    </w:p>
+    <w:p>
+      <w:pPr>
+        <w:rPr>
+          <w:rFonts w:ascii="Consolas" w:hAnsi="Consolas"/>
+          <w:lang w:val="pl-PL"/>
+        </w:rPr>
+      </w:pPr>
+      <w:r>
+        <w:rPr>
+          <w:noProof/>
+        </w:rPr>
+        <w:drawing>
+          <wp:inline distT="0" distB="0" distL="0" distR="0" wp14:anchorId="5EB279E9" wp14:editId="720FE5F5">
+            <wp:extent cx="2584257" cy="3205537"/>
+            <wp:effectExtent l="0" t="0" r="6985" b="0"/>
+            <wp:docPr id="21" name="Obraz 21"/>
+            <wp:cNvGraphicFramePr>
+              <a:graphicFrameLocks xmlns:a="http://schemas.openxmlformats.org/drawingml/2006/main" noChangeAspect="1"/>
+            </wp:cNvGraphicFramePr>
+            <a:graphic xmlns:a="http://schemas.openxmlformats.org/drawingml/2006/main">
+              <a:graphicData uri="http://schemas.openxmlformats.org/drawingml/2006/picture">
+                <pic:pic xmlns:pic="http://schemas.openxmlformats.org/drawingml/2006/picture">
+                  <pic:nvPicPr>
+                    <pic:cNvPr id="1" name=""/>
+                    <pic:cNvPicPr/>
+                  </pic:nvPicPr>
+                  <pic:blipFill>
+                    <a:blip r:embed="rId27"/>
+                    <a:stretch>
+                      <a:fillRect/>
+                    </a:stretch>
+                  </pic:blipFill>
+                  <pic:spPr>
+                    <a:xfrm>
+                      <a:off x="0" y="0"/>
+                      <a:ext cx="2624588" cy="3255564"/>
+                    </a:xfrm>
+                    <a:prstGeom prst="rect">
+                      <a:avLst/>
+                    </a:prstGeom>
+                  </pic:spPr>
+                </pic:pic>
+              </a:graphicData>
+            </a:graphic>
+          </wp:inline>
+        </w:drawing>
+      </w:r>
+    </w:p>
+    <w:p>
+      <w:pPr>
+        <w:rPr>
+          <w:rFonts w:ascii="Consolas" w:hAnsi="Consolas"/>
+          <w:lang w:val="pl-PL"/>
+        </w:rPr>
+      </w:pPr>
+      <w:r>
+        <w:rPr>
+          <w:rFonts w:ascii="Consolas" w:hAnsi="Consolas"/>
+          <w:lang w:val="pl-PL"/>
+        </w:rPr>
+        <w:br w:type="page"/>
+      </w:r>
+    </w:p>
+    <w:p>
+      <w:pPr>
+        <w:rPr>
+          <w:rFonts w:ascii="Consolas" w:hAnsi="Consolas"/>
+          <w:lang w:val="pl-PL"/>
+        </w:rPr>
+      </w:pPr>
+      <w:r>
+        <w:rPr>
+          <w:rFonts w:ascii="Consolas" w:hAnsi="Consolas"/>
+          <w:lang w:val="pl-PL"/>
+        </w:rPr>
+        <w:lastRenderedPageBreak/>
+        <w:t xml:space="preserve">Poprawiamy </w:t>
+      </w:r>
+      <w:proofErr w:type="spellStart"/>
+      <w:r>
+        <w:rPr>
+          <w:rFonts w:ascii="Consolas" w:hAnsi="Consolas"/>
+          <w:lang w:val="pl-PL"/>
+        </w:rPr>
+        <w:t>namespace’y</w:t>
+      </w:r>
+      <w:proofErr w:type="spellEnd"/>
+      <w:r>
+        <w:rPr>
+          <w:rFonts w:ascii="Consolas" w:hAnsi="Consolas"/>
+          <w:lang w:val="pl-PL"/>
+        </w:rPr>
+        <w:t xml:space="preserve"> w przeniesionych za pomocą </w:t>
+      </w:r>
+      <w:proofErr w:type="spellStart"/>
+      <w:r>
+        <w:rPr>
+          <w:rFonts w:ascii="Consolas" w:hAnsi="Consolas"/>
+          <w:lang w:val="pl-PL"/>
+        </w:rPr>
+        <w:t>drag&amp;drop</w:t>
+      </w:r>
+      <w:proofErr w:type="spellEnd"/>
+      <w:r>
+        <w:rPr>
+          <w:rFonts w:ascii="Consolas" w:hAnsi="Consolas"/>
+          <w:lang w:val="pl-PL"/>
+        </w:rPr>
+        <w:t xml:space="preserve"> klasach</w:t>
+      </w:r>
+    </w:p>
+    <w:tbl>
+      <w:tblPr>
+        <w:tblStyle w:val="Tabela-Siatka"/>
+        <w:tblW w:w="0" w:type="auto"/>
+        <w:tblLook w:val="04A0" w:firstRow="1" w:lastRow="0" w:firstColumn="1" w:lastColumn="0" w:noHBand="0" w:noVBand="1"/>
+      </w:tblPr>
+      <w:tblGrid>
+        <w:gridCol w:w="9062"/>
+      </w:tblGrid>
+      <w:tr>
+        <w:tc>
+          <w:tcPr>
+            <w:tcW w:w="9062" w:type="dxa"/>
+          </w:tcPr>
+          <w:p>
+            <w:pPr>
+              <w:autoSpaceDE w:val="0"/>
+              <w:autoSpaceDN w:val="0"/>
+              <w:adjustRightInd w:val="0"/>
+              <w:rPr>
+                <w:rFonts w:ascii="Consolas" w:hAnsi="Consolas" w:cs="Consolas"/>
+                <w:color w:val="000000"/>
+                <w:sz w:val="19"/>
+                <w:szCs w:val="19"/>
+                <w:lang w:val="en-US"/>
+              </w:rPr>
+            </w:pPr>
+            <w:r>
+              <w:rPr>
+                <w:rFonts w:ascii="Consolas" w:hAnsi="Consolas" w:cs="Consolas"/>
+                <w:color w:val="0000FF"/>
+                <w:sz w:val="19"/>
+                <w:szCs w:val="19"/>
+                <w:lang w:val="en-US"/>
+              </w:rPr>
+              <w:t>namespace</w:t>
+            </w:r>
+            <w:r>
+              <w:rPr>
+                <w:rFonts w:ascii="Consolas" w:hAnsi="Consolas" w:cs="Consolas"/>
+                <w:color w:val="000000"/>
+                <w:sz w:val="19"/>
+                <w:szCs w:val="19"/>
+                <w:lang w:val="en-US"/>
+              </w:rPr>
+              <w:t xml:space="preserve"> </w:t>
+            </w:r>
+            <w:proofErr w:type="spellStart"/>
+            <w:r>
+              <w:rPr>
+                <w:rFonts w:ascii="Consolas" w:hAnsi="Consolas" w:cs="Consolas"/>
+                <w:color w:val="000000"/>
+                <w:sz w:val="19"/>
+                <w:szCs w:val="19"/>
+                <w:lang w:val="en-US"/>
+              </w:rPr>
+              <w:t>ReportService.Models</w:t>
+            </w:r>
+            <w:proofErr w:type="spellEnd"/>
+          </w:p>
+          <w:p>
+            <w:pPr>
+              <w:autoSpaceDE w:val="0"/>
+              <w:autoSpaceDN w:val="0"/>
+              <w:adjustRightInd w:val="0"/>
+              <w:rPr>
+                <w:rFonts w:ascii="Consolas" w:hAnsi="Consolas" w:cs="Consolas"/>
+                <w:color w:val="000000"/>
+                <w:sz w:val="19"/>
+                <w:szCs w:val="19"/>
+                <w:lang w:val="en-US"/>
+              </w:rPr>
+            </w:pPr>
+            <w:r>
+              <w:rPr>
+                <w:rFonts w:ascii="Consolas" w:hAnsi="Consolas" w:cs="Consolas"/>
+                <w:color w:val="000000"/>
+                <w:sz w:val="19"/>
+                <w:szCs w:val="19"/>
+                <w:lang w:val="en-US"/>
+              </w:rPr>
+              <w:t>{</w:t>
+            </w:r>
+          </w:p>
+          <w:p>
+            <w:pPr>
+              <w:autoSpaceDE w:val="0"/>
+              <w:autoSpaceDN w:val="0"/>
+              <w:adjustRightInd w:val="0"/>
+              <w:rPr>
+                <w:rFonts w:ascii="Consolas" w:hAnsi="Consolas" w:cs="Consolas"/>
+                <w:color w:val="000000"/>
+                <w:sz w:val="19"/>
+                <w:szCs w:val="19"/>
+                <w:lang w:val="en-US"/>
+              </w:rPr>
+            </w:pPr>
+            <w:r>
+              <w:rPr>
+                <w:rFonts w:ascii="Consolas" w:hAnsi="Consolas" w:cs="Consolas"/>
+                <w:color w:val="000000"/>
+                <w:sz w:val="19"/>
+                <w:szCs w:val="19"/>
+                <w:lang w:val="en-US"/>
+              </w:rPr>
+              <w:t xml:space="preserve">    </w:t>
+            </w:r>
+            <w:r>
+              <w:rPr>
+                <w:rFonts w:ascii="Consolas" w:hAnsi="Consolas" w:cs="Consolas"/>
+                <w:color w:val="0000FF"/>
+                <w:sz w:val="19"/>
+                <w:szCs w:val="19"/>
+                <w:lang w:val="en-US"/>
+              </w:rPr>
+              <w:t>public</w:t>
+            </w:r>
+            <w:r>
+              <w:rPr>
+                <w:rFonts w:ascii="Consolas" w:hAnsi="Consolas" w:cs="Consolas"/>
+                <w:color w:val="000000"/>
+                <w:sz w:val="19"/>
+                <w:szCs w:val="19"/>
+                <w:lang w:val="en-US"/>
+              </w:rPr>
+              <w:t xml:space="preserve"> </w:t>
+            </w:r>
+            <w:r>
+              <w:rPr>
+                <w:rFonts w:ascii="Consolas" w:hAnsi="Consolas" w:cs="Consolas"/>
+                <w:color w:val="0000FF"/>
+                <w:sz w:val="19"/>
+                <w:szCs w:val="19"/>
+                <w:lang w:val="en-US"/>
+              </w:rPr>
+              <w:t>class</w:t>
+            </w:r>
+            <w:r>
+              <w:rPr>
+                <w:rFonts w:ascii="Consolas" w:hAnsi="Consolas" w:cs="Consolas"/>
+                <w:color w:val="000000"/>
+                <w:sz w:val="19"/>
+                <w:szCs w:val="19"/>
+                <w:lang w:val="en-US"/>
+              </w:rPr>
+              <w:t xml:space="preserve"> </w:t>
+            </w:r>
+            <w:r>
+              <w:rPr>
+                <w:rFonts w:ascii="Consolas" w:hAnsi="Consolas" w:cs="Consolas"/>
+                <w:color w:val="2B91AF"/>
+                <w:sz w:val="19"/>
+                <w:szCs w:val="19"/>
+                <w:lang w:val="en-US"/>
+              </w:rPr>
+              <w:t>Email</w:t>
+            </w:r>
+          </w:p>
+          <w:p>
+            <w:pPr>
+              <w:autoSpaceDE w:val="0"/>
+              <w:autoSpaceDN w:val="0"/>
+              <w:adjustRightInd w:val="0"/>
+              <w:rPr>
+                <w:rFonts w:ascii="Consolas" w:hAnsi="Consolas" w:cs="Consolas"/>
+                <w:color w:val="000000"/>
+                <w:sz w:val="19"/>
+                <w:szCs w:val="19"/>
+                <w:lang w:val="en-US"/>
+              </w:rPr>
+            </w:pPr>
+            <w:r>
+              <w:rPr>
+                <w:rFonts w:ascii="Consolas" w:hAnsi="Consolas" w:cs="Consolas"/>
+                <w:color w:val="000000"/>
+                <w:sz w:val="19"/>
+                <w:szCs w:val="19"/>
+                <w:lang w:val="en-US"/>
+              </w:rPr>
+              <w:t xml:space="preserve">    {</w:t>
+            </w:r>
+          </w:p>
+          <w:p>
+            <w:pPr>
+              <w:rPr>
+                <w:rFonts w:ascii="Consolas" w:hAnsi="Consolas" w:cs="Consolas"/>
+                <w:color w:val="000000"/>
+                <w:sz w:val="19"/>
+                <w:szCs w:val="19"/>
+                <w:lang w:val="en-US"/>
+              </w:rPr>
+            </w:pPr>
+            <w:r>
+              <w:rPr>
+                <w:rFonts w:ascii="Consolas" w:hAnsi="Consolas" w:cs="Consolas"/>
+                <w:color w:val="000000"/>
+                <w:sz w:val="19"/>
+                <w:szCs w:val="19"/>
+                <w:lang w:val="en-US"/>
+              </w:rPr>
+              <w:t xml:space="preserve">        </w:t>
+            </w:r>
+            <w:r>
+              <w:rPr>
+                <w:rFonts w:ascii="Consolas" w:hAnsi="Consolas" w:cs="Consolas"/>
+                <w:color w:val="0000FF"/>
+                <w:sz w:val="19"/>
+                <w:szCs w:val="19"/>
+                <w:lang w:val="en-US"/>
+              </w:rPr>
+              <w:t>private</w:t>
+            </w:r>
+            <w:r>
+              <w:rPr>
+                <w:rFonts w:ascii="Consolas" w:hAnsi="Consolas" w:cs="Consolas"/>
+                <w:color w:val="000000"/>
+                <w:sz w:val="19"/>
+                <w:szCs w:val="19"/>
+                <w:lang w:val="en-US"/>
+              </w:rPr>
+              <w:t xml:space="preserve"> </w:t>
+            </w:r>
+            <w:proofErr w:type="spellStart"/>
+            <w:r>
+              <w:rPr>
+                <w:rFonts w:ascii="Consolas" w:hAnsi="Consolas" w:cs="Consolas"/>
+                <w:color w:val="000000"/>
+                <w:sz w:val="19"/>
+                <w:szCs w:val="19"/>
+                <w:lang w:val="en-US"/>
+              </w:rPr>
+              <w:t>SmtpClient</w:t>
+            </w:r>
+            <w:proofErr w:type="spellEnd"/>
+            <w:r>
+              <w:rPr>
+                <w:rFonts w:ascii="Consolas" w:hAnsi="Consolas" w:cs="Consolas"/>
+                <w:color w:val="000000"/>
+                <w:sz w:val="19"/>
+                <w:szCs w:val="19"/>
+                <w:lang w:val="en-US"/>
+              </w:rPr>
+              <w:t xml:space="preserve"> _</w:t>
+            </w:r>
+            <w:proofErr w:type="gramStart"/>
+            <w:r>
+              <w:rPr>
+                <w:rFonts w:ascii="Consolas" w:hAnsi="Consolas" w:cs="Consolas"/>
+                <w:color w:val="000000"/>
+                <w:sz w:val="19"/>
+                <w:szCs w:val="19"/>
+                <w:lang w:val="en-US"/>
+              </w:rPr>
+              <w:t>smtp;</w:t>
+            </w:r>
+            <w:proofErr w:type="gramEnd"/>
+          </w:p>
+          <w:p>
+            <w:pPr>
+              <w:rPr>
+                <w:rFonts w:ascii="Consolas" w:hAnsi="Consolas" w:cs="Consolas"/>
+                <w:color w:val="000000"/>
+                <w:sz w:val="19"/>
+                <w:szCs w:val="19"/>
+                <w:lang w:val="en-US"/>
+              </w:rPr>
+            </w:pPr>
+            <w:r>
+              <w:rPr>
+                <w:rFonts w:ascii="Consolas" w:hAnsi="Consolas" w:cs="Consolas"/>
+                <w:color w:val="000000"/>
+                <w:sz w:val="19"/>
+                <w:szCs w:val="19"/>
+                <w:lang w:val="en-US"/>
+              </w:rPr>
+              <w:t xml:space="preserve">        … </w:t>
+            </w:r>
+          </w:p>
+          <w:p>
+            <w:pPr>
+              <w:rPr>
+                <w:rFonts w:ascii="Consolas" w:hAnsi="Consolas" w:cs="Consolas"/>
+                <w:color w:val="000000"/>
+                <w:sz w:val="19"/>
+                <w:szCs w:val="19"/>
+                <w:lang w:val="en-US"/>
+              </w:rPr>
+            </w:pPr>
+          </w:p>
+          <w:p>
+            <w:pPr>
+              <w:autoSpaceDE w:val="0"/>
+              <w:autoSpaceDN w:val="0"/>
+              <w:adjustRightInd w:val="0"/>
+              <w:rPr>
+                <w:rFonts w:ascii="Consolas" w:hAnsi="Consolas" w:cs="Consolas"/>
+                <w:color w:val="000000"/>
+                <w:sz w:val="19"/>
+                <w:szCs w:val="19"/>
+                <w:lang w:val="en-US"/>
+              </w:rPr>
+            </w:pPr>
+            <w:r>
+              <w:rPr>
+                <w:rFonts w:ascii="Consolas" w:hAnsi="Consolas" w:cs="Consolas"/>
+                <w:color w:val="0000FF"/>
+                <w:sz w:val="19"/>
+                <w:szCs w:val="19"/>
+                <w:lang w:val="en-US"/>
+              </w:rPr>
+              <w:t>namespace</w:t>
+            </w:r>
+            <w:r>
+              <w:rPr>
+                <w:rFonts w:ascii="Consolas" w:hAnsi="Consolas" w:cs="Consolas"/>
+                <w:color w:val="000000"/>
+                <w:sz w:val="19"/>
+                <w:szCs w:val="19"/>
+                <w:lang w:val="en-US"/>
+              </w:rPr>
+              <w:t xml:space="preserve"> </w:t>
+            </w:r>
+            <w:proofErr w:type="spellStart"/>
+            <w:r>
+              <w:rPr>
+                <w:rFonts w:ascii="Consolas" w:hAnsi="Consolas" w:cs="Consolas"/>
+                <w:color w:val="000000"/>
+                <w:sz w:val="19"/>
+                <w:szCs w:val="19"/>
+                <w:highlight w:val="yellow"/>
+                <w:lang w:val="en-US"/>
+              </w:rPr>
+              <w:t>EmailSender</w:t>
+            </w:r>
+            <w:proofErr w:type="spellEnd"/>
+          </w:p>
+          <w:p>
+            <w:pPr>
+              <w:autoSpaceDE w:val="0"/>
+              <w:autoSpaceDN w:val="0"/>
+              <w:adjustRightInd w:val="0"/>
+              <w:rPr>
+                <w:rFonts w:ascii="Consolas" w:hAnsi="Consolas" w:cs="Consolas"/>
+                <w:color w:val="000000"/>
+                <w:sz w:val="19"/>
+                <w:szCs w:val="19"/>
+                <w:lang w:val="en-US"/>
+              </w:rPr>
+            </w:pPr>
+            <w:r>
+              <w:rPr>
+                <w:rFonts w:ascii="Consolas" w:hAnsi="Consolas" w:cs="Consolas"/>
+                <w:color w:val="000000"/>
+                <w:sz w:val="19"/>
+                <w:szCs w:val="19"/>
+                <w:lang w:val="en-US"/>
+              </w:rPr>
+              <w:t>{</w:t>
+            </w:r>
+          </w:p>
+          <w:p>
+            <w:pPr>
+              <w:autoSpaceDE w:val="0"/>
+              <w:autoSpaceDN w:val="0"/>
+              <w:adjustRightInd w:val="0"/>
+              <w:rPr>
+                <w:rFonts w:ascii="Consolas" w:hAnsi="Consolas" w:cs="Consolas"/>
+                <w:color w:val="000000"/>
+                <w:sz w:val="19"/>
+                <w:szCs w:val="19"/>
+                <w:lang w:val="en-US"/>
+              </w:rPr>
+            </w:pPr>
+            <w:r>
+              <w:rPr>
+                <w:rFonts w:ascii="Consolas" w:hAnsi="Consolas" w:cs="Consolas"/>
+                <w:color w:val="000000"/>
+                <w:sz w:val="19"/>
+                <w:szCs w:val="19"/>
+                <w:lang w:val="en-US"/>
+              </w:rPr>
+              <w:t xml:space="preserve">    </w:t>
+            </w:r>
+            <w:r>
+              <w:rPr>
+                <w:rFonts w:ascii="Consolas" w:hAnsi="Consolas" w:cs="Consolas"/>
+                <w:color w:val="0000FF"/>
+                <w:sz w:val="19"/>
+                <w:szCs w:val="19"/>
+                <w:lang w:val="en-US"/>
+              </w:rPr>
+              <w:t>public</w:t>
+            </w:r>
+            <w:r>
+              <w:rPr>
+                <w:rFonts w:ascii="Consolas" w:hAnsi="Consolas" w:cs="Consolas"/>
+                <w:color w:val="000000"/>
+                <w:sz w:val="19"/>
+                <w:szCs w:val="19"/>
+                <w:lang w:val="en-US"/>
+              </w:rPr>
+              <w:t xml:space="preserve"> </w:t>
+            </w:r>
+            <w:r>
+              <w:rPr>
+                <w:rFonts w:ascii="Consolas" w:hAnsi="Consolas" w:cs="Consolas"/>
+                <w:color w:val="0000FF"/>
+                <w:sz w:val="19"/>
+                <w:szCs w:val="19"/>
+                <w:lang w:val="en-US"/>
+              </w:rPr>
+              <w:t>class</w:t>
+            </w:r>
+            <w:r>
+              <w:rPr>
+                <w:rFonts w:ascii="Consolas" w:hAnsi="Consolas" w:cs="Consolas"/>
+                <w:color w:val="000000"/>
+                <w:sz w:val="19"/>
+                <w:szCs w:val="19"/>
+                <w:lang w:val="en-US"/>
+              </w:rPr>
+              <w:t xml:space="preserve"> </w:t>
+            </w:r>
+            <w:r>
+              <w:rPr>
+                <w:rFonts w:ascii="Consolas" w:hAnsi="Consolas" w:cs="Consolas"/>
+                <w:color w:val="2B91AF"/>
+                <w:sz w:val="19"/>
+                <w:szCs w:val="19"/>
+                <w:lang w:val="en-US"/>
+              </w:rPr>
+              <w:t>Email</w:t>
+            </w:r>
+          </w:p>
+          <w:p>
+            <w:pPr>
+              <w:autoSpaceDE w:val="0"/>
+              <w:autoSpaceDN w:val="0"/>
+              <w:adjustRightInd w:val="0"/>
+              <w:rPr>
+                <w:rFonts w:ascii="Consolas" w:hAnsi="Consolas" w:cs="Consolas"/>
+                <w:color w:val="000000"/>
+                <w:sz w:val="19"/>
+                <w:szCs w:val="19"/>
+                <w:lang w:val="en-US"/>
+              </w:rPr>
+            </w:pPr>
+            <w:r>
+              <w:rPr>
+                <w:rFonts w:ascii="Consolas" w:hAnsi="Consolas" w:cs="Consolas"/>
+                <w:color w:val="000000"/>
+                <w:sz w:val="19"/>
+                <w:szCs w:val="19"/>
+                <w:lang w:val="en-US"/>
+              </w:rPr>
+              <w:t xml:space="preserve">    {</w:t>
+            </w:r>
+          </w:p>
+          <w:p>
+            <w:pPr>
+              <w:autoSpaceDE w:val="0"/>
+              <w:autoSpaceDN w:val="0"/>
+              <w:adjustRightInd w:val="0"/>
+              <w:rPr>
+                <w:rFonts w:ascii="Consolas" w:hAnsi="Consolas" w:cs="Consolas"/>
+                <w:color w:val="000000"/>
+                <w:sz w:val="19"/>
+                <w:szCs w:val="19"/>
+                <w:lang w:val="en-US"/>
+              </w:rPr>
+            </w:pPr>
+            <w:r>
+              <w:rPr>
+                <w:rFonts w:ascii="Consolas" w:hAnsi="Consolas" w:cs="Consolas"/>
+                <w:color w:val="000000"/>
+                <w:sz w:val="19"/>
+                <w:szCs w:val="19"/>
+                <w:lang w:val="en-US"/>
+              </w:rPr>
+              <w:t xml:space="preserve">        </w:t>
+            </w:r>
+            <w:r>
+              <w:rPr>
+                <w:rFonts w:ascii="Consolas" w:hAnsi="Consolas" w:cs="Consolas"/>
+                <w:color w:val="0000FF"/>
+                <w:sz w:val="19"/>
+                <w:szCs w:val="19"/>
+                <w:lang w:val="en-US"/>
+              </w:rPr>
+              <w:t>private</w:t>
+            </w:r>
+            <w:r>
+              <w:rPr>
+                <w:rFonts w:ascii="Consolas" w:hAnsi="Consolas" w:cs="Consolas"/>
+                <w:color w:val="000000"/>
+                <w:sz w:val="19"/>
+                <w:szCs w:val="19"/>
+                <w:lang w:val="en-US"/>
+              </w:rPr>
+              <w:t xml:space="preserve"> </w:t>
+            </w:r>
+            <w:proofErr w:type="spellStart"/>
+            <w:r>
+              <w:rPr>
+                <w:rFonts w:ascii="Consolas" w:hAnsi="Consolas" w:cs="Consolas"/>
+                <w:color w:val="000000"/>
+                <w:sz w:val="19"/>
+                <w:szCs w:val="19"/>
+                <w:lang w:val="en-US"/>
+              </w:rPr>
+              <w:t>SmtpClient</w:t>
+            </w:r>
+            <w:proofErr w:type="spellEnd"/>
+            <w:r>
+              <w:rPr>
+                <w:rFonts w:ascii="Consolas" w:hAnsi="Consolas" w:cs="Consolas"/>
+                <w:color w:val="000000"/>
+                <w:sz w:val="19"/>
+                <w:szCs w:val="19"/>
+                <w:lang w:val="en-US"/>
+              </w:rPr>
+              <w:t xml:space="preserve"> _</w:t>
+            </w:r>
+            <w:proofErr w:type="gramStart"/>
+            <w:r>
+              <w:rPr>
+                <w:rFonts w:ascii="Consolas" w:hAnsi="Consolas" w:cs="Consolas"/>
+                <w:color w:val="000000"/>
+                <w:sz w:val="19"/>
+                <w:szCs w:val="19"/>
+                <w:lang w:val="en-US"/>
+              </w:rPr>
+              <w:t>smtp;</w:t>
+            </w:r>
+            <w:proofErr w:type="gramEnd"/>
+          </w:p>
+          <w:p>
+            <w:pPr>
+              <w:rPr>
+                <w:rFonts w:ascii="Consolas" w:hAnsi="Consolas"/>
+                <w:lang w:val="en-US"/>
+              </w:rPr>
+            </w:pPr>
+            <w:r>
+              <w:rPr>
+                <w:rFonts w:ascii="Consolas" w:hAnsi="Consolas"/>
+                <w:lang w:val="en-US"/>
+              </w:rPr>
+              <w:t xml:space="preserve">       … </w:t>
+            </w:r>
+          </w:p>
+        </w:tc>
+      </w:tr>
+    </w:tbl>
+    <w:p>
+      <w:pPr>
+        <w:rPr>
+          <w:rFonts w:ascii="Consolas" w:hAnsi="Consolas"/>
+          <w:lang w:val="en-US"/>
+        </w:rPr>
+      </w:pPr>
+    </w:p>
+    <w:p>
+      <w:pPr>
+        <w:rPr>
+          <w:rFonts w:ascii="Consolas" w:hAnsi="Consolas"/>
+          <w:lang w:val="en-US"/>
+        </w:rPr>
+      </w:pPr>
+    </w:p>
+    <w:p>
+      <w:pPr>
+        <w:rPr>
+          <w:rFonts w:ascii="Consolas" w:hAnsi="Consolas"/>
+          <w:lang w:val="pl-PL"/>
+        </w:rPr>
+      </w:pPr>
+      <w:r>
+        <w:rPr>
+          <w:rFonts w:ascii="Consolas" w:hAnsi="Consolas"/>
+          <w:lang w:val="pl-PL"/>
+        </w:rPr>
+        <w:t xml:space="preserve">Aktualizujemy odwołania do klasy </w:t>
+      </w:r>
+      <w:proofErr w:type="spellStart"/>
+      <w:r>
+        <w:rPr>
+          <w:rFonts w:ascii="Consolas" w:hAnsi="Consolas"/>
+          <w:lang w:val="pl-PL"/>
+        </w:rPr>
+        <w:t>EmailSender</w:t>
+      </w:r>
+      <w:proofErr w:type="spellEnd"/>
+      <w:r>
+        <w:rPr>
+          <w:rFonts w:ascii="Consolas" w:hAnsi="Consolas"/>
+          <w:lang w:val="pl-PL"/>
+        </w:rPr>
+        <w:t xml:space="preserve"> w klasie </w:t>
+      </w:r>
+      <w:proofErr w:type="spellStart"/>
+      <w:r>
+        <w:rPr>
+          <w:rFonts w:ascii="Consolas" w:hAnsi="Consolas"/>
+          <w:lang w:val="pl-PL"/>
+        </w:rPr>
+        <w:t>ReportSe</w:t>
+      </w:r>
+      <w:r>
+        <w:rPr>
+          <w:rFonts w:ascii="Consolas" w:hAnsi="Consolas"/>
+          <w:lang w:val="pl-PL"/>
+        </w:rPr>
+        <w:t>rvice</w:t>
+      </w:r>
+      <w:proofErr w:type="spellEnd"/>
+      <w:r>
+        <w:rPr>
+          <w:rFonts w:ascii="Consolas" w:hAnsi="Consolas"/>
+          <w:lang w:val="pl-PL"/>
+        </w:rPr>
+        <w:br/>
+        <w:t>Możemy to zrobić na kilka sposobów</w:t>
+      </w:r>
+    </w:p>
+    <w:p>
+      <w:pPr>
+        <w:rPr>
+          <w:rFonts w:ascii="Consolas" w:hAnsi="Consolas"/>
+          <w:lang w:val="pl-PL"/>
+        </w:rPr>
+      </w:pPr>
+      <w:proofErr w:type="gramStart"/>
+      <w:r>
+        <w:rPr>
+          <w:rFonts w:ascii="Consolas" w:hAnsi="Consolas"/>
+          <w:lang w:val="pl-PL"/>
+        </w:rPr>
+        <w:t>Po przez</w:t>
+      </w:r>
+      <w:proofErr w:type="gramEnd"/>
+      <w:r>
+        <w:rPr>
+          <w:rFonts w:ascii="Consolas" w:hAnsi="Consolas"/>
+          <w:lang w:val="pl-PL"/>
+        </w:rPr>
+        <w:t xml:space="preserve"> </w:t>
+      </w:r>
+      <w:proofErr w:type="spellStart"/>
+      <w:r>
+        <w:rPr>
+          <w:rFonts w:ascii="Consolas" w:hAnsi="Consolas"/>
+          <w:lang w:val="pl-PL"/>
+        </w:rPr>
+        <w:t>refakotryzację</w:t>
+      </w:r>
+      <w:proofErr w:type="spellEnd"/>
+      <w:r>
+        <w:rPr>
+          <w:rFonts w:ascii="Consolas" w:hAnsi="Consolas"/>
+          <w:lang w:val="pl-PL"/>
+        </w:rPr>
+        <w:t xml:space="preserve"> kodu</w:t>
+      </w:r>
+    </w:p>
+    <w:p>
+      <w:pPr>
+        <w:rPr>
+          <w:rFonts w:ascii="Consolas" w:hAnsi="Consolas"/>
+          <w:lang w:val="pl-PL"/>
+        </w:rPr>
+      </w:pPr>
+      <w:r>
+        <w:rPr>
+          <w:rFonts w:ascii="Consolas" w:hAnsi="Consolas"/>
+          <w:lang w:val="pl-PL"/>
+        </w:rPr>
+        <w:t xml:space="preserve">Albo ręczenie na referencjach klikamy </w:t>
+      </w:r>
+      <w:proofErr w:type="spellStart"/>
+      <w:r>
+        <w:rPr>
+          <w:rFonts w:ascii="Consolas" w:hAnsi="Consolas"/>
+          <w:lang w:val="pl-PL"/>
+        </w:rPr>
+        <w:t>AddReferences</w:t>
+      </w:r>
+      <w:proofErr w:type="spellEnd"/>
+    </w:p>
+    <w:p>
+      <w:pPr>
+        <w:rPr>
+          <w:rFonts w:ascii="Consolas" w:hAnsi="Consolas"/>
+          <w:lang w:val="pl-PL"/>
+        </w:rPr>
+      </w:pPr>
+    </w:p>
+    <w:p>
+      <w:pPr>
+        <w:rPr>
+          <w:rFonts w:ascii="Consolas" w:hAnsi="Consolas"/>
+          <w:lang w:val="pl-PL"/>
+        </w:rPr>
+      </w:pPr>
+      <w:r>
+        <w:rPr>
+          <w:noProof/>
+        </w:rPr>
+        <w:drawing>
+          <wp:inline distT="0" distB="0" distL="0" distR="0" wp14:anchorId="2259CB98" wp14:editId="59A3082B">
+            <wp:extent cx="4041916" cy="3815137"/>
+            <wp:effectExtent l="0" t="0" r="0" b="0"/>
+            <wp:docPr id="22" name="Obraz 22"/>
+            <wp:cNvGraphicFramePr>
+              <a:graphicFrameLocks xmlns:a="http://schemas.openxmlformats.org/drawingml/2006/main" noChangeAspect="1"/>
+            </wp:cNvGraphicFramePr>
+            <a:graphic xmlns:a="http://schemas.openxmlformats.org/drawingml/2006/main">
+              <a:graphicData uri="http://schemas.openxmlformats.org/drawingml/2006/picture">
+                <pic:pic xmlns:pic="http://schemas.openxmlformats.org/drawingml/2006/picture">
+                  <pic:nvPicPr>
+                    <pic:cNvPr id="1" name=""/>
+                    <pic:cNvPicPr/>
+                  </pic:nvPicPr>
+                  <pic:blipFill>
+                    <a:blip r:embed="rId28"/>
+                    <a:stretch>
+                      <a:fillRect/>
+                    </a:stretch>
+                  </pic:blipFill>
+                  <pic:spPr>
+                    <a:xfrm>
+                      <a:off x="0" y="0"/>
+                      <a:ext cx="4069779" cy="3841437"/>
+                    </a:xfrm>
+                    <a:prstGeom prst="rect">
+                      <a:avLst/>
+                    </a:prstGeom>
+                  </pic:spPr>
+                </pic:pic>
+              </a:graphicData>
+            </a:graphic>
+          </wp:inline>
+        </w:drawing>
+      </w:r>
+    </w:p>
+    <w:p>
+      <w:pPr>
+        <w:rPr>
+          <w:rFonts w:ascii="Consolas" w:hAnsi="Consolas"/>
+          <w:lang w:val="pl-PL"/>
+        </w:rPr>
+      </w:pPr>
+    </w:p>
+    <w:p>
+      <w:pPr>
+        <w:rPr>
+          <w:rFonts w:ascii="Consolas" w:hAnsi="Consolas"/>
+          <w:lang w:val="pl-PL"/>
+        </w:rPr>
+      </w:pPr>
+      <w:r>
+        <w:rPr>
+          <w:rFonts w:ascii="Consolas" w:hAnsi="Consolas"/>
+          <w:lang w:val="pl-PL"/>
+        </w:rPr>
+        <w:t xml:space="preserve">Potem dodajemy tylko odpowiednie </w:t>
+      </w:r>
+      <w:proofErr w:type="spellStart"/>
+      <w:r>
+        <w:rPr>
+          <w:rFonts w:ascii="Consolas" w:hAnsi="Consolas"/>
+          <w:lang w:val="pl-PL"/>
+        </w:rPr>
+        <w:t>namespace’y</w:t>
+      </w:r>
+      <w:proofErr w:type="spellEnd"/>
+    </w:p>
+    <w:p>
+      <w:pPr>
+        <w:rPr>
+          <w:rFonts w:ascii="Consolas" w:hAnsi="Consolas"/>
+          <w:lang w:val="pl-PL"/>
+        </w:rPr>
+      </w:pPr>
+    </w:p>
+    <w:p>
+      <w:pPr>
+        <w:rPr>
+          <w:rFonts w:ascii="Consolas" w:hAnsi="Consolas"/>
+          <w:lang w:val="pl-PL"/>
+        </w:rPr>
+      </w:pPr>
+      <w:r>
+        <w:rPr>
+          <w:rFonts w:ascii="Consolas" w:hAnsi="Consolas"/>
+          <w:lang w:val="pl-PL"/>
+        </w:rPr>
+        <w:lastRenderedPageBreak/>
+        <w:t>Jeżeli będziemy Modele używać w innej aplikacji możemy je również wyodrębnić do nowego projektu</w:t>
+      </w:r>
+    </w:p>
+    <w:p>
+      <w:pPr>
+        <w:rPr>
+          <w:rFonts w:ascii="Consolas" w:hAnsi="Consolas"/>
+          <w:lang w:val="pl-PL"/>
+        </w:rPr>
+      </w:pPr>
+      <w:r>
+        <w:rPr>
+          <w:rFonts w:ascii="Consolas" w:hAnsi="Consolas"/>
+          <w:lang w:val="pl-PL"/>
+        </w:rPr>
+        <w:t xml:space="preserve">Możemy zostawić taką samą nazwę jak w głównym projekcie i dodać </w:t>
+      </w:r>
+      <w:r>
+        <w:rPr>
+          <w:rFonts w:ascii="Consolas" w:hAnsi="Consolas"/>
+          <w:lang w:val="pl-PL"/>
+        </w:rPr>
+        <w:br/>
+      </w:r>
+      <w:r>
+        <w:rPr>
+          <w:rFonts w:ascii="Consolas" w:hAnsi="Consolas"/>
+          <w:lang w:val="pl-PL"/>
+        </w:rPr>
+        <w:t xml:space="preserve">do nazwy </w:t>
+      </w:r>
+      <w:proofErr w:type="gramStart"/>
+      <w:r>
+        <w:rPr>
+          <w:rFonts w:ascii="Consolas" w:hAnsi="Consolas"/>
+          <w:lang w:val="pl-PL"/>
+        </w:rPr>
+        <w:t xml:space="preserve">przyrostek </w:t>
+      </w:r>
+      <w:r>
+        <w:rPr>
+          <w:rFonts w:ascii="Consolas" w:hAnsi="Consolas"/>
+          <w:lang w:val="pl-PL"/>
+        </w:rPr>
+        <w:t>.</w:t>
+      </w:r>
+      <w:proofErr w:type="spellStart"/>
+      <w:r>
+        <w:rPr>
+          <w:rFonts w:ascii="Consolas" w:hAnsi="Consolas"/>
+          <w:lang w:val="pl-PL"/>
+        </w:rPr>
+        <w:t>Core</w:t>
+      </w:r>
+      <w:proofErr w:type="spellEnd"/>
+      <w:proofErr w:type="gramEnd"/>
+    </w:p>
+    <w:p>
+      <w:pPr>
+        <w:rPr>
+          <w:rFonts w:ascii="Consolas" w:hAnsi="Consolas"/>
+          <w:lang w:val="pl-PL"/>
+        </w:rPr>
+      </w:pPr>
+      <w:r>
+        <w:rPr>
+          <w:noProof/>
+        </w:rPr>
+        <w:drawing>
+          <wp:inline distT="0" distB="0" distL="0" distR="0" wp14:anchorId="5E76533D" wp14:editId="2A05A4FC">
+            <wp:extent cx="3613079" cy="2161395"/>
+            <wp:effectExtent l="0" t="0" r="6985" b="0"/>
+            <wp:docPr id="23" name="Obraz 23"/>
+            <wp:cNvGraphicFramePr>
+              <a:graphicFrameLocks xmlns:a="http://schemas.openxmlformats.org/drawingml/2006/main" noChangeAspect="1"/>
+            </wp:cNvGraphicFramePr>
+            <a:graphic xmlns:a="http://schemas.openxmlformats.org/drawingml/2006/main">
+              <a:graphicData uri="http://schemas.openxmlformats.org/drawingml/2006/picture">
+                <pic:pic xmlns:pic="http://schemas.openxmlformats.org/drawingml/2006/picture">
+                  <pic:nvPicPr>
+                    <pic:cNvPr id="1" name=""/>
+                    <pic:cNvPicPr/>
+                  </pic:nvPicPr>
+                  <pic:blipFill>
+                    <a:blip r:embed="rId29"/>
+                    <a:stretch>
+                      <a:fillRect/>
+                    </a:stretch>
+                  </pic:blipFill>
+                  <pic:spPr>
+                    <a:xfrm>
+                      <a:off x="0" y="0"/>
+                      <a:ext cx="3647590" cy="2182040"/>
+                    </a:xfrm>
+                    <a:prstGeom prst="rect">
+                      <a:avLst/>
+                    </a:prstGeom>
+                  </pic:spPr>
+                </pic:pic>
+              </a:graphicData>
+            </a:graphic>
+          </wp:inline>
+        </w:drawing>
+      </w:r>
+    </w:p>
+    <w:p>
+      <w:pPr>
+        <w:rPr>
+          <w:rFonts w:ascii="Consolas" w:hAnsi="Consolas"/>
+          <w:lang w:val="pl-PL"/>
+        </w:rPr>
+      </w:pPr>
+      <w:r>
+        <w:rPr>
+          <w:noProof/>
+        </w:rPr>
+        <w:drawing>
+          <wp:inline distT="0" distB="0" distL="0" distR="0" wp14:anchorId="0CE76EF5" wp14:editId="32E77A62">
+            <wp:extent cx="3729519" cy="4563644"/>
+            <wp:effectExtent l="0" t="0" r="4445" b="8890"/>
+            <wp:docPr id="24" name="Obraz 24"/>
+            <wp:cNvGraphicFramePr>
+              <a:graphicFrameLocks xmlns:a="http://schemas.openxmlformats.org/drawingml/2006/main" noChangeAspect="1"/>
+            </wp:cNvGraphicFramePr>
+            <a:graphic xmlns:a="http://schemas.openxmlformats.org/drawingml/2006/main">
+              <a:graphicData uri="http://schemas.openxmlformats.org/drawingml/2006/picture">
+                <pic:pic xmlns:pic="http://schemas.openxmlformats.org/drawingml/2006/picture">
+                  <pic:nvPicPr>
+                    <pic:cNvPr id="1" name=""/>
+                    <pic:cNvPicPr/>
+                  </pic:nvPicPr>
+                  <pic:blipFill>
+                    <a:blip r:embed="rId30"/>
+                    <a:stretch>
+                      <a:fillRect/>
+                    </a:stretch>
+                  </pic:blipFill>
+                  <pic:spPr>
+                    <a:xfrm>
+                      <a:off x="0" y="0"/>
+                      <a:ext cx="3755901" cy="4595927"/>
+                    </a:xfrm>
+                    <a:prstGeom prst="rect">
+                      <a:avLst/>
+                    </a:prstGeom>
+                  </pic:spPr>
+                </pic:pic>
+              </a:graphicData>
+            </a:graphic>
+          </wp:inline>
+        </w:drawing>
+      </w:r>
+    </w:p>
+    <w:p>
+      <w:pPr>
+        <w:rPr>
+          <w:rFonts w:ascii="Consolas" w:hAnsi="Consolas"/>
+          <w:lang w:val="pl-PL"/>
+        </w:rPr>
+      </w:pPr>
+      <w:r>
+        <w:rPr>
+          <w:rFonts w:ascii="Consolas" w:hAnsi="Consolas"/>
+          <w:lang w:val="pl-PL"/>
+        </w:rPr>
+        <w:t xml:space="preserve">Przenosimy katalogi </w:t>
+      </w:r>
+      <w:proofErr w:type="spellStart"/>
+      <w:r>
+        <w:rPr>
+          <w:rFonts w:ascii="Consolas" w:hAnsi="Consolas"/>
+          <w:lang w:val="pl-PL"/>
+        </w:rPr>
+        <w:t>Domains</w:t>
+      </w:r>
+      <w:proofErr w:type="spellEnd"/>
+      <w:r>
+        <w:rPr>
+          <w:rFonts w:ascii="Consolas" w:hAnsi="Consolas"/>
+          <w:lang w:val="pl-PL"/>
+        </w:rPr>
+        <w:t xml:space="preserve">, </w:t>
+      </w:r>
+      <w:proofErr w:type="spellStart"/>
+      <w:r>
+        <w:rPr>
+          <w:rFonts w:ascii="Consolas" w:hAnsi="Consolas"/>
+          <w:lang w:val="pl-PL"/>
+        </w:rPr>
+        <w:t>Repositories</w:t>
+      </w:r>
+      <w:proofErr w:type="spellEnd"/>
+      <w:r>
+        <w:rPr>
+          <w:rFonts w:ascii="Consolas" w:hAnsi="Consolas"/>
+          <w:lang w:val="pl-PL"/>
+        </w:rPr>
+        <w:t xml:space="preserve"> oraz </w:t>
+      </w:r>
+      <w:proofErr w:type="spellStart"/>
+      <w:r>
+        <w:rPr>
+          <w:rFonts w:ascii="Consolas" w:hAnsi="Consolas"/>
+          <w:lang w:val="pl-PL"/>
+        </w:rPr>
+        <w:t>GenerateHtmlEmails.cs</w:t>
+      </w:r>
+      <w:proofErr w:type="spellEnd"/>
+      <w:r>
+        <w:rPr>
+          <w:rFonts w:ascii="Consolas" w:hAnsi="Consolas"/>
+          <w:lang w:val="pl-PL"/>
+        </w:rPr>
+        <w:br/>
+        <w:t xml:space="preserve">Dodajemy referencje w </w:t>
+      </w:r>
+      <w:proofErr w:type="spellStart"/>
+      <w:r>
+        <w:rPr>
+          <w:rFonts w:ascii="Consolas" w:hAnsi="Consolas"/>
+          <w:lang w:val="pl-PL"/>
+        </w:rPr>
+        <w:t>ReportService</w:t>
+      </w:r>
+      <w:proofErr w:type="spellEnd"/>
+      <w:r>
+        <w:rPr>
+          <w:rFonts w:ascii="Consolas" w:hAnsi="Consolas"/>
+          <w:lang w:val="pl-PL"/>
+        </w:rPr>
+        <w:t xml:space="preserve"> do </w:t>
+      </w:r>
+      <w:proofErr w:type="spellStart"/>
+      <w:r>
+        <w:rPr>
+          <w:rFonts w:ascii="Consolas" w:hAnsi="Consolas"/>
+          <w:lang w:val="pl-PL"/>
+        </w:rPr>
+        <w:t>ReportService.Core</w:t>
+      </w:r>
+      <w:proofErr w:type="spellEnd"/>
+      <w:r>
+        <w:rPr>
+          <w:rFonts w:ascii="Consolas" w:hAnsi="Consolas"/>
+          <w:lang w:val="pl-PL"/>
+        </w:rPr>
+        <w:t xml:space="preserve"> i modyfikujemy </w:t>
+      </w:r>
+      <w:proofErr w:type="spellStart"/>
+      <w:r>
+        <w:rPr>
+          <w:rFonts w:ascii="Consolas" w:hAnsi="Consolas"/>
+          <w:lang w:val="pl-PL"/>
+        </w:rPr>
+        <w:t>using’i</w:t>
+      </w:r>
+      <w:proofErr w:type="spellEnd"/>
+      <w:r>
+        <w:rPr>
+          <w:rFonts w:ascii="Consolas" w:hAnsi="Consolas"/>
+          <w:lang w:val="pl-PL"/>
+        </w:rPr>
+        <w:t xml:space="preserve"> w obu projektach.</w:t>
+      </w:r>
+    </w:p>
+    <w:p>
+      <w:pPr>
+        <w:rPr>
+          <w:rFonts w:ascii="Consolas" w:hAnsi="Consolas"/>
+          <w:lang w:val="pl-PL"/>
+        </w:rPr>
+      </w:pPr>
+      <w:r>
+        <w:rPr>
+          <w:rFonts w:ascii="Consolas" w:hAnsi="Consolas"/>
+          <w:lang w:val="pl-PL"/>
+        </w:rPr>
+        <w:br w:type="page"/>
+      </w:r>
+    </w:p>
+    <w:p>
+      <w:pPr>
+        <w:rPr>
+          <w:rFonts w:ascii="Consolas" w:hAnsi="Consolas"/>
+          <w:b/>
+          <w:bCs/>
+          <w:sz w:val="32"/>
+          <w:szCs w:val="32"/>
+          <w:lang w:val="pl-PL"/>
+        </w:rPr>
+      </w:pPr>
+      <w:r>
+        <w:rPr>
+          <w:rFonts w:ascii="Consolas" w:hAnsi="Consolas"/>
+          <w:b/>
+          <w:bCs/>
+          <w:sz w:val="32"/>
+          <w:szCs w:val="32"/>
+          <w:lang w:val="pl-PL"/>
+        </w:rPr>
+        <w:lastRenderedPageBreak/>
+        <w:t xml:space="preserve">Testujemy usługę </w:t>
+      </w:r>
+    </w:p>
+    <w:p>
+      <w:pPr>
+        <w:rPr>
+          <w:rFonts w:ascii="Consolas" w:hAnsi="Consolas"/>
+          <w:lang w:val="pl-PL"/>
+        </w:rPr>
+      </w:pPr>
+      <w:r>
+        <w:rPr>
+          <w:rFonts w:ascii="Consolas" w:hAnsi="Consolas"/>
+          <w:lang w:val="pl-PL"/>
+        </w:rPr>
+        <w:t>Dodajemy nowy projekt – aplikację konsolową</w:t>
+      </w:r>
+    </w:p>
+    <w:p>
+      <w:pPr>
+        <w:rPr>
+          <w:rFonts w:ascii="Consolas" w:hAnsi="Consolas"/>
+          <w:color w:val="FF0000"/>
+          <w:lang w:val="pl-PL"/>
+        </w:rPr>
+      </w:pPr>
+      <w:r>
+        <w:rPr>
+          <w:rFonts w:ascii="Consolas" w:hAnsi="Consolas"/>
+          <w:color w:val="FF0000"/>
+          <w:lang w:val="pl-PL"/>
+        </w:rPr>
+        <w:t>Uwaga metoda testowania, gdy nie posiadamy wiedzy o testach jednostkowych</w:t>
+      </w:r>
+    </w:p>
+    <w:p>
+      <w:pPr>
+        <w:rPr>
+          <w:rFonts w:ascii="Consolas" w:hAnsi="Consolas"/>
+          <w:lang w:val="pl-PL"/>
+        </w:rPr>
+      </w:pPr>
+      <w:r>
+        <w:rPr>
+          <w:noProof/>
+        </w:rPr>
+        <w:drawing>
+          <wp:inline distT="0" distB="0" distL="0" distR="0" wp14:anchorId="7DE6DCD4" wp14:editId="2D662D3C">
+            <wp:extent cx="4226103" cy="2661346"/>
+            <wp:effectExtent l="0" t="0" r="3175" b="5715"/>
+            <wp:docPr id="26" name="Obraz 26"/>
+            <wp:cNvGraphicFramePr>
+              <a:graphicFrameLocks xmlns:a="http://schemas.openxmlformats.org/drawingml/2006/main" noChangeAspect="1"/>
+            </wp:cNvGraphicFramePr>
+            <a:graphic xmlns:a="http://schemas.openxmlformats.org/drawingml/2006/main">
+              <a:graphicData uri="http://schemas.openxmlformats.org/drawingml/2006/picture">
+                <pic:pic xmlns:pic="http://schemas.openxmlformats.org/drawingml/2006/picture">
+                  <pic:nvPicPr>
+                    <pic:cNvPr id="1" name=""/>
+                    <pic:cNvPicPr/>
+                  </pic:nvPicPr>
+                  <pic:blipFill>
+                    <a:blip r:embed="rId31"/>
+                    <a:stretch>
+                      <a:fillRect/>
+                    </a:stretch>
+                  </pic:blipFill>
+                  <pic:spPr>
+                    <a:xfrm>
+                      <a:off x="0" y="0"/>
+                      <a:ext cx="4235802" cy="2667454"/>
+                    </a:xfrm>
+                    <a:prstGeom prst="rect">
+                      <a:avLst/>
+                    </a:prstGeom>
+                  </pic:spPr>
+                </pic:pic>
+              </a:graphicData>
+            </a:graphic>
+          </wp:inline>
+        </w:drawing>
+      </w:r>
+    </w:p>
+    <w:p>
+      <w:pPr>
+        <w:rPr>
+          <w:rFonts w:ascii="Consolas" w:hAnsi="Consolas"/>
+          <w:lang w:val="pl-PL"/>
+        </w:rPr>
+      </w:pPr>
+      <w:r>
+        <w:rPr>
+          <w:rFonts w:ascii="Consolas" w:hAnsi="Consolas"/>
+          <w:lang w:val="pl-PL"/>
+        </w:rPr>
+        <w:t>Uruchomienie</w:t>
+      </w:r>
+    </w:p>
+    <w:p>
+      <w:pPr>
+        <w:rPr>
+          <w:rFonts w:ascii="Consolas" w:hAnsi="Consolas"/>
+          <w:lang w:val="pl-PL"/>
+        </w:rPr>
+      </w:pPr>
+      <w:r>
+        <w:rPr>
+          <w:noProof/>
+        </w:rPr>
+        <w:drawing>
+          <wp:inline distT="0" distB="0" distL="0" distR="0" wp14:anchorId="4FC3E2E8" wp14:editId="64DCD9B5">
+            <wp:extent cx="5760720" cy="2323465"/>
+            <wp:effectExtent l="0" t="0" r="0" b="635"/>
+            <wp:docPr id="27" name="Obraz 27"/>
+            <wp:cNvGraphicFramePr>
+              <a:graphicFrameLocks xmlns:a="http://schemas.openxmlformats.org/drawingml/2006/main" noChangeAspect="1"/>
+            </wp:cNvGraphicFramePr>
+            <a:graphic xmlns:a="http://schemas.openxmlformats.org/drawingml/2006/main">
+              <a:graphicData uri="http://schemas.openxmlformats.org/drawingml/2006/picture">
+                <pic:pic xmlns:pic="http://schemas.openxmlformats.org/drawingml/2006/picture">
+                  <pic:nvPicPr>
+                    <pic:cNvPr id="1" name=""/>
+                    <pic:cNvPicPr/>
+                  </pic:nvPicPr>
+                  <pic:blipFill>
+                    <a:blip r:embed="rId32"/>
+                    <a:stretch>
+                      <a:fillRect/>
+                    </a:stretch>
+                  </pic:blipFill>
+                  <pic:spPr>
+                    <a:xfrm>
+                      <a:off x="0" y="0"/>
+                      <a:ext cx="5760720" cy="2323465"/>
+                    </a:xfrm>
+                    <a:prstGeom prst="rect">
+                      <a:avLst/>
+                    </a:prstGeom>
+                  </pic:spPr>
+                </pic:pic>
+              </a:graphicData>
+            </a:graphic>
+          </wp:inline>
+        </w:drawing>
+      </w:r>
+    </w:p>
+    <w:p>
+      <w:pPr>
+        <w:rPr>
+          <w:rFonts w:ascii="Consolas" w:hAnsi="Consolas"/>
+          <w:lang w:val="pl-PL"/>
+        </w:rPr>
+      </w:pPr>
+      <w:r>
+        <w:rPr>
+          <w:rFonts w:ascii="Consolas" w:hAnsi="Consolas"/>
+          <w:lang w:val="pl-PL"/>
+        </w:rPr>
+        <w:t xml:space="preserve">Ustawiamy na projekcie </w:t>
+      </w:r>
+      <w:r>
+        <w:rPr>
+          <w:rFonts w:ascii="Consolas" w:hAnsi="Consolas"/>
+          <w:b/>
+          <w:bCs/>
+          <w:lang w:val="pl-PL"/>
+        </w:rPr>
+        <w:t xml:space="preserve">Set as startup </w:t>
+      </w:r>
+      <w:proofErr w:type="spellStart"/>
+      <w:r>
+        <w:rPr>
+          <w:rFonts w:ascii="Consolas" w:hAnsi="Consolas"/>
+          <w:b/>
+          <w:bCs/>
+          <w:lang w:val="pl-PL"/>
+        </w:rPr>
+        <w:t>project</w:t>
+      </w:r>
+      <w:proofErr w:type="spellEnd"/>
+      <w:r>
+        <w:rPr>
+          <w:rFonts w:ascii="Consolas" w:hAnsi="Consolas"/>
+          <w:lang w:val="pl-PL"/>
+        </w:rPr>
+        <w:t>.</w:t>
+      </w:r>
+    </w:p>
+    <w:p>
+      <w:pPr>
+        <w:rPr>
+          <w:rFonts w:ascii="Consolas" w:hAnsi="Consolas"/>
+          <w:lang w:val="pl-PL"/>
+        </w:rPr>
+      </w:pPr>
+    </w:p>
+    <w:p>
+      <w:pPr>
+        <w:rPr>
+          <w:rFonts w:ascii="Consolas" w:hAnsi="Consolas"/>
+          <w:lang w:val="pl-PL"/>
+        </w:rPr>
+      </w:pPr>
+    </w:p>
+    <w:p>
+      <w:pPr>
+        <w:rPr>
+          <w:rFonts w:ascii="Consolas" w:hAnsi="Consolas"/>
+          <w:lang w:val="pl-PL"/>
+        </w:rPr>
+      </w:pPr>
     </w:p>
     <w:sectPr>
-      <w:headerReference w:type="even" r:id="rId24"/>
-      <w:headerReference w:type="default" r:id="rId25"/>
-      <w:footerReference w:type="even" r:id="rId26"/>
-      <w:footerReference w:type="default" r:id="rId27"/>
-      <w:headerReference w:type="first" r:id="rId28"/>
-      <w:footerReference w:type="first" r:id="rId29"/>
+      <w:headerReference w:type="even" r:id="rId33"/>
+      <w:headerReference w:type="default" r:id="rId34"/>
+      <w:footerReference w:type="even" r:id="rId35"/>
+      <w:footerReference w:type="default" r:id="rId36"/>
+      <w:headerReference w:type="first" r:id="rId37"/>
+      <w:footerReference w:type="first" r:id="rId38"/>
       <w:pgSz w:w="11906" w:h="16838"/>
       <w:pgMar w:top="1417" w:right="1417" w:bottom="1417" w:left="1417" w:header="708" w:footer="708" w:gutter="0"/>
       <w:cols w:space="708"/>

</xml_diff>

<commit_message>
umieszczenie danych konfiguracyjnych w AppConfig
</commit_message>
<xml_diff>
--- a/doc/WindowsService.docx
+++ b/doc/WindowsService.docx
@@ -9800,54 +9800,31 @@
       <w:pPr>
         <w:rPr>
           <w:rFonts w:ascii="Consolas" w:hAnsi="Consolas"/>
-          <w:lang w:val="pl-PL"/>
+          <w:lang w:val="en-US"/>
         </w:rPr>
       </w:pPr>
-      <w:r>
-        <w:rPr>
-          <w:rFonts w:ascii="Consolas" w:hAnsi="Consolas"/>
-          <w:lang w:val="pl-PL"/>
-        </w:rPr>
-        <w:t xml:space="preserve">c# </w:t>
-      </w:r>
       <w:proofErr w:type="spellStart"/>
       <w:r>
         <w:rPr>
           <w:rFonts w:ascii="Consolas" w:hAnsi="Consolas"/>
-          <w:lang w:val="pl-PL"/>
-        </w:rPr>
-        <w:t>remove</w:t>
+          <w:lang w:val="en-US"/>
+        </w:rPr>
+        <w:t>c#</w:t>
       </w:r>
       <w:proofErr w:type="spellEnd"/>
       <w:r>
         <w:rPr>
           <w:rFonts w:ascii="Consolas" w:hAnsi="Consolas"/>
-          <w:lang w:val="pl-PL"/>
-        </w:rPr>
-        <w:t xml:space="preserve"> </w:t>
-      </w:r>
-      <w:proofErr w:type="spellStart"/>
-      <w:r>
-        <w:rPr>
-          <w:rFonts w:ascii="Consolas" w:hAnsi="Consolas"/>
-          <w:lang w:val="pl-PL"/>
-        </w:rPr>
-        <w:t>tags</w:t>
-      </w:r>
-      <w:proofErr w:type="spellEnd"/>
-      <w:r>
-        <w:rPr>
-          <w:rFonts w:ascii="Consolas" w:hAnsi="Consolas"/>
-          <w:lang w:val="pl-PL"/>
-        </w:rPr>
-        <w:t xml:space="preserve"> from string</w:t>
+          <w:lang w:val="en-US"/>
+        </w:rPr>
+        <w:t xml:space="preserve"> remove tags from string</w:t>
       </w:r>
     </w:p>
     <w:p>
       <w:pPr>
         <w:rPr>
           <w:rFonts w:ascii="Consolas" w:hAnsi="Consolas"/>
-          <w:lang w:val="pl-PL"/>
+          <w:lang w:val="en-US"/>
         </w:rPr>
       </w:pPr>
     </w:p>
@@ -9855,13 +9832,13 @@
       <w:pPr>
         <w:rPr>
           <w:rFonts w:ascii="Consolas" w:hAnsi="Consolas"/>
-          <w:lang w:val="pl-PL"/>
+          <w:lang w:val="en-US"/>
         </w:rPr>
       </w:pPr>
       <w:r>
         <w:rPr>
           <w:rFonts w:ascii="Consolas" w:hAnsi="Consolas"/>
-          <w:lang w:val="pl-PL"/>
+          <w:lang w:val="en-US"/>
         </w:rPr>
         <w:br/>
       </w:r>
@@ -9870,13 +9847,13 @@
       <w:pPr>
         <w:rPr>
           <w:rFonts w:ascii="Consolas" w:hAnsi="Consolas"/>
-          <w:lang w:val="pl-PL"/>
+          <w:lang w:val="en-US"/>
         </w:rPr>
       </w:pPr>
       <w:r>
         <w:rPr>
           <w:rFonts w:ascii="Consolas" w:hAnsi="Consolas"/>
-          <w:lang w:val="pl-PL"/>
+          <w:lang w:val="en-US"/>
         </w:rPr>
         <w:br w:type="page"/>
       </w:r>
@@ -9889,7 +9866,7 @@
           <w:bCs/>
           <w:sz w:val="32"/>
           <w:szCs w:val="32"/>
-          <w:lang w:val="pl-PL"/>
+          <w:lang w:val="en-US"/>
         </w:rPr>
       </w:pPr>
       <w:proofErr w:type="spellStart"/>
@@ -9900,7 +9877,7 @@
           <w:bCs/>
           <w:sz w:val="32"/>
           <w:szCs w:val="32"/>
-          <w:lang w:val="pl-PL"/>
+          <w:lang w:val="en-US"/>
         </w:rPr>
         <w:lastRenderedPageBreak/>
         <w:t>Reużywanie</w:t>
@@ -9913,10 +9890,23 @@
           <w:bCs/>
           <w:sz w:val="32"/>
           <w:szCs w:val="32"/>
-          <w:lang w:val="pl-PL"/>
-        </w:rPr>
-        <w:t xml:space="preserve"> kodu</w:t>
-      </w:r>
+          <w:lang w:val="en-US"/>
+        </w:rPr>
+        <w:t xml:space="preserve"> </w:t>
+      </w:r>
+      <w:proofErr w:type="spellStart"/>
+      <w:r>
+        <w:rPr>
+          <w:rFonts w:ascii="Consolas" w:hAnsi="Consolas"/>
+          <w:b/>
+          <w:bCs/>
+          <w:sz w:val="32"/>
+          <w:szCs w:val="32"/>
+          <w:lang w:val="en-US"/>
+        </w:rPr>
+        <w:t>kodu</w:t>
+      </w:r>
+      <w:proofErr w:type="spellEnd"/>
     </w:p>
     <w:p>
       <w:pPr>
@@ -11622,14 +11612,3547 @@
           <w:lang w:val="pl-PL"/>
         </w:rPr>
       </w:pPr>
+      <w:r>
+        <w:rPr>
+          <w:rFonts w:ascii="Consolas" w:hAnsi="Consolas"/>
+          <w:lang w:val="pl-PL"/>
+        </w:rPr>
+        <w:br w:type="page"/>
+      </w:r>
+    </w:p>
+    <w:p>
+      <w:pPr>
+        <w:rPr>
+          <w:rFonts w:ascii="Consolas" w:hAnsi="Consolas"/>
+          <w:b/>
+          <w:bCs/>
+          <w:sz w:val="32"/>
+          <w:szCs w:val="32"/>
+          <w:lang w:val="pl-PL"/>
+        </w:rPr>
+      </w:pPr>
+      <w:r>
+        <w:rPr>
+          <w:rFonts w:ascii="Consolas" w:hAnsi="Consolas"/>
+          <w:b/>
+          <w:bCs/>
+          <w:sz w:val="32"/>
+          <w:szCs w:val="32"/>
+          <w:lang w:val="pl-PL"/>
+        </w:rPr>
+        <w:lastRenderedPageBreak/>
+        <w:t>Dane Konfiguracyjne</w:t>
+      </w:r>
+    </w:p>
+    <w:p>
+      <w:pPr>
+        <w:rPr>
+          <w:rFonts w:ascii="Consolas" w:hAnsi="Consolas"/>
+          <w:lang w:val="pl-PL"/>
+        </w:rPr>
+      </w:pPr>
+      <w:r>
+        <w:rPr>
+          <w:rFonts w:ascii="Consolas" w:hAnsi="Consolas"/>
+          <w:lang w:val="pl-PL"/>
+        </w:rPr>
+        <w:t>Dane przy pliku exe naszej aplikacji</w:t>
+      </w:r>
+      <w:r>
+        <w:rPr>
+          <w:rFonts w:ascii="Consolas" w:hAnsi="Consolas"/>
+          <w:lang w:val="pl-PL"/>
+        </w:rPr>
+        <w:t xml:space="preserve">, </w:t>
+      </w:r>
+      <w:r>
+        <w:rPr>
+          <w:rFonts w:ascii="Consolas" w:hAnsi="Consolas"/>
+          <w:lang w:val="pl-PL"/>
+        </w:rPr>
+        <w:t>nie</w:t>
+      </w:r>
+      <w:r>
+        <w:rPr>
+          <w:rFonts w:ascii="Consolas" w:hAnsi="Consolas"/>
+          <w:lang w:val="pl-PL"/>
+        </w:rPr>
+        <w:t xml:space="preserve"> w katalogu</w:t>
+      </w:r>
+      <w:r>
+        <w:rPr>
+          <w:rFonts w:ascii="Consolas" w:hAnsi="Consolas"/>
+          <w:lang w:val="pl-PL"/>
+        </w:rPr>
+        <w:t xml:space="preserve"> </w:t>
+      </w:r>
+      <w:proofErr w:type="spellStart"/>
+      <w:r>
+        <w:rPr>
+          <w:rFonts w:ascii="Consolas" w:hAnsi="Consolas"/>
+          <w:b/>
+          <w:bCs/>
+          <w:lang w:val="pl-PL"/>
+        </w:rPr>
+        <w:t>AppData</w:t>
+      </w:r>
+      <w:proofErr w:type="spellEnd"/>
+      <w:r>
+        <w:rPr>
+          <w:rFonts w:ascii="Consolas" w:hAnsi="Consolas"/>
+          <w:lang w:val="pl-PL"/>
+        </w:rPr>
+        <w:t>, jak w przypadku ustawień użytkownika.</w:t>
+      </w:r>
+    </w:p>
+    <w:p>
+      <w:pPr>
+        <w:rPr>
+          <w:rFonts w:ascii="Consolas" w:hAnsi="Consolas"/>
+          <w:lang w:val="pl-PL"/>
+        </w:rPr>
+      </w:pPr>
+      <w:r>
+        <w:rPr>
+          <w:noProof/>
+        </w:rPr>
+        <w:drawing>
+          <wp:inline distT="0" distB="0" distL="0" distR="0" wp14:anchorId="6DB9352F" wp14:editId="523A795E">
+            <wp:extent cx="3472665" cy="2384395"/>
+            <wp:effectExtent l="0" t="0" r="0" b="0"/>
+            <wp:docPr id="25" name="Obraz 25"/>
+            <wp:cNvGraphicFramePr>
+              <a:graphicFrameLocks xmlns:a="http://schemas.openxmlformats.org/drawingml/2006/main" noChangeAspect="1"/>
+            </wp:cNvGraphicFramePr>
+            <a:graphic xmlns:a="http://schemas.openxmlformats.org/drawingml/2006/main">
+              <a:graphicData uri="http://schemas.openxmlformats.org/drawingml/2006/picture">
+                <pic:pic xmlns:pic="http://schemas.openxmlformats.org/drawingml/2006/picture">
+                  <pic:nvPicPr>
+                    <pic:cNvPr id="1" name=""/>
+                    <pic:cNvPicPr/>
+                  </pic:nvPicPr>
+                  <pic:blipFill>
+                    <a:blip r:embed="rId33"/>
+                    <a:stretch>
+                      <a:fillRect/>
+                    </a:stretch>
+                  </pic:blipFill>
+                  <pic:spPr>
+                    <a:xfrm>
+                      <a:off x="0" y="0"/>
+                      <a:ext cx="3486895" cy="2394165"/>
+                    </a:xfrm>
+                    <a:prstGeom prst="rect">
+                      <a:avLst/>
+                    </a:prstGeom>
+                  </pic:spPr>
+                </pic:pic>
+              </a:graphicData>
+            </a:graphic>
+          </wp:inline>
+        </w:drawing>
+      </w:r>
+    </w:p>
+    <w:tbl>
+      <w:tblPr>
+        <w:tblStyle w:val="Tabela-Siatka"/>
+        <w:tblW w:w="0" w:type="auto"/>
+        <w:shd w:val="clear" w:color="auto" w:fill="F2F2F2" w:themeFill="background1" w:themeFillShade="F2"/>
+        <w:tblLook w:val="04A0" w:firstRow="1" w:lastRow="0" w:firstColumn="1" w:lastColumn="0" w:noHBand="0" w:noVBand="1"/>
+      </w:tblPr>
+      <w:tblGrid>
+        <w:gridCol w:w="9062"/>
+      </w:tblGrid>
+      <w:tr>
+        <w:tc>
+          <w:tcPr>
+            <w:tcW w:w="9062" w:type="dxa"/>
+            <w:shd w:val="clear" w:color="auto" w:fill="F2F2F2" w:themeFill="background1" w:themeFillShade="F2"/>
+          </w:tcPr>
+          <w:p>
+            <w:pPr>
+              <w:autoSpaceDE w:val="0"/>
+              <w:autoSpaceDN w:val="0"/>
+              <w:adjustRightInd w:val="0"/>
+              <w:rPr>
+                <w:rFonts w:ascii="Consolas" w:hAnsi="Consolas" w:cs="Consolas"/>
+                <w:color w:val="000000"/>
+                <w:sz w:val="16"/>
+                <w:szCs w:val="16"/>
+                <w:lang w:val="en-US"/>
+              </w:rPr>
+            </w:pPr>
+            <w:r>
+              <w:rPr>
+                <w:rFonts w:ascii="Consolas" w:hAnsi="Consolas" w:cs="Consolas"/>
+                <w:color w:val="0000FF"/>
+                <w:sz w:val="16"/>
+                <w:szCs w:val="16"/>
+                <w:lang w:val="en-US"/>
+              </w:rPr>
+              <w:t>&lt;?</w:t>
+            </w:r>
+            <w:r>
+              <w:rPr>
+                <w:rFonts w:ascii="Consolas" w:hAnsi="Consolas" w:cs="Consolas"/>
+                <w:color w:val="A31515"/>
+                <w:sz w:val="16"/>
+                <w:szCs w:val="16"/>
+                <w:lang w:val="en-US"/>
+              </w:rPr>
+              <w:t>xml</w:t>
+            </w:r>
+            <w:r>
+              <w:rPr>
+                <w:rFonts w:ascii="Consolas" w:hAnsi="Consolas" w:cs="Consolas"/>
+                <w:color w:val="0000FF"/>
+                <w:sz w:val="16"/>
+                <w:szCs w:val="16"/>
+                <w:lang w:val="en-US"/>
+              </w:rPr>
+              <w:t xml:space="preserve"> </w:t>
+            </w:r>
+            <w:r>
+              <w:rPr>
+                <w:rFonts w:ascii="Consolas" w:hAnsi="Consolas" w:cs="Consolas"/>
+                <w:color w:val="FF0000"/>
+                <w:sz w:val="16"/>
+                <w:szCs w:val="16"/>
+                <w:lang w:val="en-US"/>
+              </w:rPr>
+              <w:t>version</w:t>
+            </w:r>
+            <w:r>
+              <w:rPr>
+                <w:rFonts w:ascii="Consolas" w:hAnsi="Consolas" w:cs="Consolas"/>
+                <w:color w:val="0000FF"/>
+                <w:sz w:val="16"/>
+                <w:szCs w:val="16"/>
+                <w:lang w:val="en-US"/>
+              </w:rPr>
+              <w:t>=</w:t>
+            </w:r>
+            <w:r>
+              <w:rPr>
+                <w:rFonts w:ascii="Consolas" w:hAnsi="Consolas" w:cs="Consolas"/>
+                <w:color w:val="000000"/>
+                <w:sz w:val="16"/>
+                <w:szCs w:val="16"/>
+                <w:lang w:val="en-US"/>
+              </w:rPr>
+              <w:t>"</w:t>
+            </w:r>
+            <w:r>
+              <w:rPr>
+                <w:rFonts w:ascii="Consolas" w:hAnsi="Consolas" w:cs="Consolas"/>
+                <w:color w:val="0000FF"/>
+                <w:sz w:val="16"/>
+                <w:szCs w:val="16"/>
+                <w:lang w:val="en-US"/>
+              </w:rPr>
+              <w:t>1.0</w:t>
+            </w:r>
+            <w:r>
+              <w:rPr>
+                <w:rFonts w:ascii="Consolas" w:hAnsi="Consolas" w:cs="Consolas"/>
+                <w:color w:val="000000"/>
+                <w:sz w:val="16"/>
+                <w:szCs w:val="16"/>
+                <w:lang w:val="en-US"/>
+              </w:rPr>
+              <w:t>"</w:t>
+            </w:r>
+            <w:r>
+              <w:rPr>
+                <w:rFonts w:ascii="Consolas" w:hAnsi="Consolas" w:cs="Consolas"/>
+                <w:color w:val="0000FF"/>
+                <w:sz w:val="16"/>
+                <w:szCs w:val="16"/>
+                <w:lang w:val="en-US"/>
+              </w:rPr>
+              <w:t xml:space="preserve"> </w:t>
+            </w:r>
+            <w:r>
+              <w:rPr>
+                <w:rFonts w:ascii="Consolas" w:hAnsi="Consolas" w:cs="Consolas"/>
+                <w:color w:val="FF0000"/>
+                <w:sz w:val="16"/>
+                <w:szCs w:val="16"/>
+                <w:lang w:val="en-US"/>
+              </w:rPr>
+              <w:t>encoding</w:t>
+            </w:r>
+            <w:r>
+              <w:rPr>
+                <w:rFonts w:ascii="Consolas" w:hAnsi="Consolas" w:cs="Consolas"/>
+                <w:color w:val="0000FF"/>
+                <w:sz w:val="16"/>
+                <w:szCs w:val="16"/>
+                <w:lang w:val="en-US"/>
+              </w:rPr>
+              <w:t>=</w:t>
+            </w:r>
+            <w:r>
+              <w:rPr>
+                <w:rFonts w:ascii="Consolas" w:hAnsi="Consolas" w:cs="Consolas"/>
+                <w:color w:val="000000"/>
+                <w:sz w:val="16"/>
+                <w:szCs w:val="16"/>
+                <w:lang w:val="en-US"/>
+              </w:rPr>
+              <w:t>"</w:t>
+            </w:r>
+            <w:r>
+              <w:rPr>
+                <w:rFonts w:ascii="Consolas" w:hAnsi="Consolas" w:cs="Consolas"/>
+                <w:color w:val="0000FF"/>
+                <w:sz w:val="16"/>
+                <w:szCs w:val="16"/>
+                <w:lang w:val="en-US"/>
+              </w:rPr>
+              <w:t>utf-8</w:t>
+            </w:r>
+            <w:proofErr w:type="gramStart"/>
+            <w:r>
+              <w:rPr>
+                <w:rFonts w:ascii="Consolas" w:hAnsi="Consolas" w:cs="Consolas"/>
+                <w:color w:val="000000"/>
+                <w:sz w:val="16"/>
+                <w:szCs w:val="16"/>
+                <w:lang w:val="en-US"/>
+              </w:rPr>
+              <w:t>"</w:t>
+            </w:r>
+            <w:r>
+              <w:rPr>
+                <w:rFonts w:ascii="Consolas" w:hAnsi="Consolas" w:cs="Consolas"/>
+                <w:color w:val="0000FF"/>
+                <w:sz w:val="16"/>
+                <w:szCs w:val="16"/>
+                <w:lang w:val="en-US"/>
+              </w:rPr>
+              <w:t xml:space="preserve"> ?</w:t>
+            </w:r>
+            <w:proofErr w:type="gramEnd"/>
+            <w:r>
+              <w:rPr>
+                <w:rFonts w:ascii="Consolas" w:hAnsi="Consolas" w:cs="Consolas"/>
+                <w:color w:val="0000FF"/>
+                <w:sz w:val="16"/>
+                <w:szCs w:val="16"/>
+                <w:lang w:val="en-US"/>
+              </w:rPr>
+              <w:t>&gt;</w:t>
+            </w:r>
+          </w:p>
+          <w:p>
+            <w:pPr>
+              <w:autoSpaceDE w:val="0"/>
+              <w:autoSpaceDN w:val="0"/>
+              <w:adjustRightInd w:val="0"/>
+              <w:rPr>
+                <w:rFonts w:ascii="Consolas" w:hAnsi="Consolas" w:cs="Consolas"/>
+                <w:color w:val="000000"/>
+                <w:sz w:val="16"/>
+                <w:szCs w:val="16"/>
+                <w:lang w:val="en-US"/>
+              </w:rPr>
+            </w:pPr>
+            <w:r>
+              <w:rPr>
+                <w:rFonts w:ascii="Consolas" w:hAnsi="Consolas" w:cs="Consolas"/>
+                <w:color w:val="0000FF"/>
+                <w:sz w:val="16"/>
+                <w:szCs w:val="16"/>
+                <w:lang w:val="en-US"/>
+              </w:rPr>
+              <w:t>&lt;</w:t>
+            </w:r>
+            <w:r>
+              <w:rPr>
+                <w:rFonts w:ascii="Consolas" w:hAnsi="Consolas" w:cs="Consolas"/>
+                <w:color w:val="A31515"/>
+                <w:sz w:val="16"/>
+                <w:szCs w:val="16"/>
+                <w:lang w:val="en-US"/>
+              </w:rPr>
+              <w:t>configuration</w:t>
+            </w:r>
+            <w:r>
+              <w:rPr>
+                <w:rFonts w:ascii="Consolas" w:hAnsi="Consolas" w:cs="Consolas"/>
+                <w:color w:val="0000FF"/>
+                <w:sz w:val="16"/>
+                <w:szCs w:val="16"/>
+                <w:lang w:val="en-US"/>
+              </w:rPr>
+              <w:t>&gt;</w:t>
+            </w:r>
+          </w:p>
+          <w:p>
+            <w:pPr>
+              <w:autoSpaceDE w:val="0"/>
+              <w:autoSpaceDN w:val="0"/>
+              <w:adjustRightInd w:val="0"/>
+              <w:rPr>
+                <w:rFonts w:ascii="Consolas" w:hAnsi="Consolas" w:cs="Consolas"/>
+                <w:color w:val="000000"/>
+                <w:sz w:val="16"/>
+                <w:szCs w:val="16"/>
+                <w:lang w:val="en-US"/>
+              </w:rPr>
+            </w:pPr>
+            <w:r>
+              <w:rPr>
+                <w:rFonts w:ascii="Consolas" w:hAnsi="Consolas" w:cs="Consolas"/>
+                <w:color w:val="0000FF"/>
+                <w:sz w:val="16"/>
+                <w:szCs w:val="16"/>
+                <w:lang w:val="en-US"/>
+              </w:rPr>
+              <w:t xml:space="preserve">    &lt;</w:t>
+            </w:r>
+            <w:r>
+              <w:rPr>
+                <w:rFonts w:ascii="Consolas" w:hAnsi="Consolas" w:cs="Consolas"/>
+                <w:color w:val="A31515"/>
+                <w:sz w:val="16"/>
+                <w:szCs w:val="16"/>
+                <w:lang w:val="en-US"/>
+              </w:rPr>
+              <w:t>startup</w:t>
+            </w:r>
+            <w:r>
+              <w:rPr>
+                <w:rFonts w:ascii="Consolas" w:hAnsi="Consolas" w:cs="Consolas"/>
+                <w:color w:val="0000FF"/>
+                <w:sz w:val="16"/>
+                <w:szCs w:val="16"/>
+                <w:lang w:val="en-US"/>
+              </w:rPr>
+              <w:t xml:space="preserve">&gt; </w:t>
+            </w:r>
+          </w:p>
+          <w:p>
+            <w:pPr>
+              <w:autoSpaceDE w:val="0"/>
+              <w:autoSpaceDN w:val="0"/>
+              <w:adjustRightInd w:val="0"/>
+              <w:rPr>
+                <w:rFonts w:ascii="Consolas" w:hAnsi="Consolas" w:cs="Consolas"/>
+                <w:color w:val="000000"/>
+                <w:sz w:val="16"/>
+                <w:szCs w:val="16"/>
+                <w:lang w:val="en-US"/>
+              </w:rPr>
+            </w:pPr>
+            <w:r>
+              <w:rPr>
+                <w:rFonts w:ascii="Consolas" w:hAnsi="Consolas" w:cs="Consolas"/>
+                <w:color w:val="0000FF"/>
+                <w:sz w:val="16"/>
+                <w:szCs w:val="16"/>
+                <w:lang w:val="en-US"/>
+              </w:rPr>
+              <w:t xml:space="preserve">        &lt;</w:t>
+            </w:r>
+            <w:proofErr w:type="spellStart"/>
+            <w:r>
+              <w:rPr>
+                <w:rFonts w:ascii="Consolas" w:hAnsi="Consolas" w:cs="Consolas"/>
+                <w:color w:val="A31515"/>
+                <w:sz w:val="16"/>
+                <w:szCs w:val="16"/>
+                <w:lang w:val="en-US"/>
+              </w:rPr>
+              <w:t>supportedRuntime</w:t>
+            </w:r>
+            <w:proofErr w:type="spellEnd"/>
+            <w:r>
+              <w:rPr>
+                <w:rFonts w:ascii="Consolas" w:hAnsi="Consolas" w:cs="Consolas"/>
+                <w:color w:val="0000FF"/>
+                <w:sz w:val="16"/>
+                <w:szCs w:val="16"/>
+                <w:lang w:val="en-US"/>
+              </w:rPr>
+              <w:t xml:space="preserve"> </w:t>
+            </w:r>
+            <w:r>
+              <w:rPr>
+                <w:rFonts w:ascii="Consolas" w:hAnsi="Consolas" w:cs="Consolas"/>
+                <w:color w:val="FF0000"/>
+                <w:sz w:val="16"/>
+                <w:szCs w:val="16"/>
+                <w:lang w:val="en-US"/>
+              </w:rPr>
+              <w:t>version</w:t>
+            </w:r>
+            <w:r>
+              <w:rPr>
+                <w:rFonts w:ascii="Consolas" w:hAnsi="Consolas" w:cs="Consolas"/>
+                <w:color w:val="0000FF"/>
+                <w:sz w:val="16"/>
+                <w:szCs w:val="16"/>
+                <w:lang w:val="en-US"/>
+              </w:rPr>
+              <w:t>=</w:t>
+            </w:r>
+            <w:r>
+              <w:rPr>
+                <w:rFonts w:ascii="Consolas" w:hAnsi="Consolas" w:cs="Consolas"/>
+                <w:color w:val="000000"/>
+                <w:sz w:val="16"/>
+                <w:szCs w:val="16"/>
+                <w:lang w:val="en-US"/>
+              </w:rPr>
+              <w:t>"</w:t>
+            </w:r>
+            <w:r>
+              <w:rPr>
+                <w:rFonts w:ascii="Consolas" w:hAnsi="Consolas" w:cs="Consolas"/>
+                <w:color w:val="0000FF"/>
+                <w:sz w:val="16"/>
+                <w:szCs w:val="16"/>
+                <w:lang w:val="en-US"/>
+              </w:rPr>
+              <w:t>v4.0</w:t>
+            </w:r>
+            <w:r>
+              <w:rPr>
+                <w:rFonts w:ascii="Consolas" w:hAnsi="Consolas" w:cs="Consolas"/>
+                <w:color w:val="000000"/>
+                <w:sz w:val="16"/>
+                <w:szCs w:val="16"/>
+                <w:lang w:val="en-US"/>
+              </w:rPr>
+              <w:t>"</w:t>
+            </w:r>
+            <w:r>
+              <w:rPr>
+                <w:rFonts w:ascii="Consolas" w:hAnsi="Consolas" w:cs="Consolas"/>
+                <w:color w:val="0000FF"/>
+                <w:sz w:val="16"/>
+                <w:szCs w:val="16"/>
+                <w:lang w:val="en-US"/>
+              </w:rPr>
+              <w:t xml:space="preserve"> </w:t>
+            </w:r>
+            <w:proofErr w:type="spellStart"/>
+            <w:r>
+              <w:rPr>
+                <w:rFonts w:ascii="Consolas" w:hAnsi="Consolas" w:cs="Consolas"/>
+                <w:color w:val="FF0000"/>
+                <w:sz w:val="16"/>
+                <w:szCs w:val="16"/>
+                <w:lang w:val="en-US"/>
+              </w:rPr>
+              <w:t>sku</w:t>
+            </w:r>
+            <w:proofErr w:type="spellEnd"/>
+            <w:r>
+              <w:rPr>
+                <w:rFonts w:ascii="Consolas" w:hAnsi="Consolas" w:cs="Consolas"/>
+                <w:color w:val="0000FF"/>
+                <w:sz w:val="16"/>
+                <w:szCs w:val="16"/>
+                <w:lang w:val="en-US"/>
+              </w:rPr>
+              <w:t>=</w:t>
+            </w:r>
+            <w:proofErr w:type="gramStart"/>
+            <w:r>
+              <w:rPr>
+                <w:rFonts w:ascii="Consolas" w:hAnsi="Consolas" w:cs="Consolas"/>
+                <w:color w:val="000000"/>
+                <w:sz w:val="16"/>
+                <w:szCs w:val="16"/>
+                <w:lang w:val="en-US"/>
+              </w:rPr>
+              <w:t>"</w:t>
+            </w:r>
+            <w:r>
+              <w:rPr>
+                <w:rFonts w:ascii="Consolas" w:hAnsi="Consolas" w:cs="Consolas"/>
+                <w:color w:val="0000FF"/>
+                <w:sz w:val="16"/>
+                <w:szCs w:val="16"/>
+                <w:lang w:val="en-US"/>
+              </w:rPr>
+              <w:t>.</w:t>
+            </w:r>
+            <w:proofErr w:type="spellStart"/>
+            <w:r>
+              <w:rPr>
+                <w:rFonts w:ascii="Consolas" w:hAnsi="Consolas" w:cs="Consolas"/>
+                <w:color w:val="0000FF"/>
+                <w:sz w:val="16"/>
+                <w:szCs w:val="16"/>
+                <w:lang w:val="en-US"/>
+              </w:rPr>
+              <w:t>NETFramework</w:t>
+            </w:r>
+            <w:proofErr w:type="gramEnd"/>
+            <w:r>
+              <w:rPr>
+                <w:rFonts w:ascii="Consolas" w:hAnsi="Consolas" w:cs="Consolas"/>
+                <w:color w:val="0000FF"/>
+                <w:sz w:val="16"/>
+                <w:szCs w:val="16"/>
+                <w:lang w:val="en-US"/>
+              </w:rPr>
+              <w:t>,Version</w:t>
+            </w:r>
+            <w:proofErr w:type="spellEnd"/>
+            <w:r>
+              <w:rPr>
+                <w:rFonts w:ascii="Consolas" w:hAnsi="Consolas" w:cs="Consolas"/>
+                <w:color w:val="0000FF"/>
+                <w:sz w:val="16"/>
+                <w:szCs w:val="16"/>
+                <w:lang w:val="en-US"/>
+              </w:rPr>
+              <w:t>=v4.8</w:t>
+            </w:r>
+            <w:r>
+              <w:rPr>
+                <w:rFonts w:ascii="Consolas" w:hAnsi="Consolas" w:cs="Consolas"/>
+                <w:color w:val="000000"/>
+                <w:sz w:val="16"/>
+                <w:szCs w:val="16"/>
+                <w:lang w:val="en-US"/>
+              </w:rPr>
+              <w:t>"</w:t>
+            </w:r>
+            <w:r>
+              <w:rPr>
+                <w:rFonts w:ascii="Consolas" w:hAnsi="Consolas" w:cs="Consolas"/>
+                <w:color w:val="0000FF"/>
+                <w:sz w:val="16"/>
+                <w:szCs w:val="16"/>
+                <w:lang w:val="en-US"/>
+              </w:rPr>
+              <w:t xml:space="preserve"> /&gt;</w:t>
+            </w:r>
+          </w:p>
+          <w:p>
+            <w:pPr>
+              <w:autoSpaceDE w:val="0"/>
+              <w:autoSpaceDN w:val="0"/>
+              <w:adjustRightInd w:val="0"/>
+              <w:rPr>
+                <w:rFonts w:ascii="Consolas" w:hAnsi="Consolas" w:cs="Consolas"/>
+                <w:color w:val="000000"/>
+                <w:sz w:val="16"/>
+                <w:szCs w:val="16"/>
+                <w:lang w:val="en-US"/>
+              </w:rPr>
+            </w:pPr>
+            <w:r>
+              <w:rPr>
+                <w:rFonts w:ascii="Consolas" w:hAnsi="Consolas" w:cs="Consolas"/>
+                <w:color w:val="0000FF"/>
+                <w:sz w:val="16"/>
+                <w:szCs w:val="16"/>
+                <w:lang w:val="en-US"/>
+              </w:rPr>
+              <w:t xml:space="preserve">    &lt;/</w:t>
+            </w:r>
+            <w:r>
+              <w:rPr>
+                <w:rFonts w:ascii="Consolas" w:hAnsi="Consolas" w:cs="Consolas"/>
+                <w:color w:val="A31515"/>
+                <w:sz w:val="16"/>
+                <w:szCs w:val="16"/>
+                <w:lang w:val="en-US"/>
+              </w:rPr>
+              <w:t>startup</w:t>
+            </w:r>
+            <w:r>
+              <w:rPr>
+                <w:rFonts w:ascii="Consolas" w:hAnsi="Consolas" w:cs="Consolas"/>
+                <w:color w:val="0000FF"/>
+                <w:sz w:val="16"/>
+                <w:szCs w:val="16"/>
+                <w:lang w:val="en-US"/>
+              </w:rPr>
+              <w:t>&gt;</w:t>
+            </w:r>
+          </w:p>
+          <w:p>
+            <w:pPr>
+              <w:autoSpaceDE w:val="0"/>
+              <w:autoSpaceDN w:val="0"/>
+              <w:adjustRightInd w:val="0"/>
+              <w:rPr>
+                <w:rFonts w:ascii="Consolas" w:hAnsi="Consolas"/>
+                <w:sz w:val="16"/>
+                <w:szCs w:val="16"/>
+                <w:lang w:val="pl-PL"/>
+              </w:rPr>
+            </w:pPr>
+          </w:p>
+        </w:tc>
+      </w:tr>
+      <w:tr>
+        <w:tc>
+          <w:tcPr>
+            <w:tcW w:w="9062" w:type="dxa"/>
+            <w:shd w:val="clear" w:color="auto" w:fill="E2EFD9" w:themeFill="accent6" w:themeFillTint="33"/>
+          </w:tcPr>
+          <w:p>
+            <w:pPr>
+              <w:autoSpaceDE w:val="0"/>
+              <w:autoSpaceDN w:val="0"/>
+              <w:adjustRightInd w:val="0"/>
+              <w:rPr>
+                <w:rFonts w:ascii="Consolas" w:hAnsi="Consolas" w:cs="Consolas"/>
+                <w:color w:val="000000"/>
+                <w:sz w:val="16"/>
+                <w:szCs w:val="16"/>
+                <w:lang w:val="en-US"/>
+              </w:rPr>
+            </w:pPr>
+            <w:r>
+              <w:rPr>
+                <w:rFonts w:ascii="Consolas" w:hAnsi="Consolas" w:cs="Consolas"/>
+                <w:color w:val="0000FF"/>
+                <w:sz w:val="16"/>
+                <w:szCs w:val="16"/>
+                <w:lang w:val="en-US"/>
+              </w:rPr>
+              <w:t xml:space="preserve">  &lt;</w:t>
+            </w:r>
+            <w:proofErr w:type="spellStart"/>
+            <w:r>
+              <w:rPr>
+                <w:rFonts w:ascii="Consolas" w:hAnsi="Consolas" w:cs="Consolas"/>
+                <w:color w:val="A31515"/>
+                <w:sz w:val="16"/>
+                <w:szCs w:val="16"/>
+                <w:lang w:val="en-US"/>
+              </w:rPr>
+              <w:t>appSettings</w:t>
+            </w:r>
+            <w:proofErr w:type="spellEnd"/>
+            <w:r>
+              <w:rPr>
+                <w:rFonts w:ascii="Consolas" w:hAnsi="Consolas" w:cs="Consolas"/>
+                <w:color w:val="0000FF"/>
+                <w:sz w:val="16"/>
+                <w:szCs w:val="16"/>
+                <w:lang w:val="en-US"/>
+              </w:rPr>
+              <w:t>&gt;</w:t>
+            </w:r>
+          </w:p>
+          <w:p>
+            <w:pPr>
+              <w:autoSpaceDE w:val="0"/>
+              <w:autoSpaceDN w:val="0"/>
+              <w:adjustRightInd w:val="0"/>
+              <w:rPr>
+                <w:rFonts w:ascii="Consolas" w:hAnsi="Consolas" w:cs="Consolas"/>
+                <w:color w:val="000000"/>
+                <w:sz w:val="16"/>
+                <w:szCs w:val="16"/>
+                <w:lang w:val="en-US"/>
+              </w:rPr>
+            </w:pPr>
+            <w:r>
+              <w:rPr>
+                <w:rFonts w:ascii="Consolas" w:hAnsi="Consolas" w:cs="Consolas"/>
+                <w:color w:val="0000FF"/>
+                <w:sz w:val="16"/>
+                <w:szCs w:val="16"/>
+                <w:lang w:val="en-US"/>
+              </w:rPr>
+              <w:t xml:space="preserve">    &lt;</w:t>
+            </w:r>
+            <w:r>
+              <w:rPr>
+                <w:rFonts w:ascii="Consolas" w:hAnsi="Consolas" w:cs="Consolas"/>
+                <w:color w:val="A31515"/>
+                <w:sz w:val="16"/>
+                <w:szCs w:val="16"/>
+                <w:lang w:val="en-US"/>
+              </w:rPr>
+              <w:t>add</w:t>
+            </w:r>
+            <w:r>
+              <w:rPr>
+                <w:rFonts w:ascii="Consolas" w:hAnsi="Consolas" w:cs="Consolas"/>
+                <w:color w:val="0000FF"/>
+                <w:sz w:val="16"/>
+                <w:szCs w:val="16"/>
+                <w:lang w:val="en-US"/>
+              </w:rPr>
+              <w:t xml:space="preserve"> </w:t>
+            </w:r>
+            <w:r>
+              <w:rPr>
+                <w:rFonts w:ascii="Consolas" w:hAnsi="Consolas" w:cs="Consolas"/>
+                <w:color w:val="FF0000"/>
+                <w:sz w:val="16"/>
+                <w:szCs w:val="16"/>
+                <w:lang w:val="en-US"/>
+              </w:rPr>
+              <w:t>key</w:t>
+            </w:r>
+            <w:r>
+              <w:rPr>
+                <w:rFonts w:ascii="Consolas" w:hAnsi="Consolas" w:cs="Consolas"/>
+                <w:color w:val="0000FF"/>
+                <w:sz w:val="16"/>
+                <w:szCs w:val="16"/>
+                <w:lang w:val="en-US"/>
+              </w:rPr>
+              <w:t>=</w:t>
+            </w:r>
+            <w:r>
+              <w:rPr>
+                <w:rFonts w:ascii="Consolas" w:hAnsi="Consolas" w:cs="Consolas"/>
+                <w:color w:val="000000"/>
+                <w:sz w:val="16"/>
+                <w:szCs w:val="16"/>
+                <w:lang w:val="en-US"/>
+              </w:rPr>
+              <w:t>"</w:t>
+            </w:r>
+            <w:proofErr w:type="spellStart"/>
+            <w:r>
+              <w:rPr>
+                <w:rFonts w:ascii="Consolas" w:hAnsi="Consolas" w:cs="Consolas"/>
+                <w:color w:val="0000FF"/>
+                <w:sz w:val="16"/>
+                <w:szCs w:val="16"/>
+                <w:lang w:val="en-US"/>
+              </w:rPr>
+              <w:t>HostSmtp</w:t>
+            </w:r>
+            <w:proofErr w:type="spellEnd"/>
+            <w:r>
+              <w:rPr>
+                <w:rFonts w:ascii="Consolas" w:hAnsi="Consolas" w:cs="Consolas"/>
+                <w:color w:val="000000"/>
+                <w:sz w:val="16"/>
+                <w:szCs w:val="16"/>
+                <w:lang w:val="en-US"/>
+              </w:rPr>
+              <w:t>"</w:t>
+            </w:r>
+            <w:r>
+              <w:rPr>
+                <w:rFonts w:ascii="Consolas" w:hAnsi="Consolas" w:cs="Consolas"/>
+                <w:color w:val="0000FF"/>
+                <w:sz w:val="16"/>
+                <w:szCs w:val="16"/>
+                <w:lang w:val="en-US"/>
+              </w:rPr>
+              <w:t xml:space="preserve"> </w:t>
+            </w:r>
+            <w:r>
+              <w:rPr>
+                <w:rFonts w:ascii="Consolas" w:hAnsi="Consolas" w:cs="Consolas"/>
+                <w:color w:val="FF0000"/>
+                <w:sz w:val="16"/>
+                <w:szCs w:val="16"/>
+                <w:lang w:val="en-US"/>
+              </w:rPr>
+              <w:t>value</w:t>
+            </w:r>
+            <w:r>
+              <w:rPr>
+                <w:rFonts w:ascii="Consolas" w:hAnsi="Consolas" w:cs="Consolas"/>
+                <w:color w:val="0000FF"/>
+                <w:sz w:val="16"/>
+                <w:szCs w:val="16"/>
+                <w:lang w:val="en-US"/>
+              </w:rPr>
+              <w:t>=</w:t>
+            </w:r>
+            <w:r>
+              <w:rPr>
+                <w:rFonts w:ascii="Consolas" w:hAnsi="Consolas" w:cs="Consolas"/>
+                <w:color w:val="000000"/>
+                <w:sz w:val="16"/>
+                <w:szCs w:val="16"/>
+                <w:lang w:val="en-US"/>
+              </w:rPr>
+              <w:t>"</w:t>
+            </w:r>
+            <w:r>
+              <w:rPr>
+                <w:rFonts w:ascii="Consolas" w:hAnsi="Consolas" w:cs="Consolas"/>
+                <w:color w:val="0000FF"/>
+                <w:sz w:val="16"/>
+                <w:szCs w:val="16"/>
+                <w:lang w:val="en-US"/>
+              </w:rPr>
+              <w:t>smtp.gmail.com</w:t>
+            </w:r>
+            <w:r>
+              <w:rPr>
+                <w:rFonts w:ascii="Consolas" w:hAnsi="Consolas" w:cs="Consolas"/>
+                <w:color w:val="000000"/>
+                <w:sz w:val="16"/>
+                <w:szCs w:val="16"/>
+                <w:lang w:val="en-US"/>
+              </w:rPr>
+              <w:t>"</w:t>
+            </w:r>
+            <w:r>
+              <w:rPr>
+                <w:rFonts w:ascii="Consolas" w:hAnsi="Consolas" w:cs="Consolas"/>
+                <w:color w:val="0000FF"/>
+                <w:sz w:val="16"/>
+                <w:szCs w:val="16"/>
+                <w:lang w:val="en-US"/>
+              </w:rPr>
+              <w:t>/&gt;</w:t>
+            </w:r>
+          </w:p>
+          <w:p>
+            <w:pPr>
+              <w:autoSpaceDE w:val="0"/>
+              <w:autoSpaceDN w:val="0"/>
+              <w:adjustRightInd w:val="0"/>
+              <w:rPr>
+                <w:rFonts w:ascii="Consolas" w:hAnsi="Consolas" w:cs="Consolas"/>
+                <w:color w:val="000000"/>
+                <w:sz w:val="16"/>
+                <w:szCs w:val="16"/>
+                <w:lang w:val="en-US"/>
+              </w:rPr>
+            </w:pPr>
+            <w:r>
+              <w:rPr>
+                <w:rFonts w:ascii="Consolas" w:hAnsi="Consolas" w:cs="Consolas"/>
+                <w:color w:val="0000FF"/>
+                <w:sz w:val="16"/>
+                <w:szCs w:val="16"/>
+                <w:lang w:val="en-US"/>
+              </w:rPr>
+              <w:t xml:space="preserve">    &lt;</w:t>
+            </w:r>
+            <w:r>
+              <w:rPr>
+                <w:rFonts w:ascii="Consolas" w:hAnsi="Consolas" w:cs="Consolas"/>
+                <w:color w:val="A31515"/>
+                <w:sz w:val="16"/>
+                <w:szCs w:val="16"/>
+                <w:lang w:val="en-US"/>
+              </w:rPr>
+              <w:t>add</w:t>
+            </w:r>
+            <w:r>
+              <w:rPr>
+                <w:rFonts w:ascii="Consolas" w:hAnsi="Consolas" w:cs="Consolas"/>
+                <w:color w:val="0000FF"/>
+                <w:sz w:val="16"/>
+                <w:szCs w:val="16"/>
+                <w:lang w:val="en-US"/>
+              </w:rPr>
+              <w:t xml:space="preserve"> </w:t>
+            </w:r>
+            <w:r>
+              <w:rPr>
+                <w:rFonts w:ascii="Consolas" w:hAnsi="Consolas" w:cs="Consolas"/>
+                <w:color w:val="FF0000"/>
+                <w:sz w:val="16"/>
+                <w:szCs w:val="16"/>
+                <w:lang w:val="en-US"/>
+              </w:rPr>
+              <w:t>key</w:t>
+            </w:r>
+            <w:r>
+              <w:rPr>
+                <w:rFonts w:ascii="Consolas" w:hAnsi="Consolas" w:cs="Consolas"/>
+                <w:color w:val="0000FF"/>
+                <w:sz w:val="16"/>
+                <w:szCs w:val="16"/>
+                <w:lang w:val="en-US"/>
+              </w:rPr>
+              <w:t>=</w:t>
+            </w:r>
+            <w:r>
+              <w:rPr>
+                <w:rFonts w:ascii="Consolas" w:hAnsi="Consolas" w:cs="Consolas"/>
+                <w:color w:val="000000"/>
+                <w:sz w:val="16"/>
+                <w:szCs w:val="16"/>
+                <w:lang w:val="en-US"/>
+              </w:rPr>
+              <w:t>"</w:t>
+            </w:r>
+            <w:r>
+              <w:rPr>
+                <w:rFonts w:ascii="Consolas" w:hAnsi="Consolas" w:cs="Consolas"/>
+                <w:color w:val="0000FF"/>
+                <w:sz w:val="16"/>
+                <w:szCs w:val="16"/>
+                <w:lang w:val="en-US"/>
+              </w:rPr>
+              <w:t>Port</w:t>
+            </w:r>
+            <w:r>
+              <w:rPr>
+                <w:rFonts w:ascii="Consolas" w:hAnsi="Consolas" w:cs="Consolas"/>
+                <w:color w:val="000000"/>
+                <w:sz w:val="16"/>
+                <w:szCs w:val="16"/>
+                <w:lang w:val="en-US"/>
+              </w:rPr>
+              <w:t>"</w:t>
+            </w:r>
+            <w:r>
+              <w:rPr>
+                <w:rFonts w:ascii="Consolas" w:hAnsi="Consolas" w:cs="Consolas"/>
+                <w:color w:val="0000FF"/>
+                <w:sz w:val="16"/>
+                <w:szCs w:val="16"/>
+                <w:lang w:val="en-US"/>
+              </w:rPr>
+              <w:t xml:space="preserve"> </w:t>
+            </w:r>
+            <w:r>
+              <w:rPr>
+                <w:rFonts w:ascii="Consolas" w:hAnsi="Consolas" w:cs="Consolas"/>
+                <w:color w:val="FF0000"/>
+                <w:sz w:val="16"/>
+                <w:szCs w:val="16"/>
+                <w:lang w:val="en-US"/>
+              </w:rPr>
+              <w:t>value</w:t>
+            </w:r>
+            <w:r>
+              <w:rPr>
+                <w:rFonts w:ascii="Consolas" w:hAnsi="Consolas" w:cs="Consolas"/>
+                <w:color w:val="0000FF"/>
+                <w:sz w:val="16"/>
+                <w:szCs w:val="16"/>
+                <w:lang w:val="en-US"/>
+              </w:rPr>
+              <w:t>=</w:t>
+            </w:r>
+            <w:r>
+              <w:rPr>
+                <w:rFonts w:ascii="Consolas" w:hAnsi="Consolas" w:cs="Consolas"/>
+                <w:color w:val="000000"/>
+                <w:sz w:val="16"/>
+                <w:szCs w:val="16"/>
+                <w:lang w:val="en-US"/>
+              </w:rPr>
+              <w:t>"</w:t>
+            </w:r>
+            <w:r>
+              <w:rPr>
+                <w:rFonts w:ascii="Consolas" w:hAnsi="Consolas" w:cs="Consolas"/>
+                <w:color w:val="0000FF"/>
+                <w:sz w:val="16"/>
+                <w:szCs w:val="16"/>
+                <w:lang w:val="en-US"/>
+              </w:rPr>
+              <w:t>587</w:t>
+            </w:r>
+            <w:r>
+              <w:rPr>
+                <w:rFonts w:ascii="Consolas" w:hAnsi="Consolas" w:cs="Consolas"/>
+                <w:color w:val="000000"/>
+                <w:sz w:val="16"/>
+                <w:szCs w:val="16"/>
+                <w:lang w:val="en-US"/>
+              </w:rPr>
+              <w:t>"</w:t>
+            </w:r>
+            <w:r>
+              <w:rPr>
+                <w:rFonts w:ascii="Consolas" w:hAnsi="Consolas" w:cs="Consolas"/>
+                <w:color w:val="0000FF"/>
+                <w:sz w:val="16"/>
+                <w:szCs w:val="16"/>
+                <w:lang w:val="en-US"/>
+              </w:rPr>
+              <w:t>/&gt;</w:t>
+            </w:r>
+          </w:p>
+          <w:p>
+            <w:pPr>
+              <w:autoSpaceDE w:val="0"/>
+              <w:autoSpaceDN w:val="0"/>
+              <w:adjustRightInd w:val="0"/>
+              <w:rPr>
+                <w:rFonts w:ascii="Consolas" w:hAnsi="Consolas" w:cs="Consolas"/>
+                <w:color w:val="000000"/>
+                <w:sz w:val="16"/>
+                <w:szCs w:val="16"/>
+                <w:lang w:val="en-US"/>
+              </w:rPr>
+            </w:pPr>
+            <w:r>
+              <w:rPr>
+                <w:rFonts w:ascii="Consolas" w:hAnsi="Consolas" w:cs="Consolas"/>
+                <w:color w:val="0000FF"/>
+                <w:sz w:val="16"/>
+                <w:szCs w:val="16"/>
+                <w:lang w:val="en-US"/>
+              </w:rPr>
+              <w:t xml:space="preserve">    &lt;</w:t>
+            </w:r>
+            <w:r>
+              <w:rPr>
+                <w:rFonts w:ascii="Consolas" w:hAnsi="Consolas" w:cs="Consolas"/>
+                <w:color w:val="A31515"/>
+                <w:sz w:val="16"/>
+                <w:szCs w:val="16"/>
+                <w:lang w:val="en-US"/>
+              </w:rPr>
+              <w:t>add</w:t>
+            </w:r>
+            <w:r>
+              <w:rPr>
+                <w:rFonts w:ascii="Consolas" w:hAnsi="Consolas" w:cs="Consolas"/>
+                <w:color w:val="0000FF"/>
+                <w:sz w:val="16"/>
+                <w:szCs w:val="16"/>
+                <w:lang w:val="en-US"/>
+              </w:rPr>
+              <w:t xml:space="preserve"> </w:t>
+            </w:r>
+            <w:r>
+              <w:rPr>
+                <w:rFonts w:ascii="Consolas" w:hAnsi="Consolas" w:cs="Consolas"/>
+                <w:color w:val="FF0000"/>
+                <w:sz w:val="16"/>
+                <w:szCs w:val="16"/>
+                <w:lang w:val="en-US"/>
+              </w:rPr>
+              <w:t>key</w:t>
+            </w:r>
+            <w:r>
+              <w:rPr>
+                <w:rFonts w:ascii="Consolas" w:hAnsi="Consolas" w:cs="Consolas"/>
+                <w:color w:val="0000FF"/>
+                <w:sz w:val="16"/>
+                <w:szCs w:val="16"/>
+                <w:lang w:val="en-US"/>
+              </w:rPr>
+              <w:t>=</w:t>
+            </w:r>
+            <w:r>
+              <w:rPr>
+                <w:rFonts w:ascii="Consolas" w:hAnsi="Consolas" w:cs="Consolas"/>
+                <w:color w:val="000000"/>
+                <w:sz w:val="16"/>
+                <w:szCs w:val="16"/>
+                <w:lang w:val="en-US"/>
+              </w:rPr>
+              <w:t>"</w:t>
+            </w:r>
+            <w:proofErr w:type="spellStart"/>
+            <w:r>
+              <w:rPr>
+                <w:rFonts w:ascii="Consolas" w:hAnsi="Consolas" w:cs="Consolas"/>
+                <w:color w:val="0000FF"/>
+                <w:sz w:val="16"/>
+                <w:szCs w:val="16"/>
+                <w:lang w:val="en-US"/>
+              </w:rPr>
+              <w:t>EnableSsl</w:t>
+            </w:r>
+            <w:proofErr w:type="spellEnd"/>
+            <w:r>
+              <w:rPr>
+                <w:rFonts w:ascii="Consolas" w:hAnsi="Consolas" w:cs="Consolas"/>
+                <w:color w:val="000000"/>
+                <w:sz w:val="16"/>
+                <w:szCs w:val="16"/>
+                <w:lang w:val="en-US"/>
+              </w:rPr>
+              <w:t>"</w:t>
+            </w:r>
+            <w:r>
+              <w:rPr>
+                <w:rFonts w:ascii="Consolas" w:hAnsi="Consolas" w:cs="Consolas"/>
+                <w:color w:val="0000FF"/>
+                <w:sz w:val="16"/>
+                <w:szCs w:val="16"/>
+                <w:lang w:val="en-US"/>
+              </w:rPr>
+              <w:t xml:space="preserve"> </w:t>
+            </w:r>
+            <w:r>
+              <w:rPr>
+                <w:rFonts w:ascii="Consolas" w:hAnsi="Consolas" w:cs="Consolas"/>
+                <w:color w:val="FF0000"/>
+                <w:sz w:val="16"/>
+                <w:szCs w:val="16"/>
+                <w:lang w:val="en-US"/>
+              </w:rPr>
+              <w:t>value</w:t>
+            </w:r>
+            <w:r>
+              <w:rPr>
+                <w:rFonts w:ascii="Consolas" w:hAnsi="Consolas" w:cs="Consolas"/>
+                <w:color w:val="0000FF"/>
+                <w:sz w:val="16"/>
+                <w:szCs w:val="16"/>
+                <w:lang w:val="en-US"/>
+              </w:rPr>
+              <w:t>=</w:t>
+            </w:r>
+            <w:r>
+              <w:rPr>
+                <w:rFonts w:ascii="Consolas" w:hAnsi="Consolas" w:cs="Consolas"/>
+                <w:color w:val="000000"/>
+                <w:sz w:val="16"/>
+                <w:szCs w:val="16"/>
+                <w:lang w:val="en-US"/>
+              </w:rPr>
+              <w:t>"</w:t>
+            </w:r>
+            <w:r>
+              <w:rPr>
+                <w:rFonts w:ascii="Consolas" w:hAnsi="Consolas" w:cs="Consolas"/>
+                <w:color w:val="0000FF"/>
+                <w:sz w:val="16"/>
+                <w:szCs w:val="16"/>
+                <w:lang w:val="en-US"/>
+              </w:rPr>
+              <w:t>true</w:t>
+            </w:r>
+            <w:r>
+              <w:rPr>
+                <w:rFonts w:ascii="Consolas" w:hAnsi="Consolas" w:cs="Consolas"/>
+                <w:color w:val="000000"/>
+                <w:sz w:val="16"/>
+                <w:szCs w:val="16"/>
+                <w:lang w:val="en-US"/>
+              </w:rPr>
+              <w:t>"</w:t>
+            </w:r>
+            <w:r>
+              <w:rPr>
+                <w:rFonts w:ascii="Consolas" w:hAnsi="Consolas" w:cs="Consolas"/>
+                <w:color w:val="0000FF"/>
+                <w:sz w:val="16"/>
+                <w:szCs w:val="16"/>
+                <w:lang w:val="en-US"/>
+              </w:rPr>
+              <w:t>/&gt;</w:t>
+            </w:r>
+          </w:p>
+          <w:p>
+            <w:pPr>
+              <w:autoSpaceDE w:val="0"/>
+              <w:autoSpaceDN w:val="0"/>
+              <w:adjustRightInd w:val="0"/>
+              <w:rPr>
+                <w:rFonts w:ascii="Consolas" w:hAnsi="Consolas" w:cs="Consolas"/>
+                <w:color w:val="000000"/>
+                <w:sz w:val="16"/>
+                <w:szCs w:val="16"/>
+                <w:lang w:val="en-US"/>
+              </w:rPr>
+            </w:pPr>
+            <w:r>
+              <w:rPr>
+                <w:rFonts w:ascii="Consolas" w:hAnsi="Consolas" w:cs="Consolas"/>
+                <w:color w:val="0000FF"/>
+                <w:sz w:val="16"/>
+                <w:szCs w:val="16"/>
+                <w:lang w:val="en-US"/>
+              </w:rPr>
+              <w:t xml:space="preserve">    &lt;</w:t>
+            </w:r>
+            <w:r>
+              <w:rPr>
+                <w:rFonts w:ascii="Consolas" w:hAnsi="Consolas" w:cs="Consolas"/>
+                <w:color w:val="A31515"/>
+                <w:sz w:val="16"/>
+                <w:szCs w:val="16"/>
+                <w:lang w:val="en-US"/>
+              </w:rPr>
+              <w:t>add</w:t>
+            </w:r>
+            <w:r>
+              <w:rPr>
+                <w:rFonts w:ascii="Consolas" w:hAnsi="Consolas" w:cs="Consolas"/>
+                <w:color w:val="0000FF"/>
+                <w:sz w:val="16"/>
+                <w:szCs w:val="16"/>
+                <w:lang w:val="en-US"/>
+              </w:rPr>
+              <w:t xml:space="preserve"> </w:t>
+            </w:r>
+            <w:r>
+              <w:rPr>
+                <w:rFonts w:ascii="Consolas" w:hAnsi="Consolas" w:cs="Consolas"/>
+                <w:color w:val="FF0000"/>
+                <w:sz w:val="16"/>
+                <w:szCs w:val="16"/>
+                <w:lang w:val="en-US"/>
+              </w:rPr>
+              <w:t>key</w:t>
+            </w:r>
+            <w:r>
+              <w:rPr>
+                <w:rFonts w:ascii="Consolas" w:hAnsi="Consolas" w:cs="Consolas"/>
+                <w:color w:val="0000FF"/>
+                <w:sz w:val="16"/>
+                <w:szCs w:val="16"/>
+                <w:lang w:val="en-US"/>
+              </w:rPr>
+              <w:t>=</w:t>
+            </w:r>
+            <w:r>
+              <w:rPr>
+                <w:rFonts w:ascii="Consolas" w:hAnsi="Consolas" w:cs="Consolas"/>
+                <w:color w:val="000000"/>
+                <w:sz w:val="16"/>
+                <w:szCs w:val="16"/>
+                <w:lang w:val="en-US"/>
+              </w:rPr>
+              <w:t>"</w:t>
+            </w:r>
+            <w:proofErr w:type="spellStart"/>
+            <w:r>
+              <w:rPr>
+                <w:rFonts w:ascii="Consolas" w:hAnsi="Consolas" w:cs="Consolas"/>
+                <w:color w:val="0000FF"/>
+                <w:sz w:val="16"/>
+                <w:szCs w:val="16"/>
+                <w:lang w:val="en-US"/>
+              </w:rPr>
+              <w:t>SenderName</w:t>
+            </w:r>
+            <w:proofErr w:type="spellEnd"/>
+            <w:r>
+              <w:rPr>
+                <w:rFonts w:ascii="Consolas" w:hAnsi="Consolas" w:cs="Consolas"/>
+                <w:color w:val="000000"/>
+                <w:sz w:val="16"/>
+                <w:szCs w:val="16"/>
+                <w:lang w:val="en-US"/>
+              </w:rPr>
+              <w:t>"</w:t>
+            </w:r>
+            <w:r>
+              <w:rPr>
+                <w:rFonts w:ascii="Consolas" w:hAnsi="Consolas" w:cs="Consolas"/>
+                <w:color w:val="0000FF"/>
+                <w:sz w:val="16"/>
+                <w:szCs w:val="16"/>
+                <w:lang w:val="en-US"/>
+              </w:rPr>
+              <w:t xml:space="preserve"> </w:t>
+            </w:r>
+            <w:r>
+              <w:rPr>
+                <w:rFonts w:ascii="Consolas" w:hAnsi="Consolas" w:cs="Consolas"/>
+                <w:color w:val="FF0000"/>
+                <w:sz w:val="16"/>
+                <w:szCs w:val="16"/>
+                <w:lang w:val="en-US"/>
+              </w:rPr>
+              <w:t>value</w:t>
+            </w:r>
+            <w:r>
+              <w:rPr>
+                <w:rFonts w:ascii="Consolas" w:hAnsi="Consolas" w:cs="Consolas"/>
+                <w:color w:val="0000FF"/>
+                <w:sz w:val="16"/>
+                <w:szCs w:val="16"/>
+                <w:lang w:val="en-US"/>
+              </w:rPr>
+              <w:t>=</w:t>
+            </w:r>
+            <w:r>
+              <w:rPr>
+                <w:rFonts w:ascii="Consolas" w:hAnsi="Consolas" w:cs="Consolas"/>
+                <w:color w:val="000000"/>
+                <w:sz w:val="16"/>
+                <w:szCs w:val="16"/>
+                <w:lang w:val="en-US"/>
+              </w:rPr>
+              <w:t>"</w:t>
+            </w:r>
+            <w:r>
+              <w:rPr>
+                <w:rFonts w:ascii="Consolas" w:hAnsi="Consolas" w:cs="Consolas"/>
+                <w:color w:val="0000FF"/>
+                <w:sz w:val="16"/>
+                <w:szCs w:val="16"/>
+                <w:lang w:val="en-US"/>
+              </w:rPr>
+              <w:t>Mariusz Wieczorek</w:t>
+            </w:r>
+            <w:r>
+              <w:rPr>
+                <w:rFonts w:ascii="Consolas" w:hAnsi="Consolas" w:cs="Consolas"/>
+                <w:color w:val="000000"/>
+                <w:sz w:val="16"/>
+                <w:szCs w:val="16"/>
+                <w:lang w:val="en-US"/>
+              </w:rPr>
+              <w:t>"</w:t>
+            </w:r>
+            <w:r>
+              <w:rPr>
+                <w:rFonts w:ascii="Consolas" w:hAnsi="Consolas" w:cs="Consolas"/>
+                <w:color w:val="0000FF"/>
+                <w:sz w:val="16"/>
+                <w:szCs w:val="16"/>
+                <w:lang w:val="en-US"/>
+              </w:rPr>
+              <w:t>/&gt;</w:t>
+            </w:r>
+          </w:p>
+          <w:p>
+            <w:pPr>
+              <w:autoSpaceDE w:val="0"/>
+              <w:autoSpaceDN w:val="0"/>
+              <w:adjustRightInd w:val="0"/>
+              <w:rPr>
+                <w:rFonts w:ascii="Consolas" w:hAnsi="Consolas" w:cs="Consolas"/>
+                <w:color w:val="000000"/>
+                <w:sz w:val="16"/>
+                <w:szCs w:val="16"/>
+                <w:lang w:val="en-US"/>
+              </w:rPr>
+            </w:pPr>
+            <w:r>
+              <w:rPr>
+                <w:rFonts w:ascii="Consolas" w:hAnsi="Consolas" w:cs="Consolas"/>
+                <w:color w:val="0000FF"/>
+                <w:sz w:val="16"/>
+                <w:szCs w:val="16"/>
+                <w:lang w:val="en-US"/>
+              </w:rPr>
+              <w:t xml:space="preserve">    &lt;</w:t>
+            </w:r>
+            <w:r>
+              <w:rPr>
+                <w:rFonts w:ascii="Consolas" w:hAnsi="Consolas" w:cs="Consolas"/>
+                <w:color w:val="A31515"/>
+                <w:sz w:val="16"/>
+                <w:szCs w:val="16"/>
+                <w:lang w:val="en-US"/>
+              </w:rPr>
+              <w:t>add</w:t>
+            </w:r>
+            <w:r>
+              <w:rPr>
+                <w:rFonts w:ascii="Consolas" w:hAnsi="Consolas" w:cs="Consolas"/>
+                <w:color w:val="0000FF"/>
+                <w:sz w:val="16"/>
+                <w:szCs w:val="16"/>
+                <w:lang w:val="en-US"/>
+              </w:rPr>
+              <w:t xml:space="preserve"> </w:t>
+            </w:r>
+            <w:r>
+              <w:rPr>
+                <w:rFonts w:ascii="Consolas" w:hAnsi="Consolas" w:cs="Consolas"/>
+                <w:color w:val="FF0000"/>
+                <w:sz w:val="16"/>
+                <w:szCs w:val="16"/>
+                <w:lang w:val="en-US"/>
+              </w:rPr>
+              <w:t>key</w:t>
+            </w:r>
+            <w:r>
+              <w:rPr>
+                <w:rFonts w:ascii="Consolas" w:hAnsi="Consolas" w:cs="Consolas"/>
+                <w:color w:val="0000FF"/>
+                <w:sz w:val="16"/>
+                <w:szCs w:val="16"/>
+                <w:lang w:val="en-US"/>
+              </w:rPr>
+              <w:t>=</w:t>
+            </w:r>
+            <w:r>
+              <w:rPr>
+                <w:rFonts w:ascii="Consolas" w:hAnsi="Consolas" w:cs="Consolas"/>
+                <w:color w:val="000000"/>
+                <w:sz w:val="16"/>
+                <w:szCs w:val="16"/>
+                <w:lang w:val="en-US"/>
+              </w:rPr>
+              <w:t>"</w:t>
+            </w:r>
+            <w:proofErr w:type="spellStart"/>
+            <w:r>
+              <w:rPr>
+                <w:rFonts w:ascii="Consolas" w:hAnsi="Consolas" w:cs="Consolas"/>
+                <w:color w:val="0000FF"/>
+                <w:sz w:val="16"/>
+                <w:szCs w:val="16"/>
+                <w:lang w:val="en-US"/>
+              </w:rPr>
+              <w:t>SenderEmail</w:t>
+            </w:r>
+            <w:proofErr w:type="spellEnd"/>
+            <w:r>
+              <w:rPr>
+                <w:rFonts w:ascii="Consolas" w:hAnsi="Consolas" w:cs="Consolas"/>
+                <w:color w:val="000000"/>
+                <w:sz w:val="16"/>
+                <w:szCs w:val="16"/>
+                <w:lang w:val="en-US"/>
+              </w:rPr>
+              <w:t>"</w:t>
+            </w:r>
+            <w:r>
+              <w:rPr>
+                <w:rFonts w:ascii="Consolas" w:hAnsi="Consolas" w:cs="Consolas"/>
+                <w:color w:val="0000FF"/>
+                <w:sz w:val="16"/>
+                <w:szCs w:val="16"/>
+                <w:lang w:val="en-US"/>
+              </w:rPr>
+              <w:t xml:space="preserve"> </w:t>
+            </w:r>
+            <w:r>
+              <w:rPr>
+                <w:rFonts w:ascii="Consolas" w:hAnsi="Consolas" w:cs="Consolas"/>
+                <w:color w:val="FF0000"/>
+                <w:sz w:val="16"/>
+                <w:szCs w:val="16"/>
+                <w:lang w:val="en-US"/>
+              </w:rPr>
+              <w:t>value</w:t>
+            </w:r>
+            <w:r>
+              <w:rPr>
+                <w:rFonts w:ascii="Consolas" w:hAnsi="Consolas" w:cs="Consolas"/>
+                <w:color w:val="0000FF"/>
+                <w:sz w:val="16"/>
+                <w:szCs w:val="16"/>
+                <w:lang w:val="en-US"/>
+              </w:rPr>
+              <w:t>=</w:t>
+            </w:r>
+            <w:r>
+              <w:rPr>
+                <w:rFonts w:ascii="Consolas" w:hAnsi="Consolas" w:cs="Consolas"/>
+                <w:color w:val="000000"/>
+                <w:sz w:val="16"/>
+                <w:szCs w:val="16"/>
+                <w:lang w:val="en-US"/>
+              </w:rPr>
+              <w:t>"</w:t>
+            </w:r>
+            <w:r>
+              <w:rPr>
+                <w:rFonts w:ascii="Consolas" w:hAnsi="Consolas" w:cs="Consolas"/>
+                <w:color w:val="0000FF"/>
+                <w:sz w:val="16"/>
+                <w:szCs w:val="16"/>
+                <w:lang w:val="en-US"/>
+              </w:rPr>
+              <w:t>mariusz.wieczorek.testy@gmail.com</w:t>
+            </w:r>
+            <w:r>
+              <w:rPr>
+                <w:rFonts w:ascii="Consolas" w:hAnsi="Consolas" w:cs="Consolas"/>
+                <w:color w:val="000000"/>
+                <w:sz w:val="16"/>
+                <w:szCs w:val="16"/>
+                <w:lang w:val="en-US"/>
+              </w:rPr>
+              <w:t>"</w:t>
+            </w:r>
+            <w:r>
+              <w:rPr>
+                <w:rFonts w:ascii="Consolas" w:hAnsi="Consolas" w:cs="Consolas"/>
+                <w:color w:val="0000FF"/>
+                <w:sz w:val="16"/>
+                <w:szCs w:val="16"/>
+                <w:lang w:val="en-US"/>
+              </w:rPr>
+              <w:t>/&gt;</w:t>
+            </w:r>
+          </w:p>
+          <w:p>
+            <w:pPr>
+              <w:autoSpaceDE w:val="0"/>
+              <w:autoSpaceDN w:val="0"/>
+              <w:adjustRightInd w:val="0"/>
+              <w:rPr>
+                <w:rFonts w:ascii="Consolas" w:hAnsi="Consolas" w:cs="Consolas"/>
+                <w:color w:val="000000"/>
+                <w:sz w:val="16"/>
+                <w:szCs w:val="16"/>
+                <w:lang w:val="en-US"/>
+              </w:rPr>
+            </w:pPr>
+            <w:r>
+              <w:rPr>
+                <w:rFonts w:ascii="Consolas" w:hAnsi="Consolas" w:cs="Consolas"/>
+                <w:color w:val="0000FF"/>
+                <w:sz w:val="16"/>
+                <w:szCs w:val="16"/>
+                <w:lang w:val="en-US"/>
+              </w:rPr>
+              <w:t xml:space="preserve">    &lt;</w:t>
+            </w:r>
+            <w:r>
+              <w:rPr>
+                <w:rFonts w:ascii="Consolas" w:hAnsi="Consolas" w:cs="Consolas"/>
+                <w:color w:val="A31515"/>
+                <w:sz w:val="16"/>
+                <w:szCs w:val="16"/>
+                <w:lang w:val="en-US"/>
+              </w:rPr>
+              <w:t>add</w:t>
+            </w:r>
+            <w:r>
+              <w:rPr>
+                <w:rFonts w:ascii="Consolas" w:hAnsi="Consolas" w:cs="Consolas"/>
+                <w:color w:val="0000FF"/>
+                <w:sz w:val="16"/>
+                <w:szCs w:val="16"/>
+                <w:lang w:val="en-US"/>
+              </w:rPr>
+              <w:t xml:space="preserve"> </w:t>
+            </w:r>
+            <w:r>
+              <w:rPr>
+                <w:rFonts w:ascii="Consolas" w:hAnsi="Consolas" w:cs="Consolas"/>
+                <w:color w:val="FF0000"/>
+                <w:sz w:val="16"/>
+                <w:szCs w:val="16"/>
+                <w:lang w:val="en-US"/>
+              </w:rPr>
+              <w:t>key</w:t>
+            </w:r>
+            <w:r>
+              <w:rPr>
+                <w:rFonts w:ascii="Consolas" w:hAnsi="Consolas" w:cs="Consolas"/>
+                <w:color w:val="0000FF"/>
+                <w:sz w:val="16"/>
+                <w:szCs w:val="16"/>
+                <w:lang w:val="en-US"/>
+              </w:rPr>
+              <w:t>=</w:t>
+            </w:r>
+            <w:r>
+              <w:rPr>
+                <w:rFonts w:ascii="Consolas" w:hAnsi="Consolas" w:cs="Consolas"/>
+                <w:color w:val="000000"/>
+                <w:sz w:val="16"/>
+                <w:szCs w:val="16"/>
+                <w:lang w:val="en-US"/>
+              </w:rPr>
+              <w:t>"</w:t>
+            </w:r>
+            <w:proofErr w:type="spellStart"/>
+            <w:r>
+              <w:rPr>
+                <w:rFonts w:ascii="Consolas" w:hAnsi="Consolas" w:cs="Consolas"/>
+                <w:color w:val="0000FF"/>
+                <w:sz w:val="16"/>
+                <w:szCs w:val="16"/>
+                <w:lang w:val="en-US"/>
+              </w:rPr>
+              <w:t>SenderEmailPassword</w:t>
+            </w:r>
+            <w:proofErr w:type="spellEnd"/>
+            <w:r>
+              <w:rPr>
+                <w:rFonts w:ascii="Consolas" w:hAnsi="Consolas" w:cs="Consolas"/>
+                <w:color w:val="000000"/>
+                <w:sz w:val="16"/>
+                <w:szCs w:val="16"/>
+                <w:lang w:val="en-US"/>
+              </w:rPr>
+              <w:t>"</w:t>
+            </w:r>
+            <w:r>
+              <w:rPr>
+                <w:rFonts w:ascii="Consolas" w:hAnsi="Consolas" w:cs="Consolas"/>
+                <w:color w:val="0000FF"/>
+                <w:sz w:val="16"/>
+                <w:szCs w:val="16"/>
+                <w:lang w:val="en-US"/>
+              </w:rPr>
+              <w:t xml:space="preserve"> </w:t>
+            </w:r>
+            <w:r>
+              <w:rPr>
+                <w:rFonts w:ascii="Consolas" w:hAnsi="Consolas" w:cs="Consolas"/>
+                <w:color w:val="FF0000"/>
+                <w:sz w:val="16"/>
+                <w:szCs w:val="16"/>
+                <w:lang w:val="en-US"/>
+              </w:rPr>
+              <w:t>value</w:t>
+            </w:r>
+            <w:r>
+              <w:rPr>
+                <w:rFonts w:ascii="Consolas" w:hAnsi="Consolas" w:cs="Consolas"/>
+                <w:color w:val="0000FF"/>
+                <w:sz w:val="16"/>
+                <w:szCs w:val="16"/>
+                <w:lang w:val="en-US"/>
+              </w:rPr>
+              <w:t>=</w:t>
+            </w:r>
+            <w:r>
+              <w:rPr>
+                <w:rFonts w:ascii="Consolas" w:hAnsi="Consolas" w:cs="Consolas"/>
+                <w:color w:val="000000"/>
+                <w:sz w:val="16"/>
+                <w:szCs w:val="16"/>
+                <w:lang w:val="en-US"/>
+              </w:rPr>
+              <w:t>"</w:t>
+            </w:r>
+            <w:proofErr w:type="spellStart"/>
+            <w:r>
+              <w:rPr>
+                <w:rFonts w:ascii="Consolas" w:hAnsi="Consolas" w:cs="Consolas"/>
+                <w:color w:val="0000FF"/>
+                <w:sz w:val="16"/>
+                <w:szCs w:val="16"/>
+                <w:lang w:val="en-US"/>
+              </w:rPr>
+              <w:t>rmhfvaurzyxnuztn</w:t>
+            </w:r>
+            <w:proofErr w:type="spellEnd"/>
+            <w:r>
+              <w:rPr>
+                <w:rFonts w:ascii="Consolas" w:hAnsi="Consolas" w:cs="Consolas"/>
+                <w:color w:val="000000"/>
+                <w:sz w:val="16"/>
+                <w:szCs w:val="16"/>
+                <w:lang w:val="en-US"/>
+              </w:rPr>
+              <w:t>"</w:t>
+            </w:r>
+            <w:r>
+              <w:rPr>
+                <w:rFonts w:ascii="Consolas" w:hAnsi="Consolas" w:cs="Consolas"/>
+                <w:color w:val="0000FF"/>
+                <w:sz w:val="16"/>
+                <w:szCs w:val="16"/>
+                <w:lang w:val="en-US"/>
+              </w:rPr>
+              <w:t>/&gt;</w:t>
+            </w:r>
+          </w:p>
+          <w:p>
+            <w:pPr>
+              <w:autoSpaceDE w:val="0"/>
+              <w:autoSpaceDN w:val="0"/>
+              <w:adjustRightInd w:val="0"/>
+              <w:rPr>
+                <w:rFonts w:ascii="Consolas" w:hAnsi="Consolas" w:cs="Consolas"/>
+                <w:color w:val="000000"/>
+                <w:sz w:val="16"/>
+                <w:szCs w:val="16"/>
+                <w:lang w:val="en-US"/>
+              </w:rPr>
+            </w:pPr>
+            <w:r>
+              <w:rPr>
+                <w:rFonts w:ascii="Consolas" w:hAnsi="Consolas" w:cs="Consolas"/>
+                <w:color w:val="0000FF"/>
+                <w:sz w:val="16"/>
+                <w:szCs w:val="16"/>
+                <w:lang w:val="en-US"/>
+              </w:rPr>
+              <w:t xml:space="preserve">    &lt;</w:t>
+            </w:r>
+            <w:r>
+              <w:rPr>
+                <w:rFonts w:ascii="Consolas" w:hAnsi="Consolas" w:cs="Consolas"/>
+                <w:color w:val="A31515"/>
+                <w:sz w:val="16"/>
+                <w:szCs w:val="16"/>
+                <w:lang w:val="en-US"/>
+              </w:rPr>
+              <w:t>add</w:t>
+            </w:r>
+            <w:r>
+              <w:rPr>
+                <w:rFonts w:ascii="Consolas" w:hAnsi="Consolas" w:cs="Consolas"/>
+                <w:color w:val="0000FF"/>
+                <w:sz w:val="16"/>
+                <w:szCs w:val="16"/>
+                <w:lang w:val="en-US"/>
+              </w:rPr>
+              <w:t xml:space="preserve"> </w:t>
+            </w:r>
+            <w:r>
+              <w:rPr>
+                <w:rFonts w:ascii="Consolas" w:hAnsi="Consolas" w:cs="Consolas"/>
+                <w:color w:val="FF0000"/>
+                <w:sz w:val="16"/>
+                <w:szCs w:val="16"/>
+                <w:lang w:val="en-US"/>
+              </w:rPr>
+              <w:t>key</w:t>
+            </w:r>
+            <w:r>
+              <w:rPr>
+                <w:rFonts w:ascii="Consolas" w:hAnsi="Consolas" w:cs="Consolas"/>
+                <w:color w:val="0000FF"/>
+                <w:sz w:val="16"/>
+                <w:szCs w:val="16"/>
+                <w:lang w:val="en-US"/>
+              </w:rPr>
+              <w:t>=</w:t>
+            </w:r>
+            <w:r>
+              <w:rPr>
+                <w:rFonts w:ascii="Consolas" w:hAnsi="Consolas" w:cs="Consolas"/>
+                <w:color w:val="000000"/>
+                <w:sz w:val="16"/>
+                <w:szCs w:val="16"/>
+                <w:lang w:val="en-US"/>
+              </w:rPr>
+              <w:t>"</w:t>
+            </w:r>
+            <w:proofErr w:type="spellStart"/>
+            <w:r>
+              <w:rPr>
+                <w:rFonts w:ascii="Consolas" w:hAnsi="Consolas" w:cs="Consolas"/>
+                <w:color w:val="0000FF"/>
+                <w:sz w:val="16"/>
+                <w:szCs w:val="16"/>
+                <w:lang w:val="en-US"/>
+              </w:rPr>
+              <w:t>ReceiverEmail</w:t>
+            </w:r>
+            <w:proofErr w:type="spellEnd"/>
+            <w:r>
+              <w:rPr>
+                <w:rFonts w:ascii="Consolas" w:hAnsi="Consolas" w:cs="Consolas"/>
+                <w:color w:val="000000"/>
+                <w:sz w:val="16"/>
+                <w:szCs w:val="16"/>
+                <w:lang w:val="en-US"/>
+              </w:rPr>
+              <w:t>"</w:t>
+            </w:r>
+            <w:r>
+              <w:rPr>
+                <w:rFonts w:ascii="Consolas" w:hAnsi="Consolas" w:cs="Consolas"/>
+                <w:color w:val="0000FF"/>
+                <w:sz w:val="16"/>
+                <w:szCs w:val="16"/>
+                <w:lang w:val="en-US"/>
+              </w:rPr>
+              <w:t xml:space="preserve"> </w:t>
+            </w:r>
+            <w:r>
+              <w:rPr>
+                <w:rFonts w:ascii="Consolas" w:hAnsi="Consolas" w:cs="Consolas"/>
+                <w:color w:val="FF0000"/>
+                <w:sz w:val="16"/>
+                <w:szCs w:val="16"/>
+                <w:lang w:val="en-US"/>
+              </w:rPr>
+              <w:t>value</w:t>
+            </w:r>
+            <w:r>
+              <w:rPr>
+                <w:rFonts w:ascii="Consolas" w:hAnsi="Consolas" w:cs="Consolas"/>
+                <w:color w:val="0000FF"/>
+                <w:sz w:val="16"/>
+                <w:szCs w:val="16"/>
+                <w:lang w:val="en-US"/>
+              </w:rPr>
+              <w:t>=</w:t>
+            </w:r>
+            <w:r>
+              <w:rPr>
+                <w:rFonts w:ascii="Consolas" w:hAnsi="Consolas" w:cs="Consolas"/>
+                <w:color w:val="000000"/>
+                <w:sz w:val="16"/>
+                <w:szCs w:val="16"/>
+                <w:lang w:val="en-US"/>
+              </w:rPr>
+              <w:t>"</w:t>
+            </w:r>
+            <w:r>
+              <w:rPr>
+                <w:rFonts w:ascii="Consolas" w:hAnsi="Consolas" w:cs="Consolas"/>
+                <w:color w:val="0000FF"/>
+                <w:sz w:val="16"/>
+                <w:szCs w:val="16"/>
+                <w:lang w:val="en-US"/>
+              </w:rPr>
+              <w:t>m.wieczorek1972@gmail.com</w:t>
+            </w:r>
+            <w:r>
+              <w:rPr>
+                <w:rFonts w:ascii="Consolas" w:hAnsi="Consolas" w:cs="Consolas"/>
+                <w:color w:val="000000"/>
+                <w:sz w:val="16"/>
+                <w:szCs w:val="16"/>
+                <w:lang w:val="en-US"/>
+              </w:rPr>
+              <w:t>"</w:t>
+            </w:r>
+            <w:r>
+              <w:rPr>
+                <w:rFonts w:ascii="Consolas" w:hAnsi="Consolas" w:cs="Consolas"/>
+                <w:color w:val="0000FF"/>
+                <w:sz w:val="16"/>
+                <w:szCs w:val="16"/>
+                <w:lang w:val="en-US"/>
+              </w:rPr>
+              <w:t>/&gt;</w:t>
+            </w:r>
+          </w:p>
+          <w:p>
+            <w:pPr>
+              <w:autoSpaceDE w:val="0"/>
+              <w:autoSpaceDN w:val="0"/>
+              <w:adjustRightInd w:val="0"/>
+              <w:rPr>
+                <w:rFonts w:ascii="Consolas" w:hAnsi="Consolas" w:cs="Consolas"/>
+                <w:color w:val="000000"/>
+                <w:sz w:val="16"/>
+                <w:szCs w:val="16"/>
+                <w:lang w:val="en-US"/>
+              </w:rPr>
+            </w:pPr>
+            <w:r>
+              <w:rPr>
+                <w:rFonts w:ascii="Consolas" w:hAnsi="Consolas" w:cs="Consolas"/>
+                <w:color w:val="0000FF"/>
+                <w:sz w:val="16"/>
+                <w:szCs w:val="16"/>
+                <w:lang w:val="en-US"/>
+              </w:rPr>
+              <w:t xml:space="preserve">  &lt;/</w:t>
+            </w:r>
+            <w:proofErr w:type="spellStart"/>
+            <w:r>
+              <w:rPr>
+                <w:rFonts w:ascii="Consolas" w:hAnsi="Consolas" w:cs="Consolas"/>
+                <w:color w:val="A31515"/>
+                <w:sz w:val="16"/>
+                <w:szCs w:val="16"/>
+                <w:lang w:val="en-US"/>
+              </w:rPr>
+              <w:t>appSettings</w:t>
+            </w:r>
+            <w:proofErr w:type="spellEnd"/>
+            <w:r>
+              <w:rPr>
+                <w:rFonts w:ascii="Consolas" w:hAnsi="Consolas" w:cs="Consolas"/>
+                <w:color w:val="0000FF"/>
+                <w:sz w:val="16"/>
+                <w:szCs w:val="16"/>
+                <w:lang w:val="en-US"/>
+              </w:rPr>
+              <w:t>&gt;</w:t>
+            </w:r>
+          </w:p>
+          <w:p>
+            <w:pPr>
+              <w:autoSpaceDE w:val="0"/>
+              <w:autoSpaceDN w:val="0"/>
+              <w:adjustRightInd w:val="0"/>
+              <w:rPr>
+                <w:rFonts w:ascii="Consolas" w:hAnsi="Consolas" w:cs="Consolas"/>
+                <w:color w:val="0000FF"/>
+                <w:sz w:val="16"/>
+                <w:szCs w:val="16"/>
+                <w:lang w:val="en-US"/>
+              </w:rPr>
+            </w:pPr>
+          </w:p>
+        </w:tc>
+      </w:tr>
+      <w:tr>
+        <w:tc>
+          <w:tcPr>
+            <w:tcW w:w="9062" w:type="dxa"/>
+            <w:shd w:val="clear" w:color="auto" w:fill="F2F2F2" w:themeFill="background1" w:themeFillShade="F2"/>
+          </w:tcPr>
+          <w:p>
+            <w:pPr>
+              <w:autoSpaceDE w:val="0"/>
+              <w:autoSpaceDN w:val="0"/>
+              <w:adjustRightInd w:val="0"/>
+              <w:rPr>
+                <w:rFonts w:ascii="Consolas" w:hAnsi="Consolas" w:cs="Consolas"/>
+                <w:color w:val="0000FF"/>
+                <w:sz w:val="16"/>
+                <w:szCs w:val="16"/>
+                <w:lang w:val="en-US"/>
+              </w:rPr>
+            </w:pPr>
+            <w:r>
+              <w:rPr>
+                <w:rFonts w:ascii="Consolas" w:hAnsi="Consolas" w:cs="Consolas"/>
+                <w:color w:val="0000FF"/>
+                <w:sz w:val="16"/>
+                <w:szCs w:val="16"/>
+                <w:lang w:val="en-US"/>
+              </w:rPr>
+              <w:t>&lt;/</w:t>
+            </w:r>
+            <w:r>
+              <w:rPr>
+                <w:rFonts w:ascii="Consolas" w:hAnsi="Consolas" w:cs="Consolas"/>
+                <w:color w:val="A31515"/>
+                <w:sz w:val="16"/>
+                <w:szCs w:val="16"/>
+                <w:lang w:val="en-US"/>
+              </w:rPr>
+              <w:t>configuration</w:t>
+            </w:r>
+            <w:r>
+              <w:rPr>
+                <w:rFonts w:ascii="Consolas" w:hAnsi="Consolas" w:cs="Consolas"/>
+                <w:color w:val="0000FF"/>
+                <w:sz w:val="16"/>
+                <w:szCs w:val="16"/>
+                <w:lang w:val="en-US"/>
+              </w:rPr>
+              <w:t>&gt;</w:t>
+            </w:r>
+          </w:p>
+        </w:tc>
+      </w:tr>
+    </w:tbl>
+    <w:p>
+      <w:pPr>
+        <w:rPr>
+          <w:rFonts w:ascii="Consolas" w:hAnsi="Consolas"/>
+          <w:lang w:val="pl-PL"/>
+        </w:rPr>
+      </w:pPr>
+    </w:p>
+    <w:p>
+      <w:pPr>
+        <w:rPr>
+          <w:rFonts w:ascii="Consolas" w:hAnsi="Consolas"/>
+          <w:lang w:val="pl-PL"/>
+        </w:rPr>
+      </w:pPr>
+      <w:r>
+        <w:rPr>
+          <w:rFonts w:ascii="Consolas" w:hAnsi="Consolas"/>
+          <w:lang w:val="pl-PL"/>
+        </w:rPr>
+        <w:t xml:space="preserve">Dostęp do tych danych za pomocą </w:t>
+      </w:r>
+      <w:proofErr w:type="spellStart"/>
+      <w:r>
+        <w:rPr>
+          <w:rFonts w:ascii="Consolas" w:hAnsi="Consolas"/>
+          <w:lang w:val="pl-PL"/>
+        </w:rPr>
+        <w:t>ConfigurationManager’a</w:t>
+      </w:r>
+      <w:proofErr w:type="spellEnd"/>
+    </w:p>
+    <w:tbl>
+      <w:tblPr>
+        <w:tblStyle w:val="Tabela-Siatka"/>
+        <w:tblW w:w="0" w:type="auto"/>
+        <w:shd w:val="clear" w:color="auto" w:fill="F2F2F2" w:themeFill="background1" w:themeFillShade="F2"/>
+        <w:tblLook w:val="04A0" w:firstRow="1" w:lastRow="0" w:firstColumn="1" w:lastColumn="0" w:noHBand="0" w:noVBand="1"/>
+      </w:tblPr>
+      <w:tblGrid>
+        <w:gridCol w:w="9062"/>
+      </w:tblGrid>
+      <w:tr>
+        <w:tc>
+          <w:tcPr>
+            <w:tcW w:w="9062" w:type="dxa"/>
+            <w:shd w:val="clear" w:color="auto" w:fill="F2F2F2" w:themeFill="background1" w:themeFillShade="F2"/>
+          </w:tcPr>
+          <w:p>
+            <w:pPr>
+              <w:autoSpaceDE w:val="0"/>
+              <w:autoSpaceDN w:val="0"/>
+              <w:adjustRightInd w:val="0"/>
+              <w:rPr>
+                <w:rFonts w:ascii="Consolas" w:hAnsi="Consolas" w:cs="Consolas"/>
+                <w:color w:val="000000"/>
+                <w:sz w:val="16"/>
+                <w:szCs w:val="16"/>
+                <w:lang w:val="en-US"/>
+              </w:rPr>
+            </w:pPr>
+            <w:r>
+              <w:rPr>
+                <w:rFonts w:ascii="Consolas" w:hAnsi="Consolas" w:cs="Consolas"/>
+                <w:color w:val="000000"/>
+                <w:sz w:val="16"/>
+                <w:szCs w:val="16"/>
+                <w:lang w:val="pl-PL"/>
+              </w:rPr>
+              <w:t xml:space="preserve">  </w:t>
+            </w:r>
+            <w:r>
+              <w:rPr>
+                <w:rFonts w:ascii="Consolas" w:hAnsi="Consolas" w:cs="Consolas"/>
+                <w:color w:val="0000FF"/>
+                <w:sz w:val="16"/>
+                <w:szCs w:val="16"/>
+                <w:lang w:val="en-US"/>
+              </w:rPr>
+              <w:t>try</w:t>
+            </w:r>
+          </w:p>
+          <w:p>
+            <w:pPr>
+              <w:autoSpaceDE w:val="0"/>
+              <w:autoSpaceDN w:val="0"/>
+              <w:adjustRightInd w:val="0"/>
+              <w:rPr>
+                <w:rFonts w:ascii="Consolas" w:hAnsi="Consolas" w:cs="Consolas"/>
+                <w:color w:val="000000"/>
+                <w:sz w:val="16"/>
+                <w:szCs w:val="16"/>
+                <w:lang w:val="en-US"/>
+              </w:rPr>
+            </w:pPr>
+            <w:r>
+              <w:rPr>
+                <w:rFonts w:ascii="Consolas" w:hAnsi="Consolas" w:cs="Consolas"/>
+                <w:color w:val="000000"/>
+                <w:sz w:val="16"/>
+                <w:szCs w:val="16"/>
+                <w:lang w:val="en-US"/>
+              </w:rPr>
+              <w:t xml:space="preserve">            {</w:t>
+            </w:r>
+          </w:p>
+          <w:p>
+            <w:pPr>
+              <w:autoSpaceDE w:val="0"/>
+              <w:autoSpaceDN w:val="0"/>
+              <w:adjustRightInd w:val="0"/>
+              <w:rPr>
+                <w:rFonts w:ascii="Consolas" w:hAnsi="Consolas" w:cs="Consolas"/>
+                <w:color w:val="000000"/>
+                <w:sz w:val="16"/>
+                <w:szCs w:val="16"/>
+                <w:lang w:val="en-US"/>
+              </w:rPr>
+            </w:pPr>
+            <w:r>
+              <w:rPr>
+                <w:rFonts w:ascii="Consolas" w:hAnsi="Consolas" w:cs="Consolas"/>
+                <w:color w:val="000000"/>
+                <w:sz w:val="16"/>
+                <w:szCs w:val="16"/>
+                <w:lang w:val="en-US"/>
+              </w:rPr>
+              <w:t xml:space="preserve">                _</w:t>
+            </w:r>
+            <w:proofErr w:type="spellStart"/>
+            <w:r>
+              <w:rPr>
+                <w:rFonts w:ascii="Consolas" w:hAnsi="Consolas" w:cs="Consolas"/>
+                <w:color w:val="000000"/>
+                <w:sz w:val="16"/>
+                <w:szCs w:val="16"/>
+                <w:lang w:val="en-US"/>
+              </w:rPr>
+              <w:t>receiverEmail</w:t>
+            </w:r>
+            <w:proofErr w:type="spellEnd"/>
+            <w:r>
+              <w:rPr>
+                <w:rFonts w:ascii="Consolas" w:hAnsi="Consolas" w:cs="Consolas"/>
+                <w:color w:val="000000"/>
+                <w:sz w:val="16"/>
+                <w:szCs w:val="16"/>
+                <w:lang w:val="en-US"/>
+              </w:rPr>
+              <w:t xml:space="preserve"> = </w:t>
+            </w:r>
+            <w:proofErr w:type="spellStart"/>
+            <w:r>
+              <w:rPr>
+                <w:rFonts w:ascii="Consolas" w:hAnsi="Consolas" w:cs="Consolas"/>
+                <w:color w:val="000000"/>
+                <w:sz w:val="16"/>
+                <w:szCs w:val="16"/>
+                <w:highlight w:val="yellow"/>
+                <w:lang w:val="en-US"/>
+              </w:rPr>
+              <w:t>ConfigurationManager.AppSettings</w:t>
+            </w:r>
+            <w:proofErr w:type="spellEnd"/>
+            <w:r>
+              <w:rPr>
+                <w:rFonts w:ascii="Consolas" w:hAnsi="Consolas" w:cs="Consolas"/>
+                <w:color w:val="000000"/>
+                <w:sz w:val="16"/>
+                <w:szCs w:val="16"/>
+                <w:highlight w:val="yellow"/>
+                <w:lang w:val="en-US"/>
+              </w:rPr>
+              <w:t>[</w:t>
+            </w:r>
+            <w:r>
+              <w:rPr>
+                <w:rFonts w:ascii="Consolas" w:hAnsi="Consolas" w:cs="Consolas"/>
+                <w:color w:val="A31515"/>
+                <w:sz w:val="16"/>
+                <w:szCs w:val="16"/>
+                <w:highlight w:val="yellow"/>
+                <w:lang w:val="en-US"/>
+              </w:rPr>
+              <w:t>"</w:t>
+            </w:r>
+            <w:proofErr w:type="spellStart"/>
+            <w:r>
+              <w:rPr>
+                <w:rFonts w:ascii="Consolas" w:hAnsi="Consolas" w:cs="Consolas"/>
+                <w:color w:val="A31515"/>
+                <w:sz w:val="16"/>
+                <w:szCs w:val="16"/>
+                <w:highlight w:val="yellow"/>
+                <w:lang w:val="en-US"/>
+              </w:rPr>
+              <w:t>ReceiverEmail</w:t>
+            </w:r>
+            <w:proofErr w:type="spellEnd"/>
+            <w:r>
+              <w:rPr>
+                <w:rFonts w:ascii="Consolas" w:hAnsi="Consolas" w:cs="Consolas"/>
+                <w:color w:val="A31515"/>
+                <w:sz w:val="16"/>
+                <w:szCs w:val="16"/>
+                <w:highlight w:val="yellow"/>
+                <w:lang w:val="en-US"/>
+              </w:rPr>
+              <w:t>"</w:t>
+            </w:r>
+            <w:proofErr w:type="gramStart"/>
+            <w:r>
+              <w:rPr>
+                <w:rFonts w:ascii="Consolas" w:hAnsi="Consolas" w:cs="Consolas"/>
+                <w:color w:val="000000"/>
+                <w:sz w:val="16"/>
+                <w:szCs w:val="16"/>
+                <w:highlight w:val="yellow"/>
+                <w:lang w:val="en-US"/>
+              </w:rPr>
+              <w:t>]</w:t>
+            </w:r>
+            <w:r>
+              <w:rPr>
+                <w:rFonts w:ascii="Consolas" w:hAnsi="Consolas" w:cs="Consolas"/>
+                <w:color w:val="000000"/>
+                <w:sz w:val="16"/>
+                <w:szCs w:val="16"/>
+                <w:lang w:val="en-US"/>
+              </w:rPr>
+              <w:t>;</w:t>
+            </w:r>
+            <w:proofErr w:type="gramEnd"/>
+          </w:p>
+          <w:p>
+            <w:pPr>
+              <w:autoSpaceDE w:val="0"/>
+              <w:autoSpaceDN w:val="0"/>
+              <w:adjustRightInd w:val="0"/>
+              <w:rPr>
+                <w:rFonts w:ascii="Consolas" w:hAnsi="Consolas" w:cs="Consolas"/>
+                <w:color w:val="000000"/>
+                <w:sz w:val="16"/>
+                <w:szCs w:val="16"/>
+                <w:lang w:val="en-US"/>
+              </w:rPr>
+            </w:pPr>
+            <w:r>
+              <w:rPr>
+                <w:rFonts w:ascii="Consolas" w:hAnsi="Consolas" w:cs="Consolas"/>
+                <w:color w:val="000000"/>
+                <w:sz w:val="16"/>
+                <w:szCs w:val="16"/>
+                <w:lang w:val="en-US"/>
+              </w:rPr>
+              <w:t xml:space="preserve">                _email = </w:t>
+            </w:r>
+            <w:r>
+              <w:rPr>
+                <w:rFonts w:ascii="Consolas" w:hAnsi="Consolas" w:cs="Consolas"/>
+                <w:color w:val="0000FF"/>
+                <w:sz w:val="16"/>
+                <w:szCs w:val="16"/>
+                <w:lang w:val="en-US"/>
+              </w:rPr>
+              <w:t>new</w:t>
+            </w:r>
+            <w:r>
+              <w:rPr>
+                <w:rFonts w:ascii="Consolas" w:hAnsi="Consolas" w:cs="Consolas"/>
+                <w:color w:val="000000"/>
+                <w:sz w:val="16"/>
+                <w:szCs w:val="16"/>
+                <w:lang w:val="en-US"/>
+              </w:rPr>
+              <w:t xml:space="preserve"> </w:t>
+            </w:r>
+            <w:proofErr w:type="gramStart"/>
+            <w:r>
+              <w:rPr>
+                <w:rFonts w:ascii="Consolas" w:hAnsi="Consolas" w:cs="Consolas"/>
+                <w:color w:val="000000"/>
+                <w:sz w:val="16"/>
+                <w:szCs w:val="16"/>
+                <w:lang w:val="en-US"/>
+              </w:rPr>
+              <w:t>Email(</w:t>
+            </w:r>
+            <w:proofErr w:type="gramEnd"/>
+            <w:r>
+              <w:rPr>
+                <w:rFonts w:ascii="Consolas" w:hAnsi="Consolas" w:cs="Consolas"/>
+                <w:color w:val="0000FF"/>
+                <w:sz w:val="16"/>
+                <w:szCs w:val="16"/>
+                <w:lang w:val="en-US"/>
+              </w:rPr>
+              <w:t>new</w:t>
+            </w:r>
+            <w:r>
+              <w:rPr>
+                <w:rFonts w:ascii="Consolas" w:hAnsi="Consolas" w:cs="Consolas"/>
+                <w:color w:val="000000"/>
+                <w:sz w:val="16"/>
+                <w:szCs w:val="16"/>
+                <w:lang w:val="en-US"/>
+              </w:rPr>
+              <w:t xml:space="preserve"> </w:t>
+            </w:r>
+            <w:proofErr w:type="spellStart"/>
+            <w:r>
+              <w:rPr>
+                <w:rFonts w:ascii="Consolas" w:hAnsi="Consolas" w:cs="Consolas"/>
+                <w:color w:val="000000"/>
+                <w:sz w:val="16"/>
+                <w:szCs w:val="16"/>
+                <w:lang w:val="en-US"/>
+              </w:rPr>
+              <w:t>EmailParams</w:t>
+            </w:r>
+            <w:proofErr w:type="spellEnd"/>
+          </w:p>
+          <w:p>
+            <w:pPr>
+              <w:autoSpaceDE w:val="0"/>
+              <w:autoSpaceDN w:val="0"/>
+              <w:adjustRightInd w:val="0"/>
+              <w:rPr>
+                <w:rFonts w:ascii="Consolas" w:hAnsi="Consolas" w:cs="Consolas"/>
+                <w:color w:val="000000"/>
+                <w:sz w:val="16"/>
+                <w:szCs w:val="16"/>
+                <w:lang w:val="en-US"/>
+              </w:rPr>
+            </w:pPr>
+            <w:r>
+              <w:rPr>
+                <w:rFonts w:ascii="Consolas" w:hAnsi="Consolas" w:cs="Consolas"/>
+                <w:color w:val="000000"/>
+                <w:sz w:val="16"/>
+                <w:szCs w:val="16"/>
+                <w:lang w:val="en-US"/>
+              </w:rPr>
+              <w:t xml:space="preserve">                {</w:t>
+            </w:r>
+          </w:p>
+          <w:p>
+            <w:pPr>
+              <w:autoSpaceDE w:val="0"/>
+              <w:autoSpaceDN w:val="0"/>
+              <w:adjustRightInd w:val="0"/>
+              <w:rPr>
+                <w:rFonts w:ascii="Consolas" w:hAnsi="Consolas" w:cs="Consolas"/>
+                <w:color w:val="000000"/>
+                <w:sz w:val="16"/>
+                <w:szCs w:val="16"/>
+                <w:lang w:val="en-US"/>
+              </w:rPr>
+            </w:pPr>
+            <w:r>
+              <w:rPr>
+                <w:rFonts w:ascii="Consolas" w:hAnsi="Consolas" w:cs="Consolas"/>
+                <w:color w:val="000000"/>
+                <w:sz w:val="16"/>
+                <w:szCs w:val="16"/>
+                <w:lang w:val="en-US"/>
+              </w:rPr>
+              <w:t xml:space="preserve">                    </w:t>
+            </w:r>
+            <w:proofErr w:type="spellStart"/>
+            <w:r>
+              <w:rPr>
+                <w:rFonts w:ascii="Consolas" w:hAnsi="Consolas" w:cs="Consolas"/>
+                <w:color w:val="000000"/>
+                <w:sz w:val="16"/>
+                <w:szCs w:val="16"/>
+                <w:lang w:val="en-US"/>
+              </w:rPr>
+              <w:t>HostSmtp</w:t>
+            </w:r>
+            <w:proofErr w:type="spellEnd"/>
+            <w:r>
+              <w:rPr>
+                <w:rFonts w:ascii="Consolas" w:hAnsi="Consolas" w:cs="Consolas"/>
+                <w:color w:val="000000"/>
+                <w:sz w:val="16"/>
+                <w:szCs w:val="16"/>
+                <w:lang w:val="en-US"/>
+              </w:rPr>
+              <w:t xml:space="preserve"> = </w:t>
+            </w:r>
+            <w:proofErr w:type="spellStart"/>
+            <w:r>
+              <w:rPr>
+                <w:rFonts w:ascii="Consolas" w:hAnsi="Consolas" w:cs="Consolas"/>
+                <w:color w:val="000000"/>
+                <w:sz w:val="16"/>
+                <w:szCs w:val="16"/>
+                <w:highlight w:val="yellow"/>
+                <w:lang w:val="en-US"/>
+              </w:rPr>
+              <w:t>ConfigurationManager.AppSettings</w:t>
+            </w:r>
+            <w:proofErr w:type="spellEnd"/>
+            <w:r>
+              <w:rPr>
+                <w:rFonts w:ascii="Consolas" w:hAnsi="Consolas" w:cs="Consolas"/>
+                <w:color w:val="000000"/>
+                <w:sz w:val="16"/>
+                <w:szCs w:val="16"/>
+                <w:highlight w:val="yellow"/>
+                <w:lang w:val="en-US"/>
+              </w:rPr>
+              <w:t>[</w:t>
+            </w:r>
+            <w:r>
+              <w:rPr>
+                <w:rFonts w:ascii="Consolas" w:hAnsi="Consolas" w:cs="Consolas"/>
+                <w:color w:val="A31515"/>
+                <w:sz w:val="16"/>
+                <w:szCs w:val="16"/>
+                <w:highlight w:val="yellow"/>
+                <w:lang w:val="en-US"/>
+              </w:rPr>
+              <w:t>"</w:t>
+            </w:r>
+            <w:proofErr w:type="spellStart"/>
+            <w:r>
+              <w:rPr>
+                <w:rFonts w:ascii="Consolas" w:hAnsi="Consolas" w:cs="Consolas"/>
+                <w:color w:val="A31515"/>
+                <w:sz w:val="16"/>
+                <w:szCs w:val="16"/>
+                <w:highlight w:val="yellow"/>
+                <w:lang w:val="en-US"/>
+              </w:rPr>
+              <w:t>HostSmtp</w:t>
+            </w:r>
+            <w:proofErr w:type="spellEnd"/>
+            <w:r>
+              <w:rPr>
+                <w:rFonts w:ascii="Consolas" w:hAnsi="Consolas" w:cs="Consolas"/>
+                <w:color w:val="A31515"/>
+                <w:sz w:val="16"/>
+                <w:szCs w:val="16"/>
+                <w:highlight w:val="yellow"/>
+                <w:lang w:val="en-US"/>
+              </w:rPr>
+              <w:t>"</w:t>
+            </w:r>
+            <w:r>
+              <w:rPr>
+                <w:rFonts w:ascii="Consolas" w:hAnsi="Consolas" w:cs="Consolas"/>
+                <w:color w:val="000000"/>
+                <w:sz w:val="16"/>
+                <w:szCs w:val="16"/>
+                <w:highlight w:val="yellow"/>
+                <w:lang w:val="en-US"/>
+              </w:rPr>
+              <w:t>]</w:t>
+            </w:r>
+            <w:r>
+              <w:rPr>
+                <w:rFonts w:ascii="Consolas" w:hAnsi="Consolas" w:cs="Consolas"/>
+                <w:color w:val="000000"/>
+                <w:sz w:val="16"/>
+                <w:szCs w:val="16"/>
+                <w:lang w:val="en-US"/>
+              </w:rPr>
+              <w:t>,</w:t>
+            </w:r>
+          </w:p>
+          <w:p>
+            <w:pPr>
+              <w:autoSpaceDE w:val="0"/>
+              <w:autoSpaceDN w:val="0"/>
+              <w:adjustRightInd w:val="0"/>
+              <w:rPr>
+                <w:rFonts w:ascii="Consolas" w:hAnsi="Consolas" w:cs="Consolas"/>
+                <w:color w:val="000000"/>
+                <w:sz w:val="16"/>
+                <w:szCs w:val="16"/>
+                <w:lang w:val="en-US"/>
+              </w:rPr>
+            </w:pPr>
+            <w:r>
+              <w:rPr>
+                <w:rFonts w:ascii="Consolas" w:hAnsi="Consolas" w:cs="Consolas"/>
+                <w:color w:val="000000"/>
+                <w:sz w:val="16"/>
+                <w:szCs w:val="16"/>
+                <w:lang w:val="en-US"/>
+              </w:rPr>
+              <w:t xml:space="preserve">                    Port = </w:t>
+            </w:r>
+            <w:proofErr w:type="spellStart"/>
+            <w:proofErr w:type="gramStart"/>
+            <w:r>
+              <w:rPr>
+                <w:rFonts w:ascii="Consolas" w:hAnsi="Consolas" w:cs="Consolas"/>
+                <w:color w:val="0000FF"/>
+                <w:sz w:val="16"/>
+                <w:szCs w:val="16"/>
+                <w:highlight w:val="yellow"/>
+                <w:lang w:val="en-US"/>
+              </w:rPr>
+              <w:t>int</w:t>
+            </w:r>
+            <w:r>
+              <w:rPr>
+                <w:rFonts w:ascii="Consolas" w:hAnsi="Consolas" w:cs="Consolas"/>
+                <w:color w:val="000000"/>
+                <w:sz w:val="16"/>
+                <w:szCs w:val="16"/>
+                <w:highlight w:val="yellow"/>
+                <w:lang w:val="en-US"/>
+              </w:rPr>
+              <w:t>.Parse</w:t>
+            </w:r>
+            <w:proofErr w:type="spellEnd"/>
+            <w:proofErr w:type="gramEnd"/>
+            <w:r>
+              <w:rPr>
+                <w:rFonts w:ascii="Consolas" w:hAnsi="Consolas" w:cs="Consolas"/>
+                <w:color w:val="000000"/>
+                <w:sz w:val="16"/>
+                <w:szCs w:val="16"/>
+                <w:highlight w:val="yellow"/>
+                <w:lang w:val="en-US"/>
+              </w:rPr>
+              <w:t>(</w:t>
+            </w:r>
+            <w:proofErr w:type="spellStart"/>
+            <w:r>
+              <w:rPr>
+                <w:rFonts w:ascii="Consolas" w:hAnsi="Consolas" w:cs="Consolas"/>
+                <w:color w:val="000000"/>
+                <w:sz w:val="16"/>
+                <w:szCs w:val="16"/>
+                <w:highlight w:val="yellow"/>
+                <w:lang w:val="en-US"/>
+              </w:rPr>
+              <w:t>ConfigurationManager.AppSettings</w:t>
+            </w:r>
+            <w:proofErr w:type="spellEnd"/>
+            <w:r>
+              <w:rPr>
+                <w:rFonts w:ascii="Consolas" w:hAnsi="Consolas" w:cs="Consolas"/>
+                <w:color w:val="000000"/>
+                <w:sz w:val="16"/>
+                <w:szCs w:val="16"/>
+                <w:highlight w:val="yellow"/>
+                <w:lang w:val="en-US"/>
+              </w:rPr>
+              <w:t>[</w:t>
+            </w:r>
+            <w:r>
+              <w:rPr>
+                <w:rFonts w:ascii="Consolas" w:hAnsi="Consolas" w:cs="Consolas"/>
+                <w:color w:val="A31515"/>
+                <w:sz w:val="16"/>
+                <w:szCs w:val="16"/>
+                <w:highlight w:val="yellow"/>
+                <w:lang w:val="en-US"/>
+              </w:rPr>
+              <w:t>"Port"</w:t>
+            </w:r>
+            <w:r>
+              <w:rPr>
+                <w:rFonts w:ascii="Consolas" w:hAnsi="Consolas" w:cs="Consolas"/>
+                <w:color w:val="000000"/>
+                <w:sz w:val="16"/>
+                <w:szCs w:val="16"/>
+                <w:highlight w:val="yellow"/>
+                <w:lang w:val="en-US"/>
+              </w:rPr>
+              <w:t>])</w:t>
+            </w:r>
+            <w:r>
+              <w:rPr>
+                <w:rFonts w:ascii="Consolas" w:hAnsi="Consolas" w:cs="Consolas"/>
+                <w:color w:val="000000"/>
+                <w:sz w:val="16"/>
+                <w:szCs w:val="16"/>
+                <w:lang w:val="en-US"/>
+              </w:rPr>
+              <w:t>,</w:t>
+            </w:r>
+          </w:p>
+          <w:p>
+            <w:pPr>
+              <w:autoSpaceDE w:val="0"/>
+              <w:autoSpaceDN w:val="0"/>
+              <w:adjustRightInd w:val="0"/>
+              <w:rPr>
+                <w:rFonts w:ascii="Consolas" w:hAnsi="Consolas" w:cs="Consolas"/>
+                <w:color w:val="000000"/>
+                <w:sz w:val="16"/>
+                <w:szCs w:val="16"/>
+                <w:lang w:val="en-US"/>
+              </w:rPr>
+            </w:pPr>
+            <w:r>
+              <w:rPr>
+                <w:rFonts w:ascii="Consolas" w:hAnsi="Consolas" w:cs="Consolas"/>
+                <w:color w:val="000000"/>
+                <w:sz w:val="16"/>
+                <w:szCs w:val="16"/>
+                <w:lang w:val="en-US"/>
+              </w:rPr>
+              <w:t xml:space="preserve">                    </w:t>
+            </w:r>
+            <w:proofErr w:type="spellStart"/>
+            <w:proofErr w:type="gramStart"/>
+            <w:r>
+              <w:rPr>
+                <w:rFonts w:ascii="Consolas" w:hAnsi="Consolas" w:cs="Consolas"/>
+                <w:color w:val="000000"/>
+                <w:sz w:val="16"/>
+                <w:szCs w:val="16"/>
+                <w:lang w:val="en-US"/>
+              </w:rPr>
+              <w:t>EnableSsl</w:t>
+            </w:r>
+            <w:proofErr w:type="spellEnd"/>
+            <w:r>
+              <w:rPr>
+                <w:rFonts w:ascii="Consolas" w:hAnsi="Consolas" w:cs="Consolas"/>
+                <w:color w:val="000000"/>
+                <w:sz w:val="16"/>
+                <w:szCs w:val="16"/>
+                <w:lang w:val="en-US"/>
+              </w:rPr>
+              <w:t xml:space="preserve">  =</w:t>
+            </w:r>
+            <w:proofErr w:type="gramEnd"/>
+            <w:r>
+              <w:rPr>
+                <w:rFonts w:ascii="Consolas" w:hAnsi="Consolas" w:cs="Consolas"/>
+                <w:color w:val="000000"/>
+                <w:sz w:val="16"/>
+                <w:szCs w:val="16"/>
+                <w:lang w:val="en-US"/>
+              </w:rPr>
+              <w:t xml:space="preserve"> </w:t>
+            </w:r>
+            <w:proofErr w:type="spellStart"/>
+            <w:r>
+              <w:rPr>
+                <w:rFonts w:ascii="Consolas" w:hAnsi="Consolas" w:cs="Consolas"/>
+                <w:color w:val="0000FF"/>
+                <w:sz w:val="16"/>
+                <w:szCs w:val="16"/>
+                <w:highlight w:val="yellow"/>
+                <w:lang w:val="en-US"/>
+              </w:rPr>
+              <w:t>bool</w:t>
+            </w:r>
+            <w:r>
+              <w:rPr>
+                <w:rFonts w:ascii="Consolas" w:hAnsi="Consolas" w:cs="Consolas"/>
+                <w:color w:val="000000"/>
+                <w:sz w:val="16"/>
+                <w:szCs w:val="16"/>
+                <w:highlight w:val="yellow"/>
+                <w:lang w:val="en-US"/>
+              </w:rPr>
+              <w:t>.Parse</w:t>
+            </w:r>
+            <w:proofErr w:type="spellEnd"/>
+            <w:r>
+              <w:rPr>
+                <w:rFonts w:ascii="Consolas" w:hAnsi="Consolas" w:cs="Consolas"/>
+                <w:color w:val="000000"/>
+                <w:sz w:val="16"/>
+                <w:szCs w:val="16"/>
+                <w:highlight w:val="yellow"/>
+                <w:lang w:val="en-US"/>
+              </w:rPr>
+              <w:t>(</w:t>
+            </w:r>
+            <w:proofErr w:type="spellStart"/>
+            <w:r>
+              <w:rPr>
+                <w:rFonts w:ascii="Consolas" w:hAnsi="Consolas" w:cs="Consolas"/>
+                <w:color w:val="000000"/>
+                <w:sz w:val="16"/>
+                <w:szCs w:val="16"/>
+                <w:highlight w:val="yellow"/>
+                <w:lang w:val="en-US"/>
+              </w:rPr>
+              <w:t>ConfigurationManager.AppSettings</w:t>
+            </w:r>
+            <w:proofErr w:type="spellEnd"/>
+            <w:r>
+              <w:rPr>
+                <w:rFonts w:ascii="Consolas" w:hAnsi="Consolas" w:cs="Consolas"/>
+                <w:color w:val="000000"/>
+                <w:sz w:val="16"/>
+                <w:szCs w:val="16"/>
+                <w:highlight w:val="yellow"/>
+                <w:lang w:val="en-US"/>
+              </w:rPr>
+              <w:t>[</w:t>
+            </w:r>
+            <w:r>
+              <w:rPr>
+                <w:rFonts w:ascii="Consolas" w:hAnsi="Consolas" w:cs="Consolas"/>
+                <w:color w:val="A31515"/>
+                <w:sz w:val="16"/>
+                <w:szCs w:val="16"/>
+                <w:highlight w:val="yellow"/>
+                <w:lang w:val="en-US"/>
+              </w:rPr>
+              <w:t>"</w:t>
+            </w:r>
+            <w:proofErr w:type="spellStart"/>
+            <w:r>
+              <w:rPr>
+                <w:rFonts w:ascii="Consolas" w:hAnsi="Consolas" w:cs="Consolas"/>
+                <w:color w:val="A31515"/>
+                <w:sz w:val="16"/>
+                <w:szCs w:val="16"/>
+                <w:highlight w:val="yellow"/>
+                <w:lang w:val="en-US"/>
+              </w:rPr>
+              <w:t>HostSmtp</w:t>
+            </w:r>
+            <w:proofErr w:type="spellEnd"/>
+            <w:r>
+              <w:rPr>
+                <w:rFonts w:ascii="Consolas" w:hAnsi="Consolas" w:cs="Consolas"/>
+                <w:color w:val="A31515"/>
+                <w:sz w:val="16"/>
+                <w:szCs w:val="16"/>
+                <w:highlight w:val="yellow"/>
+                <w:lang w:val="en-US"/>
+              </w:rPr>
+              <w:t>"</w:t>
+            </w:r>
+            <w:r>
+              <w:rPr>
+                <w:rFonts w:ascii="Consolas" w:hAnsi="Consolas" w:cs="Consolas"/>
+                <w:color w:val="000000"/>
+                <w:sz w:val="16"/>
+                <w:szCs w:val="16"/>
+                <w:highlight w:val="yellow"/>
+                <w:lang w:val="en-US"/>
+              </w:rPr>
+              <w:t>]</w:t>
+            </w:r>
+            <w:r>
+              <w:rPr>
+                <w:rFonts w:ascii="Consolas" w:hAnsi="Consolas" w:cs="Consolas"/>
+                <w:color w:val="000000"/>
+                <w:sz w:val="16"/>
+                <w:szCs w:val="16"/>
+                <w:lang w:val="en-US"/>
+              </w:rPr>
+              <w:t xml:space="preserve">), </w:t>
+            </w:r>
+          </w:p>
+          <w:p>
+            <w:pPr>
+              <w:autoSpaceDE w:val="0"/>
+              <w:autoSpaceDN w:val="0"/>
+              <w:adjustRightInd w:val="0"/>
+              <w:rPr>
+                <w:rFonts w:ascii="Consolas" w:hAnsi="Consolas" w:cs="Consolas"/>
+                <w:color w:val="000000"/>
+                <w:sz w:val="16"/>
+                <w:szCs w:val="16"/>
+                <w:lang w:val="en-US"/>
+              </w:rPr>
+            </w:pPr>
+            <w:r>
+              <w:rPr>
+                <w:rFonts w:ascii="Consolas" w:hAnsi="Consolas" w:cs="Consolas"/>
+                <w:color w:val="000000"/>
+                <w:sz w:val="16"/>
+                <w:szCs w:val="16"/>
+                <w:lang w:val="en-US"/>
+              </w:rPr>
+              <w:t xml:space="preserve">                    </w:t>
+            </w:r>
+            <w:proofErr w:type="spellStart"/>
+            <w:r>
+              <w:rPr>
+                <w:rFonts w:ascii="Consolas" w:hAnsi="Consolas" w:cs="Consolas"/>
+                <w:color w:val="000000"/>
+                <w:sz w:val="16"/>
+                <w:szCs w:val="16"/>
+                <w:lang w:val="en-US"/>
+              </w:rPr>
+              <w:t>SenderName</w:t>
+            </w:r>
+            <w:proofErr w:type="spellEnd"/>
+            <w:r>
+              <w:rPr>
+                <w:rFonts w:ascii="Consolas" w:hAnsi="Consolas" w:cs="Consolas"/>
+                <w:color w:val="000000"/>
+                <w:sz w:val="16"/>
+                <w:szCs w:val="16"/>
+                <w:lang w:val="en-US"/>
+              </w:rPr>
+              <w:t xml:space="preserve"> = </w:t>
+            </w:r>
+            <w:proofErr w:type="spellStart"/>
+            <w:r>
+              <w:rPr>
+                <w:rFonts w:ascii="Consolas" w:hAnsi="Consolas" w:cs="Consolas"/>
+                <w:color w:val="000000"/>
+                <w:sz w:val="16"/>
+                <w:szCs w:val="16"/>
+                <w:highlight w:val="yellow"/>
+                <w:lang w:val="en-US"/>
+              </w:rPr>
+              <w:t>ConfigurationManager.AppSettings</w:t>
+            </w:r>
+            <w:proofErr w:type="spellEnd"/>
+            <w:r>
+              <w:rPr>
+                <w:rFonts w:ascii="Consolas" w:hAnsi="Consolas" w:cs="Consolas"/>
+                <w:color w:val="000000"/>
+                <w:sz w:val="16"/>
+                <w:szCs w:val="16"/>
+                <w:highlight w:val="yellow"/>
+                <w:lang w:val="en-US"/>
+              </w:rPr>
+              <w:t>[</w:t>
+            </w:r>
+            <w:r>
+              <w:rPr>
+                <w:rFonts w:ascii="Consolas" w:hAnsi="Consolas" w:cs="Consolas"/>
+                <w:color w:val="A31515"/>
+                <w:sz w:val="16"/>
+                <w:szCs w:val="16"/>
+                <w:highlight w:val="yellow"/>
+                <w:lang w:val="en-US"/>
+              </w:rPr>
+              <w:t>"</w:t>
+            </w:r>
+            <w:proofErr w:type="spellStart"/>
+            <w:r>
+              <w:rPr>
+                <w:rFonts w:ascii="Consolas" w:hAnsi="Consolas" w:cs="Consolas"/>
+                <w:color w:val="A31515"/>
+                <w:sz w:val="16"/>
+                <w:szCs w:val="16"/>
+                <w:highlight w:val="yellow"/>
+                <w:lang w:val="en-US"/>
+              </w:rPr>
+              <w:t>SenderName</w:t>
+            </w:r>
+            <w:proofErr w:type="spellEnd"/>
+            <w:r>
+              <w:rPr>
+                <w:rFonts w:ascii="Consolas" w:hAnsi="Consolas" w:cs="Consolas"/>
+                <w:color w:val="A31515"/>
+                <w:sz w:val="16"/>
+                <w:szCs w:val="16"/>
+                <w:highlight w:val="yellow"/>
+                <w:lang w:val="en-US"/>
+              </w:rPr>
+              <w:t>"</w:t>
+            </w:r>
+            <w:r>
+              <w:rPr>
+                <w:rFonts w:ascii="Consolas" w:hAnsi="Consolas" w:cs="Consolas"/>
+                <w:color w:val="000000"/>
+                <w:sz w:val="16"/>
+                <w:szCs w:val="16"/>
+                <w:highlight w:val="yellow"/>
+                <w:lang w:val="en-US"/>
+              </w:rPr>
+              <w:t>]</w:t>
+            </w:r>
+            <w:r>
+              <w:rPr>
+                <w:rFonts w:ascii="Consolas" w:hAnsi="Consolas" w:cs="Consolas"/>
+                <w:color w:val="000000"/>
+                <w:sz w:val="16"/>
+                <w:szCs w:val="16"/>
+                <w:lang w:val="en-US"/>
+              </w:rPr>
+              <w:t>,</w:t>
+            </w:r>
+          </w:p>
+          <w:p>
+            <w:pPr>
+              <w:autoSpaceDE w:val="0"/>
+              <w:autoSpaceDN w:val="0"/>
+              <w:adjustRightInd w:val="0"/>
+              <w:rPr>
+                <w:rFonts w:ascii="Consolas" w:hAnsi="Consolas" w:cs="Consolas"/>
+                <w:color w:val="000000"/>
+                <w:sz w:val="16"/>
+                <w:szCs w:val="16"/>
+                <w:lang w:val="en-US"/>
+              </w:rPr>
+            </w:pPr>
+            <w:r>
+              <w:rPr>
+                <w:rFonts w:ascii="Consolas" w:hAnsi="Consolas" w:cs="Consolas"/>
+                <w:color w:val="000000"/>
+                <w:sz w:val="16"/>
+                <w:szCs w:val="16"/>
+                <w:lang w:val="en-US"/>
+              </w:rPr>
+              <w:t xml:space="preserve">                    </w:t>
+            </w:r>
+            <w:proofErr w:type="spellStart"/>
+            <w:r>
+              <w:rPr>
+                <w:rFonts w:ascii="Consolas" w:hAnsi="Consolas" w:cs="Consolas"/>
+                <w:color w:val="000000"/>
+                <w:sz w:val="16"/>
+                <w:szCs w:val="16"/>
+                <w:lang w:val="en-US"/>
+              </w:rPr>
+              <w:t>SenderEmail</w:t>
+            </w:r>
+            <w:proofErr w:type="spellEnd"/>
+            <w:r>
+              <w:rPr>
+                <w:rFonts w:ascii="Consolas" w:hAnsi="Consolas" w:cs="Consolas"/>
+                <w:color w:val="000000"/>
+                <w:sz w:val="16"/>
+                <w:szCs w:val="16"/>
+                <w:lang w:val="en-US"/>
+              </w:rPr>
+              <w:t xml:space="preserve"> = </w:t>
+            </w:r>
+            <w:proofErr w:type="spellStart"/>
+            <w:r>
+              <w:rPr>
+                <w:rFonts w:ascii="Consolas" w:hAnsi="Consolas" w:cs="Consolas"/>
+                <w:color w:val="000000"/>
+                <w:sz w:val="16"/>
+                <w:szCs w:val="16"/>
+                <w:highlight w:val="yellow"/>
+                <w:lang w:val="en-US"/>
+              </w:rPr>
+              <w:t>ConfigurationManager.AppSettings</w:t>
+            </w:r>
+            <w:proofErr w:type="spellEnd"/>
+            <w:r>
+              <w:rPr>
+                <w:rFonts w:ascii="Consolas" w:hAnsi="Consolas" w:cs="Consolas"/>
+                <w:color w:val="000000"/>
+                <w:sz w:val="16"/>
+                <w:szCs w:val="16"/>
+                <w:highlight w:val="yellow"/>
+                <w:lang w:val="en-US"/>
+              </w:rPr>
+              <w:t>[</w:t>
+            </w:r>
+            <w:r>
+              <w:rPr>
+                <w:rFonts w:ascii="Consolas" w:hAnsi="Consolas" w:cs="Consolas"/>
+                <w:color w:val="A31515"/>
+                <w:sz w:val="16"/>
+                <w:szCs w:val="16"/>
+                <w:highlight w:val="yellow"/>
+                <w:lang w:val="en-US"/>
+              </w:rPr>
+              <w:t>"</w:t>
+            </w:r>
+            <w:proofErr w:type="spellStart"/>
+            <w:r>
+              <w:rPr>
+                <w:rFonts w:ascii="Consolas" w:hAnsi="Consolas" w:cs="Consolas"/>
+                <w:color w:val="A31515"/>
+                <w:sz w:val="16"/>
+                <w:szCs w:val="16"/>
+                <w:highlight w:val="yellow"/>
+                <w:lang w:val="en-US"/>
+              </w:rPr>
+              <w:t>SenderEmail</w:t>
+            </w:r>
+            <w:proofErr w:type="spellEnd"/>
+            <w:r>
+              <w:rPr>
+                <w:rFonts w:ascii="Consolas" w:hAnsi="Consolas" w:cs="Consolas"/>
+                <w:color w:val="A31515"/>
+                <w:sz w:val="16"/>
+                <w:szCs w:val="16"/>
+                <w:highlight w:val="yellow"/>
+                <w:lang w:val="en-US"/>
+              </w:rPr>
+              <w:t>"</w:t>
+            </w:r>
+            <w:r>
+              <w:rPr>
+                <w:rFonts w:ascii="Consolas" w:hAnsi="Consolas" w:cs="Consolas"/>
+                <w:color w:val="000000"/>
+                <w:sz w:val="16"/>
+                <w:szCs w:val="16"/>
+                <w:highlight w:val="yellow"/>
+                <w:lang w:val="en-US"/>
+              </w:rPr>
+              <w:t>]</w:t>
+            </w:r>
+            <w:r>
+              <w:rPr>
+                <w:rFonts w:ascii="Consolas" w:hAnsi="Consolas" w:cs="Consolas"/>
+                <w:color w:val="000000"/>
+                <w:sz w:val="16"/>
+                <w:szCs w:val="16"/>
+                <w:lang w:val="en-US"/>
+              </w:rPr>
+              <w:t>,</w:t>
+            </w:r>
+          </w:p>
+          <w:p>
+            <w:pPr>
+              <w:autoSpaceDE w:val="0"/>
+              <w:autoSpaceDN w:val="0"/>
+              <w:adjustRightInd w:val="0"/>
+              <w:rPr>
+                <w:rFonts w:ascii="Consolas" w:hAnsi="Consolas" w:cs="Consolas"/>
+                <w:color w:val="000000"/>
+                <w:sz w:val="16"/>
+                <w:szCs w:val="16"/>
+                <w:lang w:val="en-US"/>
+              </w:rPr>
+            </w:pPr>
+            <w:r>
+              <w:rPr>
+                <w:rFonts w:ascii="Consolas" w:hAnsi="Consolas" w:cs="Consolas"/>
+                <w:color w:val="000000"/>
+                <w:sz w:val="16"/>
+                <w:szCs w:val="16"/>
+                <w:lang w:val="en-US"/>
+              </w:rPr>
+              <w:t xml:space="preserve">                    </w:t>
+            </w:r>
+            <w:proofErr w:type="spellStart"/>
+            <w:r>
+              <w:rPr>
+                <w:rFonts w:ascii="Consolas" w:hAnsi="Consolas" w:cs="Consolas"/>
+                <w:color w:val="000000"/>
+                <w:sz w:val="16"/>
+                <w:szCs w:val="16"/>
+                <w:lang w:val="en-US"/>
+              </w:rPr>
+              <w:t>SenderEmailPassword</w:t>
+            </w:r>
+            <w:proofErr w:type="spellEnd"/>
+            <w:r>
+              <w:rPr>
+                <w:rFonts w:ascii="Consolas" w:hAnsi="Consolas" w:cs="Consolas"/>
+                <w:color w:val="000000"/>
+                <w:sz w:val="16"/>
+                <w:szCs w:val="16"/>
+                <w:lang w:val="en-US"/>
+              </w:rPr>
+              <w:t xml:space="preserve"> = </w:t>
+            </w:r>
+            <w:proofErr w:type="spellStart"/>
+            <w:r>
+              <w:rPr>
+                <w:rFonts w:ascii="Consolas" w:hAnsi="Consolas" w:cs="Consolas"/>
+                <w:color w:val="000000"/>
+                <w:sz w:val="16"/>
+                <w:szCs w:val="16"/>
+                <w:highlight w:val="yellow"/>
+                <w:lang w:val="en-US"/>
+              </w:rPr>
+              <w:t>ConfigurationManager.AppSettings</w:t>
+            </w:r>
+            <w:proofErr w:type="spellEnd"/>
+            <w:r>
+              <w:rPr>
+                <w:rFonts w:ascii="Consolas" w:hAnsi="Consolas" w:cs="Consolas"/>
+                <w:color w:val="000000"/>
+                <w:sz w:val="16"/>
+                <w:szCs w:val="16"/>
+                <w:highlight w:val="yellow"/>
+                <w:lang w:val="en-US"/>
+              </w:rPr>
+              <w:t>[</w:t>
+            </w:r>
+            <w:r>
+              <w:rPr>
+                <w:rFonts w:ascii="Consolas" w:hAnsi="Consolas" w:cs="Consolas"/>
+                <w:color w:val="A31515"/>
+                <w:sz w:val="16"/>
+                <w:szCs w:val="16"/>
+                <w:highlight w:val="yellow"/>
+                <w:lang w:val="en-US"/>
+              </w:rPr>
+              <w:t>"</w:t>
+            </w:r>
+            <w:proofErr w:type="spellStart"/>
+            <w:r>
+              <w:rPr>
+                <w:rFonts w:ascii="Consolas" w:hAnsi="Consolas" w:cs="Consolas"/>
+                <w:color w:val="A31515"/>
+                <w:sz w:val="16"/>
+                <w:szCs w:val="16"/>
+                <w:highlight w:val="yellow"/>
+                <w:lang w:val="en-US"/>
+              </w:rPr>
+              <w:t>SenderEmailPassword</w:t>
+            </w:r>
+            <w:proofErr w:type="spellEnd"/>
+            <w:r>
+              <w:rPr>
+                <w:rFonts w:ascii="Consolas" w:hAnsi="Consolas" w:cs="Consolas"/>
+                <w:color w:val="A31515"/>
+                <w:sz w:val="16"/>
+                <w:szCs w:val="16"/>
+                <w:highlight w:val="yellow"/>
+                <w:lang w:val="en-US"/>
+              </w:rPr>
+              <w:t>"</w:t>
+            </w:r>
+            <w:r>
+              <w:rPr>
+                <w:rFonts w:ascii="Consolas" w:hAnsi="Consolas" w:cs="Consolas"/>
+                <w:color w:val="000000"/>
+                <w:sz w:val="16"/>
+                <w:szCs w:val="16"/>
+                <w:highlight w:val="yellow"/>
+                <w:lang w:val="en-US"/>
+              </w:rPr>
+              <w:t>]</w:t>
+            </w:r>
+            <w:r>
+              <w:rPr>
+                <w:rFonts w:ascii="Consolas" w:hAnsi="Consolas" w:cs="Consolas"/>
+                <w:color w:val="000000"/>
+                <w:sz w:val="16"/>
+                <w:szCs w:val="16"/>
+                <w:lang w:val="en-US"/>
+              </w:rPr>
+              <w:t>,</w:t>
+            </w:r>
+          </w:p>
+          <w:p>
+            <w:pPr>
+              <w:autoSpaceDE w:val="0"/>
+              <w:autoSpaceDN w:val="0"/>
+              <w:adjustRightInd w:val="0"/>
+              <w:rPr>
+                <w:rFonts w:ascii="Consolas" w:hAnsi="Consolas" w:cs="Consolas"/>
+                <w:color w:val="000000"/>
+                <w:sz w:val="16"/>
+                <w:szCs w:val="16"/>
+                <w:lang w:val="en-US"/>
+              </w:rPr>
+            </w:pPr>
+            <w:r>
+              <w:rPr>
+                <w:rFonts w:ascii="Consolas" w:hAnsi="Consolas" w:cs="Consolas"/>
+                <w:color w:val="000000"/>
+                <w:sz w:val="16"/>
+                <w:szCs w:val="16"/>
+                <w:lang w:val="en-US"/>
+              </w:rPr>
+              <w:t xml:space="preserve">                });</w:t>
+            </w:r>
+          </w:p>
+          <w:p>
+            <w:pPr>
+              <w:autoSpaceDE w:val="0"/>
+              <w:autoSpaceDN w:val="0"/>
+              <w:adjustRightInd w:val="0"/>
+              <w:rPr>
+                <w:rFonts w:ascii="Consolas" w:hAnsi="Consolas" w:cs="Consolas"/>
+                <w:color w:val="000000"/>
+                <w:sz w:val="16"/>
+                <w:szCs w:val="16"/>
+                <w:lang w:val="en-US"/>
+              </w:rPr>
+            </w:pPr>
+            <w:r>
+              <w:rPr>
+                <w:rFonts w:ascii="Consolas" w:hAnsi="Consolas" w:cs="Consolas"/>
+                <w:color w:val="000000"/>
+                <w:sz w:val="16"/>
+                <w:szCs w:val="16"/>
+                <w:lang w:val="en-US"/>
+              </w:rPr>
+              <w:t xml:space="preserve">            }</w:t>
+            </w:r>
+          </w:p>
+          <w:p>
+            <w:pPr>
+              <w:autoSpaceDE w:val="0"/>
+              <w:autoSpaceDN w:val="0"/>
+              <w:adjustRightInd w:val="0"/>
+              <w:rPr>
+                <w:rFonts w:ascii="Consolas" w:hAnsi="Consolas" w:cs="Consolas"/>
+                <w:color w:val="000000"/>
+                <w:sz w:val="16"/>
+                <w:szCs w:val="16"/>
+                <w:lang w:val="en-US"/>
+              </w:rPr>
+            </w:pPr>
+            <w:r>
+              <w:rPr>
+                <w:rFonts w:ascii="Consolas" w:hAnsi="Consolas" w:cs="Consolas"/>
+                <w:color w:val="000000"/>
+                <w:sz w:val="16"/>
+                <w:szCs w:val="16"/>
+                <w:lang w:val="en-US"/>
+              </w:rPr>
+              <w:t xml:space="preserve">            </w:t>
+            </w:r>
+            <w:r>
+              <w:rPr>
+                <w:rFonts w:ascii="Consolas" w:hAnsi="Consolas" w:cs="Consolas"/>
+                <w:color w:val="0000FF"/>
+                <w:sz w:val="16"/>
+                <w:szCs w:val="16"/>
+                <w:lang w:val="en-US"/>
+              </w:rPr>
+              <w:t>catch</w:t>
+            </w:r>
+            <w:r>
+              <w:rPr>
+                <w:rFonts w:ascii="Consolas" w:hAnsi="Consolas" w:cs="Consolas"/>
+                <w:color w:val="000000"/>
+                <w:sz w:val="16"/>
+                <w:szCs w:val="16"/>
+                <w:lang w:val="en-US"/>
+              </w:rPr>
+              <w:t xml:space="preserve"> (Exception ex)</w:t>
+            </w:r>
+          </w:p>
+          <w:p>
+            <w:pPr>
+              <w:autoSpaceDE w:val="0"/>
+              <w:autoSpaceDN w:val="0"/>
+              <w:adjustRightInd w:val="0"/>
+              <w:rPr>
+                <w:rFonts w:ascii="Consolas" w:hAnsi="Consolas" w:cs="Consolas"/>
+                <w:color w:val="000000"/>
+                <w:sz w:val="16"/>
+                <w:szCs w:val="16"/>
+                <w:lang w:val="en-US"/>
+              </w:rPr>
+            </w:pPr>
+            <w:r>
+              <w:rPr>
+                <w:rFonts w:ascii="Consolas" w:hAnsi="Consolas" w:cs="Consolas"/>
+                <w:color w:val="000000"/>
+                <w:sz w:val="16"/>
+                <w:szCs w:val="16"/>
+                <w:lang w:val="en-US"/>
+              </w:rPr>
+              <w:t xml:space="preserve">            {</w:t>
+            </w:r>
+          </w:p>
+          <w:p>
+            <w:pPr>
+              <w:autoSpaceDE w:val="0"/>
+              <w:autoSpaceDN w:val="0"/>
+              <w:adjustRightInd w:val="0"/>
+              <w:rPr>
+                <w:rFonts w:ascii="Consolas" w:hAnsi="Consolas" w:cs="Consolas"/>
+                <w:color w:val="000000"/>
+                <w:sz w:val="16"/>
+                <w:szCs w:val="16"/>
+                <w:lang w:val="en-US"/>
+              </w:rPr>
+            </w:pPr>
+            <w:r>
+              <w:rPr>
+                <w:rFonts w:ascii="Consolas" w:hAnsi="Consolas" w:cs="Consolas"/>
+                <w:color w:val="000000"/>
+                <w:sz w:val="16"/>
+                <w:szCs w:val="16"/>
+                <w:lang w:val="en-US"/>
+              </w:rPr>
+              <w:t xml:space="preserve">                </w:t>
+            </w:r>
+            <w:proofErr w:type="spellStart"/>
+            <w:r>
+              <w:rPr>
+                <w:rFonts w:ascii="Consolas" w:hAnsi="Consolas" w:cs="Consolas"/>
+                <w:color w:val="000000"/>
+                <w:sz w:val="16"/>
+                <w:szCs w:val="16"/>
+                <w:lang w:val="en-US"/>
+              </w:rPr>
+              <w:t>Logger.Error</w:t>
+            </w:r>
+            <w:proofErr w:type="spellEnd"/>
+            <w:r>
+              <w:rPr>
+                <w:rFonts w:ascii="Consolas" w:hAnsi="Consolas" w:cs="Consolas"/>
+                <w:color w:val="000000"/>
+                <w:sz w:val="16"/>
+                <w:szCs w:val="16"/>
+                <w:lang w:val="en-US"/>
+              </w:rPr>
+              <w:t xml:space="preserve">(ex, </w:t>
+            </w:r>
+            <w:proofErr w:type="spellStart"/>
+            <w:proofErr w:type="gramStart"/>
+            <w:r>
+              <w:rPr>
+                <w:rFonts w:ascii="Consolas" w:hAnsi="Consolas" w:cs="Consolas"/>
+                <w:color w:val="000000"/>
+                <w:sz w:val="16"/>
+                <w:szCs w:val="16"/>
+                <w:lang w:val="en-US"/>
+              </w:rPr>
+              <w:t>ex.Message</w:t>
+            </w:r>
+            <w:proofErr w:type="spellEnd"/>
+            <w:proofErr w:type="gramEnd"/>
+            <w:r>
+              <w:rPr>
+                <w:rFonts w:ascii="Consolas" w:hAnsi="Consolas" w:cs="Consolas"/>
+                <w:color w:val="000000"/>
+                <w:sz w:val="16"/>
+                <w:szCs w:val="16"/>
+                <w:lang w:val="en-US"/>
+              </w:rPr>
+              <w:t>);</w:t>
+            </w:r>
+          </w:p>
+          <w:p>
+            <w:pPr>
+              <w:autoSpaceDE w:val="0"/>
+              <w:autoSpaceDN w:val="0"/>
+              <w:adjustRightInd w:val="0"/>
+              <w:rPr>
+                <w:rFonts w:ascii="Consolas" w:hAnsi="Consolas" w:cs="Consolas"/>
+                <w:color w:val="000000"/>
+                <w:sz w:val="16"/>
+                <w:szCs w:val="16"/>
+                <w:lang w:val="en-US"/>
+              </w:rPr>
+            </w:pPr>
+            <w:r>
+              <w:rPr>
+                <w:rFonts w:ascii="Consolas" w:hAnsi="Consolas" w:cs="Consolas"/>
+                <w:color w:val="000000"/>
+                <w:sz w:val="16"/>
+                <w:szCs w:val="16"/>
+                <w:lang w:val="en-US"/>
+              </w:rPr>
+              <w:t xml:space="preserve">                </w:t>
+            </w:r>
+            <w:r>
+              <w:rPr>
+                <w:rFonts w:ascii="Consolas" w:hAnsi="Consolas" w:cs="Consolas"/>
+                <w:color w:val="0000FF"/>
+                <w:sz w:val="16"/>
+                <w:szCs w:val="16"/>
+                <w:lang w:val="en-US"/>
+              </w:rPr>
+              <w:t>throw</w:t>
+            </w:r>
+            <w:r>
+              <w:rPr>
+                <w:rFonts w:ascii="Consolas" w:hAnsi="Consolas" w:cs="Consolas"/>
+                <w:color w:val="000000"/>
+                <w:sz w:val="16"/>
+                <w:szCs w:val="16"/>
+                <w:lang w:val="en-US"/>
+              </w:rPr>
+              <w:t xml:space="preserve"> </w:t>
+            </w:r>
+            <w:r>
+              <w:rPr>
+                <w:rFonts w:ascii="Consolas" w:hAnsi="Consolas" w:cs="Consolas"/>
+                <w:color w:val="0000FF"/>
+                <w:sz w:val="16"/>
+                <w:szCs w:val="16"/>
+                <w:lang w:val="en-US"/>
+              </w:rPr>
+              <w:t>new</w:t>
+            </w:r>
+            <w:r>
+              <w:rPr>
+                <w:rFonts w:ascii="Consolas" w:hAnsi="Consolas" w:cs="Consolas"/>
+                <w:color w:val="000000"/>
+                <w:sz w:val="16"/>
+                <w:szCs w:val="16"/>
+                <w:lang w:val="en-US"/>
+              </w:rPr>
+              <w:t xml:space="preserve"> Exception(</w:t>
+            </w:r>
+            <w:proofErr w:type="spellStart"/>
+            <w:proofErr w:type="gramStart"/>
+            <w:r>
+              <w:rPr>
+                <w:rFonts w:ascii="Consolas" w:hAnsi="Consolas" w:cs="Consolas"/>
+                <w:color w:val="000000"/>
+                <w:sz w:val="16"/>
+                <w:szCs w:val="16"/>
+                <w:lang w:val="en-US"/>
+              </w:rPr>
+              <w:t>ex.Message</w:t>
+            </w:r>
+            <w:proofErr w:type="spellEnd"/>
+            <w:proofErr w:type="gramEnd"/>
+            <w:r>
+              <w:rPr>
+                <w:rFonts w:ascii="Consolas" w:hAnsi="Consolas" w:cs="Consolas"/>
+                <w:color w:val="000000"/>
+                <w:sz w:val="16"/>
+                <w:szCs w:val="16"/>
+                <w:lang w:val="en-US"/>
+              </w:rPr>
+              <w:t>);</w:t>
+            </w:r>
+          </w:p>
+          <w:p>
+            <w:pPr>
+              <w:autoSpaceDE w:val="0"/>
+              <w:autoSpaceDN w:val="0"/>
+              <w:adjustRightInd w:val="0"/>
+              <w:rPr>
+                <w:rFonts w:ascii="Consolas" w:hAnsi="Consolas" w:cs="Consolas"/>
+                <w:color w:val="000000"/>
+                <w:sz w:val="16"/>
+                <w:szCs w:val="16"/>
+                <w:lang w:val="en-US"/>
+              </w:rPr>
+            </w:pPr>
+            <w:r>
+              <w:rPr>
+                <w:rFonts w:ascii="Consolas" w:hAnsi="Consolas" w:cs="Consolas"/>
+                <w:color w:val="000000"/>
+                <w:sz w:val="16"/>
+                <w:szCs w:val="16"/>
+                <w:lang w:val="en-US"/>
+              </w:rPr>
+              <w:t xml:space="preserve">            }</w:t>
+            </w:r>
+          </w:p>
+          <w:p>
+            <w:pPr>
+              <w:rPr>
+                <w:rFonts w:ascii="Consolas" w:hAnsi="Consolas"/>
+                <w:sz w:val="16"/>
+                <w:szCs w:val="16"/>
+                <w:lang w:val="pl-PL"/>
+              </w:rPr>
+            </w:pPr>
+            <w:r>
+              <w:rPr>
+                <w:rFonts w:ascii="Consolas" w:hAnsi="Consolas" w:cs="Consolas"/>
+                <w:color w:val="000000"/>
+                <w:sz w:val="16"/>
+                <w:szCs w:val="16"/>
+                <w:lang w:val="en-US"/>
+              </w:rPr>
+              <w:t xml:space="preserve">        }</w:t>
+            </w:r>
+          </w:p>
+        </w:tc>
+      </w:tr>
+    </w:tbl>
+    <w:p>
+      <w:pPr>
+        <w:rPr>
+          <w:rFonts w:ascii="Consolas" w:hAnsi="Consolas"/>
+          <w:lang w:val="pl-PL"/>
+        </w:rPr>
+      </w:pPr>
+    </w:p>
+    <w:p>
+      <w:pPr>
+        <w:rPr>
+          <w:rFonts w:ascii="Consolas" w:hAnsi="Consolas"/>
+          <w:lang w:val="pl-PL"/>
+        </w:rPr>
+      </w:pPr>
+      <w:r>
+        <w:rPr>
+          <w:rFonts w:ascii="Consolas" w:hAnsi="Consolas"/>
+          <w:lang w:val="pl-PL"/>
+        </w:rPr>
+        <w:br w:type="page"/>
+      </w:r>
+    </w:p>
+    <w:p>
+      <w:pPr>
+        <w:rPr>
+          <w:rFonts w:ascii="Consolas" w:hAnsi="Consolas"/>
+          <w:b/>
+          <w:bCs/>
+          <w:sz w:val="32"/>
+          <w:szCs w:val="32"/>
+          <w:lang w:val="pl-PL"/>
+        </w:rPr>
+      </w:pPr>
+      <w:r>
+        <w:rPr>
+          <w:rFonts w:ascii="Consolas" w:hAnsi="Consolas"/>
+          <w:b/>
+          <w:bCs/>
+          <w:sz w:val="32"/>
+          <w:szCs w:val="32"/>
+          <w:lang w:val="pl-PL"/>
+        </w:rPr>
+        <w:lastRenderedPageBreak/>
+        <w:t>Szyfrowanie Danych Wrażliwych</w:t>
+      </w:r>
+    </w:p>
+    <w:p>
+      <w:pPr>
+        <w:rPr>
+          <w:rFonts w:ascii="Consolas" w:hAnsi="Consolas"/>
+          <w:lang w:val="pl-PL"/>
+        </w:rPr>
+      </w:pPr>
+      <w:r>
+        <w:rPr>
+          <w:rFonts w:ascii="Consolas" w:hAnsi="Consolas"/>
+          <w:lang w:val="pl-PL"/>
+        </w:rPr>
+        <w:t>x</w:t>
+      </w:r>
     </w:p>
     <w:sectPr>
-      <w:headerReference w:type="even" r:id="rId33"/>
-      <w:headerReference w:type="default" r:id="rId34"/>
-      <w:footerReference w:type="even" r:id="rId35"/>
-      <w:footerReference w:type="default" r:id="rId36"/>
-      <w:headerReference w:type="first" r:id="rId37"/>
-      <w:footerReference w:type="first" r:id="rId38"/>
+      <w:headerReference w:type="even" r:id="rId34"/>
+      <w:headerReference w:type="default" r:id="rId35"/>
+      <w:footerReference w:type="even" r:id="rId36"/>
+      <w:footerReference w:type="default" r:id="rId37"/>
+      <w:headerReference w:type="first" r:id="rId38"/>
+      <w:footerReference w:type="first" r:id="rId39"/>
       <w:pgSz w:w="11906" w:h="16838"/>
       <w:pgMar w:top="1417" w:right="1417" w:bottom="1417" w:left="1417" w:header="708" w:footer="708" w:gutter="0"/>
       <w:cols w:space="708"/>

</xml_diff>

<commit_message>
usunięcie błędów z brakiem numeru portu dodanie dodatkowych parametrów do AppConfig
</commit_message>
<xml_diff>
--- a/doc/WindowsService.docx
+++ b/doc/WindowsService.docx
@@ -15138,21 +15138,3448 @@
           <w:lang w:val="pl-PL"/>
         </w:rPr>
       </w:pPr>
-      <w:r>
-        <w:rPr>
-          <w:rFonts w:ascii="Consolas" w:hAnsi="Consolas"/>
-          <w:lang w:val="pl-PL"/>
-        </w:rPr>
-        <w:t>x</w:t>
-      </w:r>
+      <w:hyperlink r:id="rId34" w:history="1">
+        <w:r>
+          <w:rPr>
+            <w:rStyle w:val="Hipercze"/>
+            <w:rFonts w:ascii="Consolas" w:hAnsi="Consolas"/>
+            <w:lang w:val="pl-PL"/>
+          </w:rPr>
+          <w:t>https://stackoverflow.com/questions/10168240/encrypting-decrypting-a-string-in-c-sharp</w:t>
+        </w:r>
+      </w:hyperlink>
+    </w:p>
+    <w:p>
+      <w:pPr>
+        <w:rPr>
+          <w:rFonts w:ascii="Consolas" w:hAnsi="Consolas"/>
+          <w:lang w:val="pl-PL"/>
+        </w:rPr>
+      </w:pPr>
+      <w:r>
+        <w:rPr>
+          <w:rFonts w:ascii="Consolas" w:hAnsi="Consolas"/>
+          <w:lang w:val="pl-PL"/>
+        </w:rPr>
+        <w:t xml:space="preserve">Kopiujemy klasę, tworzymy nowy projekt, </w:t>
+      </w:r>
+      <w:proofErr w:type="spellStart"/>
+      <w:r>
+        <w:rPr>
+          <w:rFonts w:ascii="Consolas" w:hAnsi="Consolas"/>
+          <w:lang w:val="pl-PL"/>
+        </w:rPr>
+        <w:t>class</w:t>
+      </w:r>
+      <w:proofErr w:type="spellEnd"/>
+      <w:r>
+        <w:rPr>
+          <w:rFonts w:ascii="Consolas" w:hAnsi="Consolas"/>
+          <w:lang w:val="pl-PL"/>
+        </w:rPr>
+        <w:t xml:space="preserve"> </w:t>
+      </w:r>
+      <w:proofErr w:type="spellStart"/>
+      <w:r>
+        <w:rPr>
+          <w:rFonts w:ascii="Consolas" w:hAnsi="Consolas"/>
+          <w:lang w:val="pl-PL"/>
+        </w:rPr>
+        <w:t>library</w:t>
+      </w:r>
+      <w:proofErr w:type="spellEnd"/>
+      <w:r>
+        <w:rPr>
+          <w:rFonts w:ascii="Consolas" w:hAnsi="Consolas"/>
+          <w:lang w:val="pl-PL"/>
+        </w:rPr>
+        <w:t>.</w:t>
+      </w:r>
+    </w:p>
+    <w:p>
+      <w:pPr>
+        <w:rPr>
+          <w:rFonts w:ascii="Consolas" w:hAnsi="Consolas"/>
+          <w:lang w:val="pl-PL"/>
+        </w:rPr>
+      </w:pPr>
+      <w:r>
+        <w:rPr>
+          <w:rFonts w:ascii="Consolas" w:hAnsi="Consolas"/>
+          <w:lang w:val="pl-PL"/>
+        </w:rPr>
+        <w:t xml:space="preserve">Do wygenerowania klucza używamy narzędzia typu GUID, można wbudowane w Visual Studio Tools -&gt; </w:t>
+      </w:r>
+      <w:proofErr w:type="spellStart"/>
+      <w:r>
+        <w:rPr>
+          <w:rFonts w:ascii="Consolas" w:hAnsi="Consolas"/>
+          <w:lang w:val="pl-PL"/>
+        </w:rPr>
+        <w:t>Create</w:t>
+      </w:r>
+      <w:proofErr w:type="spellEnd"/>
+      <w:r>
+        <w:rPr>
+          <w:rFonts w:ascii="Consolas" w:hAnsi="Consolas"/>
+          <w:lang w:val="pl-PL"/>
+        </w:rPr>
+        <w:t xml:space="preserve"> GUID.</w:t>
+      </w:r>
+    </w:p>
+    <w:p>
+      <w:pPr>
+        <w:rPr>
+          <w:rFonts w:ascii="Consolas" w:hAnsi="Consolas"/>
+          <w:lang w:val="pl-PL"/>
+        </w:rPr>
+      </w:pPr>
+      <w:r>
+        <w:rPr>
+          <w:noProof/>
+        </w:rPr>
+        <w:drawing>
+          <wp:inline distT="0" distB="0" distL="0" distR="0" wp14:anchorId="333394CF" wp14:editId="1F5EB91B">
+            <wp:extent cx="2311686" cy="2490132"/>
+            <wp:effectExtent l="0" t="0" r="0" b="5715"/>
+            <wp:docPr id="28" name="Obraz 28"/>
+            <wp:cNvGraphicFramePr>
+              <a:graphicFrameLocks xmlns:a="http://schemas.openxmlformats.org/drawingml/2006/main" noChangeAspect="1"/>
+            </wp:cNvGraphicFramePr>
+            <a:graphic xmlns:a="http://schemas.openxmlformats.org/drawingml/2006/main">
+              <a:graphicData uri="http://schemas.openxmlformats.org/drawingml/2006/picture">
+                <pic:pic xmlns:pic="http://schemas.openxmlformats.org/drawingml/2006/picture">
+                  <pic:nvPicPr>
+                    <pic:cNvPr id="1" name=""/>
+                    <pic:cNvPicPr/>
+                  </pic:nvPicPr>
+                  <pic:blipFill>
+                    <a:blip r:embed="rId35"/>
+                    <a:stretch>
+                      <a:fillRect/>
+                    </a:stretch>
+                  </pic:blipFill>
+                  <pic:spPr>
+                    <a:xfrm>
+                      <a:off x="0" y="0"/>
+                      <a:ext cx="2338043" cy="2518524"/>
+                    </a:xfrm>
+                    <a:prstGeom prst="rect">
+                      <a:avLst/>
+                    </a:prstGeom>
+                  </pic:spPr>
+                </pic:pic>
+              </a:graphicData>
+            </a:graphic>
+          </wp:inline>
+        </w:drawing>
+      </w:r>
+    </w:p>
+    <w:p>
+      <w:pPr>
+        <w:rPr>
+          <w:rFonts w:ascii="Consolas" w:hAnsi="Consolas"/>
+          <w:lang w:val="pl-PL"/>
+        </w:rPr>
+      </w:pPr>
+      <w:proofErr w:type="gramStart"/>
+      <w:r>
+        <w:rPr>
+          <w:rFonts w:ascii="Consolas" w:hAnsi="Consolas"/>
+          <w:lang w:val="pl-PL"/>
+        </w:rPr>
+        <w:t>Ustawiamy</w:t>
+      </w:r>
+      <w:proofErr w:type="gramEnd"/>
+      <w:r>
+        <w:rPr>
+          <w:rFonts w:ascii="Consolas" w:hAnsi="Consolas"/>
+          <w:lang w:val="pl-PL"/>
+        </w:rPr>
+        <w:t xml:space="preserve"> aby aplikacja sama zaszyfrował</w:t>
+      </w:r>
+      <w:r>
+        <w:rPr>
+          <w:rFonts w:ascii="Consolas" w:hAnsi="Consolas"/>
+          <w:lang w:val="pl-PL"/>
+        </w:rPr>
+        <w:t>a</w:t>
+      </w:r>
+      <w:r>
+        <w:rPr>
+          <w:rFonts w:ascii="Consolas" w:hAnsi="Consolas"/>
+          <w:lang w:val="pl-PL"/>
+        </w:rPr>
+        <w:t xml:space="preserve"> hasło, jeżeli nie jest ono jeszcze zaszyfro</w:t>
+      </w:r>
+      <w:r>
+        <w:rPr>
+          <w:rFonts w:ascii="Consolas" w:hAnsi="Consolas"/>
+          <w:lang w:val="pl-PL"/>
+        </w:rPr>
+        <w:t>w</w:t>
+      </w:r>
+      <w:r>
+        <w:rPr>
+          <w:rFonts w:ascii="Consolas" w:hAnsi="Consolas"/>
+          <w:lang w:val="pl-PL"/>
+        </w:rPr>
+        <w:t>an</w:t>
+      </w:r>
+      <w:r>
+        <w:rPr>
+          <w:rFonts w:ascii="Consolas" w:hAnsi="Consolas"/>
+          <w:lang w:val="pl-PL"/>
+        </w:rPr>
+        <w:t>e.</w:t>
+      </w:r>
+    </w:p>
+    <w:tbl>
+      <w:tblPr>
+        <w:tblStyle w:val="Tabela-Siatka"/>
+        <w:tblW w:w="0" w:type="auto"/>
+        <w:shd w:val="clear" w:color="auto" w:fill="F2F2F2" w:themeFill="background1" w:themeFillShade="F2"/>
+        <w:tblLook w:val="04A0" w:firstRow="1" w:lastRow="0" w:firstColumn="1" w:lastColumn="0" w:noHBand="0" w:noVBand="1"/>
+      </w:tblPr>
+      <w:tblGrid>
+        <w:gridCol w:w="9062"/>
+      </w:tblGrid>
+      <w:tr>
+        <w:tc>
+          <w:tcPr>
+            <w:tcW w:w="9062" w:type="dxa"/>
+            <w:shd w:val="clear" w:color="auto" w:fill="F2F2F2" w:themeFill="background1" w:themeFillShade="F2"/>
+          </w:tcPr>
+          <w:p>
+            <w:pPr>
+              <w:autoSpaceDE w:val="0"/>
+              <w:autoSpaceDN w:val="0"/>
+              <w:adjustRightInd w:val="0"/>
+              <w:rPr>
+                <w:rFonts w:ascii="Consolas" w:hAnsi="Consolas" w:cs="Consolas"/>
+                <w:color w:val="000000"/>
+                <w:sz w:val="16"/>
+                <w:szCs w:val="16"/>
+                <w:lang w:val="en-US"/>
+              </w:rPr>
+            </w:pPr>
+            <w:r>
+              <w:rPr>
+                <w:rFonts w:ascii="Consolas" w:hAnsi="Consolas" w:cs="Consolas"/>
+                <w:color w:val="0000FF"/>
+                <w:sz w:val="16"/>
+                <w:szCs w:val="16"/>
+                <w:lang w:val="en-US"/>
+              </w:rPr>
+              <w:t>&lt;</w:t>
+            </w:r>
+            <w:proofErr w:type="spellStart"/>
+            <w:r>
+              <w:rPr>
+                <w:rFonts w:ascii="Consolas" w:hAnsi="Consolas" w:cs="Consolas"/>
+                <w:color w:val="A31515"/>
+                <w:sz w:val="16"/>
+                <w:szCs w:val="16"/>
+                <w:lang w:val="en-US"/>
+              </w:rPr>
+              <w:t>appSettings</w:t>
+            </w:r>
+            <w:proofErr w:type="spellEnd"/>
+            <w:r>
+              <w:rPr>
+                <w:rFonts w:ascii="Consolas" w:hAnsi="Consolas" w:cs="Consolas"/>
+                <w:color w:val="0000FF"/>
+                <w:sz w:val="16"/>
+                <w:szCs w:val="16"/>
+                <w:lang w:val="en-US"/>
+              </w:rPr>
+              <w:t>&gt;</w:t>
+            </w:r>
+          </w:p>
+          <w:p>
+            <w:pPr>
+              <w:autoSpaceDE w:val="0"/>
+              <w:autoSpaceDN w:val="0"/>
+              <w:adjustRightInd w:val="0"/>
+              <w:rPr>
+                <w:rFonts w:ascii="Consolas" w:hAnsi="Consolas" w:cs="Consolas"/>
+                <w:color w:val="000000"/>
+                <w:sz w:val="16"/>
+                <w:szCs w:val="16"/>
+                <w:lang w:val="en-US"/>
+              </w:rPr>
+            </w:pPr>
+            <w:r>
+              <w:rPr>
+                <w:rFonts w:ascii="Consolas" w:hAnsi="Consolas" w:cs="Consolas"/>
+                <w:color w:val="0000FF"/>
+                <w:sz w:val="16"/>
+                <w:szCs w:val="16"/>
+                <w:lang w:val="en-US"/>
+              </w:rPr>
+              <w:t xml:space="preserve">    &lt;</w:t>
+            </w:r>
+            <w:r>
+              <w:rPr>
+                <w:rFonts w:ascii="Consolas" w:hAnsi="Consolas" w:cs="Consolas"/>
+                <w:color w:val="A31515"/>
+                <w:sz w:val="16"/>
+                <w:szCs w:val="16"/>
+                <w:lang w:val="en-US"/>
+              </w:rPr>
+              <w:t>add</w:t>
+            </w:r>
+            <w:r>
+              <w:rPr>
+                <w:rFonts w:ascii="Consolas" w:hAnsi="Consolas" w:cs="Consolas"/>
+                <w:color w:val="0000FF"/>
+                <w:sz w:val="16"/>
+                <w:szCs w:val="16"/>
+                <w:lang w:val="en-US"/>
+              </w:rPr>
+              <w:t xml:space="preserve"> </w:t>
+            </w:r>
+            <w:r>
+              <w:rPr>
+                <w:rFonts w:ascii="Consolas" w:hAnsi="Consolas" w:cs="Consolas"/>
+                <w:color w:val="FF0000"/>
+                <w:sz w:val="16"/>
+                <w:szCs w:val="16"/>
+                <w:lang w:val="en-US"/>
+              </w:rPr>
+              <w:t>key</w:t>
+            </w:r>
+            <w:r>
+              <w:rPr>
+                <w:rFonts w:ascii="Consolas" w:hAnsi="Consolas" w:cs="Consolas"/>
+                <w:color w:val="0000FF"/>
+                <w:sz w:val="16"/>
+                <w:szCs w:val="16"/>
+                <w:lang w:val="en-US"/>
+              </w:rPr>
+              <w:t>=</w:t>
+            </w:r>
+            <w:r>
+              <w:rPr>
+                <w:rFonts w:ascii="Consolas" w:hAnsi="Consolas" w:cs="Consolas"/>
+                <w:color w:val="000000"/>
+                <w:sz w:val="16"/>
+                <w:szCs w:val="16"/>
+                <w:lang w:val="en-US"/>
+              </w:rPr>
+              <w:t>"</w:t>
+            </w:r>
+            <w:proofErr w:type="spellStart"/>
+            <w:r>
+              <w:rPr>
+                <w:rFonts w:ascii="Consolas" w:hAnsi="Consolas" w:cs="Consolas"/>
+                <w:color w:val="0000FF"/>
+                <w:sz w:val="16"/>
+                <w:szCs w:val="16"/>
+                <w:lang w:val="en-US"/>
+              </w:rPr>
+              <w:t>HostSmtp</w:t>
+            </w:r>
+            <w:proofErr w:type="spellEnd"/>
+            <w:r>
+              <w:rPr>
+                <w:rFonts w:ascii="Consolas" w:hAnsi="Consolas" w:cs="Consolas"/>
+                <w:color w:val="000000"/>
+                <w:sz w:val="16"/>
+                <w:szCs w:val="16"/>
+                <w:lang w:val="en-US"/>
+              </w:rPr>
+              <w:t>"</w:t>
+            </w:r>
+            <w:r>
+              <w:rPr>
+                <w:rFonts w:ascii="Consolas" w:hAnsi="Consolas" w:cs="Consolas"/>
+                <w:color w:val="0000FF"/>
+                <w:sz w:val="16"/>
+                <w:szCs w:val="16"/>
+                <w:lang w:val="en-US"/>
+              </w:rPr>
+              <w:t xml:space="preserve"> </w:t>
+            </w:r>
+            <w:r>
+              <w:rPr>
+                <w:rFonts w:ascii="Consolas" w:hAnsi="Consolas" w:cs="Consolas"/>
+                <w:color w:val="FF0000"/>
+                <w:sz w:val="16"/>
+                <w:szCs w:val="16"/>
+                <w:lang w:val="en-US"/>
+              </w:rPr>
+              <w:t>value</w:t>
+            </w:r>
+            <w:r>
+              <w:rPr>
+                <w:rFonts w:ascii="Consolas" w:hAnsi="Consolas" w:cs="Consolas"/>
+                <w:color w:val="0000FF"/>
+                <w:sz w:val="16"/>
+                <w:szCs w:val="16"/>
+                <w:lang w:val="en-US"/>
+              </w:rPr>
+              <w:t>=</w:t>
+            </w:r>
+            <w:r>
+              <w:rPr>
+                <w:rFonts w:ascii="Consolas" w:hAnsi="Consolas" w:cs="Consolas"/>
+                <w:color w:val="000000"/>
+                <w:sz w:val="16"/>
+                <w:szCs w:val="16"/>
+                <w:lang w:val="en-US"/>
+              </w:rPr>
+              <w:t>"</w:t>
+            </w:r>
+            <w:r>
+              <w:rPr>
+                <w:rFonts w:ascii="Consolas" w:hAnsi="Consolas" w:cs="Consolas"/>
+                <w:color w:val="0000FF"/>
+                <w:sz w:val="16"/>
+                <w:szCs w:val="16"/>
+                <w:lang w:val="en-US"/>
+              </w:rPr>
+              <w:t>smtp.gmail.com</w:t>
+            </w:r>
+            <w:r>
+              <w:rPr>
+                <w:rFonts w:ascii="Consolas" w:hAnsi="Consolas" w:cs="Consolas"/>
+                <w:color w:val="000000"/>
+                <w:sz w:val="16"/>
+                <w:szCs w:val="16"/>
+                <w:lang w:val="en-US"/>
+              </w:rPr>
+              <w:t>"</w:t>
+            </w:r>
+            <w:r>
+              <w:rPr>
+                <w:rFonts w:ascii="Consolas" w:hAnsi="Consolas" w:cs="Consolas"/>
+                <w:color w:val="0000FF"/>
+                <w:sz w:val="16"/>
+                <w:szCs w:val="16"/>
+                <w:lang w:val="en-US"/>
+              </w:rPr>
+              <w:t>/&gt;</w:t>
+            </w:r>
+          </w:p>
+          <w:p>
+            <w:pPr>
+              <w:autoSpaceDE w:val="0"/>
+              <w:autoSpaceDN w:val="0"/>
+              <w:adjustRightInd w:val="0"/>
+              <w:rPr>
+                <w:rFonts w:ascii="Consolas" w:hAnsi="Consolas" w:cs="Consolas"/>
+                <w:color w:val="000000"/>
+                <w:sz w:val="16"/>
+                <w:szCs w:val="16"/>
+                <w:lang w:val="en-US"/>
+              </w:rPr>
+            </w:pPr>
+            <w:r>
+              <w:rPr>
+                <w:rFonts w:ascii="Consolas" w:hAnsi="Consolas" w:cs="Consolas"/>
+                <w:color w:val="0000FF"/>
+                <w:sz w:val="16"/>
+                <w:szCs w:val="16"/>
+                <w:lang w:val="en-US"/>
+              </w:rPr>
+              <w:t xml:space="preserve">    &lt;</w:t>
+            </w:r>
+            <w:r>
+              <w:rPr>
+                <w:rFonts w:ascii="Consolas" w:hAnsi="Consolas" w:cs="Consolas"/>
+                <w:color w:val="A31515"/>
+                <w:sz w:val="16"/>
+                <w:szCs w:val="16"/>
+                <w:lang w:val="en-US"/>
+              </w:rPr>
+              <w:t>add</w:t>
+            </w:r>
+            <w:r>
+              <w:rPr>
+                <w:rFonts w:ascii="Consolas" w:hAnsi="Consolas" w:cs="Consolas"/>
+                <w:color w:val="0000FF"/>
+                <w:sz w:val="16"/>
+                <w:szCs w:val="16"/>
+                <w:lang w:val="en-US"/>
+              </w:rPr>
+              <w:t xml:space="preserve"> </w:t>
+            </w:r>
+            <w:r>
+              <w:rPr>
+                <w:rFonts w:ascii="Consolas" w:hAnsi="Consolas" w:cs="Consolas"/>
+                <w:color w:val="FF0000"/>
+                <w:sz w:val="16"/>
+                <w:szCs w:val="16"/>
+                <w:lang w:val="en-US"/>
+              </w:rPr>
+              <w:t>key</w:t>
+            </w:r>
+            <w:r>
+              <w:rPr>
+                <w:rFonts w:ascii="Consolas" w:hAnsi="Consolas" w:cs="Consolas"/>
+                <w:color w:val="0000FF"/>
+                <w:sz w:val="16"/>
+                <w:szCs w:val="16"/>
+                <w:lang w:val="en-US"/>
+              </w:rPr>
+              <w:t>=</w:t>
+            </w:r>
+            <w:r>
+              <w:rPr>
+                <w:rFonts w:ascii="Consolas" w:hAnsi="Consolas" w:cs="Consolas"/>
+                <w:color w:val="000000"/>
+                <w:sz w:val="16"/>
+                <w:szCs w:val="16"/>
+                <w:lang w:val="en-US"/>
+              </w:rPr>
+              <w:t>"</w:t>
+            </w:r>
+            <w:r>
+              <w:rPr>
+                <w:rFonts w:ascii="Consolas" w:hAnsi="Consolas" w:cs="Consolas"/>
+                <w:color w:val="0000FF"/>
+                <w:sz w:val="16"/>
+                <w:szCs w:val="16"/>
+                <w:lang w:val="en-US"/>
+              </w:rPr>
+              <w:t>Port</w:t>
+            </w:r>
+            <w:r>
+              <w:rPr>
+                <w:rFonts w:ascii="Consolas" w:hAnsi="Consolas" w:cs="Consolas"/>
+                <w:color w:val="000000"/>
+                <w:sz w:val="16"/>
+                <w:szCs w:val="16"/>
+                <w:lang w:val="en-US"/>
+              </w:rPr>
+              <w:t>"</w:t>
+            </w:r>
+            <w:r>
+              <w:rPr>
+                <w:rFonts w:ascii="Consolas" w:hAnsi="Consolas" w:cs="Consolas"/>
+                <w:color w:val="0000FF"/>
+                <w:sz w:val="16"/>
+                <w:szCs w:val="16"/>
+                <w:lang w:val="en-US"/>
+              </w:rPr>
+              <w:t xml:space="preserve"> </w:t>
+            </w:r>
+            <w:r>
+              <w:rPr>
+                <w:rFonts w:ascii="Consolas" w:hAnsi="Consolas" w:cs="Consolas"/>
+                <w:color w:val="FF0000"/>
+                <w:sz w:val="16"/>
+                <w:szCs w:val="16"/>
+                <w:lang w:val="en-US"/>
+              </w:rPr>
+              <w:t>value</w:t>
+            </w:r>
+            <w:r>
+              <w:rPr>
+                <w:rFonts w:ascii="Consolas" w:hAnsi="Consolas" w:cs="Consolas"/>
+                <w:color w:val="0000FF"/>
+                <w:sz w:val="16"/>
+                <w:szCs w:val="16"/>
+                <w:lang w:val="en-US"/>
+              </w:rPr>
+              <w:t>=</w:t>
+            </w:r>
+            <w:r>
+              <w:rPr>
+                <w:rFonts w:ascii="Consolas" w:hAnsi="Consolas" w:cs="Consolas"/>
+                <w:color w:val="000000"/>
+                <w:sz w:val="16"/>
+                <w:szCs w:val="16"/>
+                <w:lang w:val="en-US"/>
+              </w:rPr>
+              <w:t>"</w:t>
+            </w:r>
+            <w:r>
+              <w:rPr>
+                <w:rFonts w:ascii="Consolas" w:hAnsi="Consolas" w:cs="Consolas"/>
+                <w:color w:val="0000FF"/>
+                <w:sz w:val="16"/>
+                <w:szCs w:val="16"/>
+                <w:lang w:val="en-US"/>
+              </w:rPr>
+              <w:t>587</w:t>
+            </w:r>
+            <w:r>
+              <w:rPr>
+                <w:rFonts w:ascii="Consolas" w:hAnsi="Consolas" w:cs="Consolas"/>
+                <w:color w:val="000000"/>
+                <w:sz w:val="16"/>
+                <w:szCs w:val="16"/>
+                <w:lang w:val="en-US"/>
+              </w:rPr>
+              <w:t>"</w:t>
+            </w:r>
+            <w:r>
+              <w:rPr>
+                <w:rFonts w:ascii="Consolas" w:hAnsi="Consolas" w:cs="Consolas"/>
+                <w:color w:val="0000FF"/>
+                <w:sz w:val="16"/>
+                <w:szCs w:val="16"/>
+                <w:lang w:val="en-US"/>
+              </w:rPr>
+              <w:t>/&gt;</w:t>
+            </w:r>
+          </w:p>
+          <w:p>
+            <w:pPr>
+              <w:autoSpaceDE w:val="0"/>
+              <w:autoSpaceDN w:val="0"/>
+              <w:adjustRightInd w:val="0"/>
+              <w:rPr>
+                <w:rFonts w:ascii="Consolas" w:hAnsi="Consolas" w:cs="Consolas"/>
+                <w:color w:val="000000"/>
+                <w:sz w:val="16"/>
+                <w:szCs w:val="16"/>
+                <w:lang w:val="en-US"/>
+              </w:rPr>
+            </w:pPr>
+            <w:r>
+              <w:rPr>
+                <w:rFonts w:ascii="Consolas" w:hAnsi="Consolas" w:cs="Consolas"/>
+                <w:color w:val="0000FF"/>
+                <w:sz w:val="16"/>
+                <w:szCs w:val="16"/>
+                <w:lang w:val="en-US"/>
+              </w:rPr>
+              <w:t xml:space="preserve">    &lt;</w:t>
+            </w:r>
+            <w:r>
+              <w:rPr>
+                <w:rFonts w:ascii="Consolas" w:hAnsi="Consolas" w:cs="Consolas"/>
+                <w:color w:val="A31515"/>
+                <w:sz w:val="16"/>
+                <w:szCs w:val="16"/>
+                <w:lang w:val="en-US"/>
+              </w:rPr>
+              <w:t>add</w:t>
+            </w:r>
+            <w:r>
+              <w:rPr>
+                <w:rFonts w:ascii="Consolas" w:hAnsi="Consolas" w:cs="Consolas"/>
+                <w:color w:val="0000FF"/>
+                <w:sz w:val="16"/>
+                <w:szCs w:val="16"/>
+                <w:lang w:val="en-US"/>
+              </w:rPr>
+              <w:t xml:space="preserve"> </w:t>
+            </w:r>
+            <w:r>
+              <w:rPr>
+                <w:rFonts w:ascii="Consolas" w:hAnsi="Consolas" w:cs="Consolas"/>
+                <w:color w:val="FF0000"/>
+                <w:sz w:val="16"/>
+                <w:szCs w:val="16"/>
+                <w:lang w:val="en-US"/>
+              </w:rPr>
+              <w:t>key</w:t>
+            </w:r>
+            <w:r>
+              <w:rPr>
+                <w:rFonts w:ascii="Consolas" w:hAnsi="Consolas" w:cs="Consolas"/>
+                <w:color w:val="0000FF"/>
+                <w:sz w:val="16"/>
+                <w:szCs w:val="16"/>
+                <w:lang w:val="en-US"/>
+              </w:rPr>
+              <w:t>=</w:t>
+            </w:r>
+            <w:r>
+              <w:rPr>
+                <w:rFonts w:ascii="Consolas" w:hAnsi="Consolas" w:cs="Consolas"/>
+                <w:color w:val="000000"/>
+                <w:sz w:val="16"/>
+                <w:szCs w:val="16"/>
+                <w:lang w:val="en-US"/>
+              </w:rPr>
+              <w:t>"</w:t>
+            </w:r>
+            <w:proofErr w:type="spellStart"/>
+            <w:r>
+              <w:rPr>
+                <w:rFonts w:ascii="Consolas" w:hAnsi="Consolas" w:cs="Consolas"/>
+                <w:color w:val="0000FF"/>
+                <w:sz w:val="16"/>
+                <w:szCs w:val="16"/>
+                <w:lang w:val="en-US"/>
+              </w:rPr>
+              <w:t>EnableSsl</w:t>
+            </w:r>
+            <w:proofErr w:type="spellEnd"/>
+            <w:r>
+              <w:rPr>
+                <w:rFonts w:ascii="Consolas" w:hAnsi="Consolas" w:cs="Consolas"/>
+                <w:color w:val="000000"/>
+                <w:sz w:val="16"/>
+                <w:szCs w:val="16"/>
+                <w:lang w:val="en-US"/>
+              </w:rPr>
+              <w:t>"</w:t>
+            </w:r>
+            <w:r>
+              <w:rPr>
+                <w:rFonts w:ascii="Consolas" w:hAnsi="Consolas" w:cs="Consolas"/>
+                <w:color w:val="0000FF"/>
+                <w:sz w:val="16"/>
+                <w:szCs w:val="16"/>
+                <w:lang w:val="en-US"/>
+              </w:rPr>
+              <w:t xml:space="preserve"> </w:t>
+            </w:r>
+            <w:r>
+              <w:rPr>
+                <w:rFonts w:ascii="Consolas" w:hAnsi="Consolas" w:cs="Consolas"/>
+                <w:color w:val="FF0000"/>
+                <w:sz w:val="16"/>
+                <w:szCs w:val="16"/>
+                <w:lang w:val="en-US"/>
+              </w:rPr>
+              <w:t>value</w:t>
+            </w:r>
+            <w:r>
+              <w:rPr>
+                <w:rFonts w:ascii="Consolas" w:hAnsi="Consolas" w:cs="Consolas"/>
+                <w:color w:val="0000FF"/>
+                <w:sz w:val="16"/>
+                <w:szCs w:val="16"/>
+                <w:lang w:val="en-US"/>
+              </w:rPr>
+              <w:t>=</w:t>
+            </w:r>
+            <w:r>
+              <w:rPr>
+                <w:rFonts w:ascii="Consolas" w:hAnsi="Consolas" w:cs="Consolas"/>
+                <w:color w:val="000000"/>
+                <w:sz w:val="16"/>
+                <w:szCs w:val="16"/>
+                <w:lang w:val="en-US"/>
+              </w:rPr>
+              <w:t>"</w:t>
+            </w:r>
+            <w:r>
+              <w:rPr>
+                <w:rFonts w:ascii="Consolas" w:hAnsi="Consolas" w:cs="Consolas"/>
+                <w:color w:val="0000FF"/>
+                <w:sz w:val="16"/>
+                <w:szCs w:val="16"/>
+                <w:lang w:val="en-US"/>
+              </w:rPr>
+              <w:t>true</w:t>
+            </w:r>
+            <w:r>
+              <w:rPr>
+                <w:rFonts w:ascii="Consolas" w:hAnsi="Consolas" w:cs="Consolas"/>
+                <w:color w:val="000000"/>
+                <w:sz w:val="16"/>
+                <w:szCs w:val="16"/>
+                <w:lang w:val="en-US"/>
+              </w:rPr>
+              <w:t>"</w:t>
+            </w:r>
+            <w:r>
+              <w:rPr>
+                <w:rFonts w:ascii="Consolas" w:hAnsi="Consolas" w:cs="Consolas"/>
+                <w:color w:val="0000FF"/>
+                <w:sz w:val="16"/>
+                <w:szCs w:val="16"/>
+                <w:lang w:val="en-US"/>
+              </w:rPr>
+              <w:t>/&gt;</w:t>
+            </w:r>
+          </w:p>
+          <w:p>
+            <w:pPr>
+              <w:autoSpaceDE w:val="0"/>
+              <w:autoSpaceDN w:val="0"/>
+              <w:adjustRightInd w:val="0"/>
+              <w:rPr>
+                <w:rFonts w:ascii="Consolas" w:hAnsi="Consolas" w:cs="Consolas"/>
+                <w:color w:val="000000"/>
+                <w:sz w:val="16"/>
+                <w:szCs w:val="16"/>
+                <w:lang w:val="en-US"/>
+              </w:rPr>
+            </w:pPr>
+            <w:r>
+              <w:rPr>
+                <w:rFonts w:ascii="Consolas" w:hAnsi="Consolas" w:cs="Consolas"/>
+                <w:color w:val="0000FF"/>
+                <w:sz w:val="16"/>
+                <w:szCs w:val="16"/>
+                <w:lang w:val="en-US"/>
+              </w:rPr>
+              <w:t xml:space="preserve">    &lt;</w:t>
+            </w:r>
+            <w:r>
+              <w:rPr>
+                <w:rFonts w:ascii="Consolas" w:hAnsi="Consolas" w:cs="Consolas"/>
+                <w:color w:val="A31515"/>
+                <w:sz w:val="16"/>
+                <w:szCs w:val="16"/>
+                <w:lang w:val="en-US"/>
+              </w:rPr>
+              <w:t>add</w:t>
+            </w:r>
+            <w:r>
+              <w:rPr>
+                <w:rFonts w:ascii="Consolas" w:hAnsi="Consolas" w:cs="Consolas"/>
+                <w:color w:val="0000FF"/>
+                <w:sz w:val="16"/>
+                <w:szCs w:val="16"/>
+                <w:lang w:val="en-US"/>
+              </w:rPr>
+              <w:t xml:space="preserve"> </w:t>
+            </w:r>
+            <w:r>
+              <w:rPr>
+                <w:rFonts w:ascii="Consolas" w:hAnsi="Consolas" w:cs="Consolas"/>
+                <w:color w:val="FF0000"/>
+                <w:sz w:val="16"/>
+                <w:szCs w:val="16"/>
+                <w:lang w:val="en-US"/>
+              </w:rPr>
+              <w:t>key</w:t>
+            </w:r>
+            <w:r>
+              <w:rPr>
+                <w:rFonts w:ascii="Consolas" w:hAnsi="Consolas" w:cs="Consolas"/>
+                <w:color w:val="0000FF"/>
+                <w:sz w:val="16"/>
+                <w:szCs w:val="16"/>
+                <w:lang w:val="en-US"/>
+              </w:rPr>
+              <w:t>=</w:t>
+            </w:r>
+            <w:r>
+              <w:rPr>
+                <w:rFonts w:ascii="Consolas" w:hAnsi="Consolas" w:cs="Consolas"/>
+                <w:color w:val="000000"/>
+                <w:sz w:val="16"/>
+                <w:szCs w:val="16"/>
+                <w:lang w:val="en-US"/>
+              </w:rPr>
+              <w:t>"</w:t>
+            </w:r>
+            <w:proofErr w:type="spellStart"/>
+            <w:r>
+              <w:rPr>
+                <w:rFonts w:ascii="Consolas" w:hAnsi="Consolas" w:cs="Consolas"/>
+                <w:color w:val="0000FF"/>
+                <w:sz w:val="16"/>
+                <w:szCs w:val="16"/>
+                <w:lang w:val="en-US"/>
+              </w:rPr>
+              <w:t>SenderName</w:t>
+            </w:r>
+            <w:proofErr w:type="spellEnd"/>
+            <w:r>
+              <w:rPr>
+                <w:rFonts w:ascii="Consolas" w:hAnsi="Consolas" w:cs="Consolas"/>
+                <w:color w:val="000000"/>
+                <w:sz w:val="16"/>
+                <w:szCs w:val="16"/>
+                <w:lang w:val="en-US"/>
+              </w:rPr>
+              <w:t>"</w:t>
+            </w:r>
+            <w:r>
+              <w:rPr>
+                <w:rFonts w:ascii="Consolas" w:hAnsi="Consolas" w:cs="Consolas"/>
+                <w:color w:val="0000FF"/>
+                <w:sz w:val="16"/>
+                <w:szCs w:val="16"/>
+                <w:lang w:val="en-US"/>
+              </w:rPr>
+              <w:t xml:space="preserve"> </w:t>
+            </w:r>
+            <w:r>
+              <w:rPr>
+                <w:rFonts w:ascii="Consolas" w:hAnsi="Consolas" w:cs="Consolas"/>
+                <w:color w:val="FF0000"/>
+                <w:sz w:val="16"/>
+                <w:szCs w:val="16"/>
+                <w:lang w:val="en-US"/>
+              </w:rPr>
+              <w:t>value</w:t>
+            </w:r>
+            <w:r>
+              <w:rPr>
+                <w:rFonts w:ascii="Consolas" w:hAnsi="Consolas" w:cs="Consolas"/>
+                <w:color w:val="0000FF"/>
+                <w:sz w:val="16"/>
+                <w:szCs w:val="16"/>
+                <w:lang w:val="en-US"/>
+              </w:rPr>
+              <w:t>=</w:t>
+            </w:r>
+            <w:r>
+              <w:rPr>
+                <w:rFonts w:ascii="Consolas" w:hAnsi="Consolas" w:cs="Consolas"/>
+                <w:color w:val="000000"/>
+                <w:sz w:val="16"/>
+                <w:szCs w:val="16"/>
+                <w:lang w:val="en-US"/>
+              </w:rPr>
+              <w:t>"</w:t>
+            </w:r>
+            <w:r>
+              <w:rPr>
+                <w:rFonts w:ascii="Consolas" w:hAnsi="Consolas" w:cs="Consolas"/>
+                <w:color w:val="0000FF"/>
+                <w:sz w:val="16"/>
+                <w:szCs w:val="16"/>
+                <w:lang w:val="en-US"/>
+              </w:rPr>
+              <w:t>Mariusz Wieczorek</w:t>
+            </w:r>
+            <w:r>
+              <w:rPr>
+                <w:rFonts w:ascii="Consolas" w:hAnsi="Consolas" w:cs="Consolas"/>
+                <w:color w:val="000000"/>
+                <w:sz w:val="16"/>
+                <w:szCs w:val="16"/>
+                <w:lang w:val="en-US"/>
+              </w:rPr>
+              <w:t>"</w:t>
+            </w:r>
+            <w:r>
+              <w:rPr>
+                <w:rFonts w:ascii="Consolas" w:hAnsi="Consolas" w:cs="Consolas"/>
+                <w:color w:val="0000FF"/>
+                <w:sz w:val="16"/>
+                <w:szCs w:val="16"/>
+                <w:lang w:val="en-US"/>
+              </w:rPr>
+              <w:t>/&gt;</w:t>
+            </w:r>
+          </w:p>
+          <w:p>
+            <w:pPr>
+              <w:autoSpaceDE w:val="0"/>
+              <w:autoSpaceDN w:val="0"/>
+              <w:adjustRightInd w:val="0"/>
+              <w:rPr>
+                <w:rFonts w:ascii="Consolas" w:hAnsi="Consolas" w:cs="Consolas"/>
+                <w:color w:val="000000"/>
+                <w:sz w:val="16"/>
+                <w:szCs w:val="16"/>
+                <w:lang w:val="en-US"/>
+              </w:rPr>
+            </w:pPr>
+            <w:r>
+              <w:rPr>
+                <w:rFonts w:ascii="Consolas" w:hAnsi="Consolas" w:cs="Consolas"/>
+                <w:color w:val="0000FF"/>
+                <w:sz w:val="16"/>
+                <w:szCs w:val="16"/>
+                <w:lang w:val="en-US"/>
+              </w:rPr>
+              <w:t xml:space="preserve">    &lt;</w:t>
+            </w:r>
+            <w:r>
+              <w:rPr>
+                <w:rFonts w:ascii="Consolas" w:hAnsi="Consolas" w:cs="Consolas"/>
+                <w:color w:val="A31515"/>
+                <w:sz w:val="16"/>
+                <w:szCs w:val="16"/>
+                <w:lang w:val="en-US"/>
+              </w:rPr>
+              <w:t>add</w:t>
+            </w:r>
+            <w:r>
+              <w:rPr>
+                <w:rFonts w:ascii="Consolas" w:hAnsi="Consolas" w:cs="Consolas"/>
+                <w:color w:val="0000FF"/>
+                <w:sz w:val="16"/>
+                <w:szCs w:val="16"/>
+                <w:lang w:val="en-US"/>
+              </w:rPr>
+              <w:t xml:space="preserve"> </w:t>
+            </w:r>
+            <w:r>
+              <w:rPr>
+                <w:rFonts w:ascii="Consolas" w:hAnsi="Consolas" w:cs="Consolas"/>
+                <w:color w:val="FF0000"/>
+                <w:sz w:val="16"/>
+                <w:szCs w:val="16"/>
+                <w:lang w:val="en-US"/>
+              </w:rPr>
+              <w:t>key</w:t>
+            </w:r>
+            <w:r>
+              <w:rPr>
+                <w:rFonts w:ascii="Consolas" w:hAnsi="Consolas" w:cs="Consolas"/>
+                <w:color w:val="0000FF"/>
+                <w:sz w:val="16"/>
+                <w:szCs w:val="16"/>
+                <w:lang w:val="en-US"/>
+              </w:rPr>
+              <w:t>=</w:t>
+            </w:r>
+            <w:r>
+              <w:rPr>
+                <w:rFonts w:ascii="Consolas" w:hAnsi="Consolas" w:cs="Consolas"/>
+                <w:color w:val="000000"/>
+                <w:sz w:val="16"/>
+                <w:szCs w:val="16"/>
+                <w:lang w:val="en-US"/>
+              </w:rPr>
+              <w:t>"</w:t>
+            </w:r>
+            <w:proofErr w:type="spellStart"/>
+            <w:r>
+              <w:rPr>
+                <w:rFonts w:ascii="Consolas" w:hAnsi="Consolas" w:cs="Consolas"/>
+                <w:color w:val="0000FF"/>
+                <w:sz w:val="16"/>
+                <w:szCs w:val="16"/>
+                <w:lang w:val="en-US"/>
+              </w:rPr>
+              <w:t>SenderEmail</w:t>
+            </w:r>
+            <w:proofErr w:type="spellEnd"/>
+            <w:r>
+              <w:rPr>
+                <w:rFonts w:ascii="Consolas" w:hAnsi="Consolas" w:cs="Consolas"/>
+                <w:color w:val="000000"/>
+                <w:sz w:val="16"/>
+                <w:szCs w:val="16"/>
+                <w:lang w:val="en-US"/>
+              </w:rPr>
+              <w:t>"</w:t>
+            </w:r>
+            <w:r>
+              <w:rPr>
+                <w:rFonts w:ascii="Consolas" w:hAnsi="Consolas" w:cs="Consolas"/>
+                <w:color w:val="0000FF"/>
+                <w:sz w:val="16"/>
+                <w:szCs w:val="16"/>
+                <w:lang w:val="en-US"/>
+              </w:rPr>
+              <w:t xml:space="preserve"> </w:t>
+            </w:r>
+            <w:r>
+              <w:rPr>
+                <w:rFonts w:ascii="Consolas" w:hAnsi="Consolas" w:cs="Consolas"/>
+                <w:color w:val="FF0000"/>
+                <w:sz w:val="16"/>
+                <w:szCs w:val="16"/>
+                <w:lang w:val="en-US"/>
+              </w:rPr>
+              <w:t>value</w:t>
+            </w:r>
+            <w:r>
+              <w:rPr>
+                <w:rFonts w:ascii="Consolas" w:hAnsi="Consolas" w:cs="Consolas"/>
+                <w:color w:val="0000FF"/>
+                <w:sz w:val="16"/>
+                <w:szCs w:val="16"/>
+                <w:lang w:val="en-US"/>
+              </w:rPr>
+              <w:t>=</w:t>
+            </w:r>
+            <w:r>
+              <w:rPr>
+                <w:rFonts w:ascii="Consolas" w:hAnsi="Consolas" w:cs="Consolas"/>
+                <w:color w:val="000000"/>
+                <w:sz w:val="16"/>
+                <w:szCs w:val="16"/>
+                <w:lang w:val="en-US"/>
+              </w:rPr>
+              <w:t>"</w:t>
+            </w:r>
+            <w:r>
+              <w:rPr>
+                <w:rFonts w:ascii="Consolas" w:hAnsi="Consolas" w:cs="Consolas"/>
+                <w:color w:val="0000FF"/>
+                <w:sz w:val="16"/>
+                <w:szCs w:val="16"/>
+                <w:lang w:val="en-US"/>
+              </w:rPr>
+              <w:t>mariusz.wieczorek.testy@gmail.com</w:t>
+            </w:r>
+            <w:r>
+              <w:rPr>
+                <w:rFonts w:ascii="Consolas" w:hAnsi="Consolas" w:cs="Consolas"/>
+                <w:color w:val="000000"/>
+                <w:sz w:val="16"/>
+                <w:szCs w:val="16"/>
+                <w:lang w:val="en-US"/>
+              </w:rPr>
+              <w:t>"</w:t>
+            </w:r>
+            <w:r>
+              <w:rPr>
+                <w:rFonts w:ascii="Consolas" w:hAnsi="Consolas" w:cs="Consolas"/>
+                <w:color w:val="0000FF"/>
+                <w:sz w:val="16"/>
+                <w:szCs w:val="16"/>
+                <w:lang w:val="en-US"/>
+              </w:rPr>
+              <w:t>/&gt;</w:t>
+            </w:r>
+          </w:p>
+          <w:p>
+            <w:pPr>
+              <w:autoSpaceDE w:val="0"/>
+              <w:autoSpaceDN w:val="0"/>
+              <w:adjustRightInd w:val="0"/>
+              <w:rPr>
+                <w:rFonts w:ascii="Consolas" w:hAnsi="Consolas" w:cs="Consolas"/>
+                <w:color w:val="000000"/>
+                <w:sz w:val="16"/>
+                <w:szCs w:val="16"/>
+                <w:lang w:val="en-US"/>
+              </w:rPr>
+            </w:pPr>
+            <w:r>
+              <w:rPr>
+                <w:rFonts w:ascii="Consolas" w:hAnsi="Consolas" w:cs="Consolas"/>
+                <w:color w:val="0000FF"/>
+                <w:sz w:val="16"/>
+                <w:szCs w:val="16"/>
+                <w:lang w:val="en-US"/>
+              </w:rPr>
+              <w:t xml:space="preserve">    &lt;</w:t>
+            </w:r>
+            <w:r>
+              <w:rPr>
+                <w:rFonts w:ascii="Consolas" w:hAnsi="Consolas" w:cs="Consolas"/>
+                <w:color w:val="A31515"/>
+                <w:sz w:val="16"/>
+                <w:szCs w:val="16"/>
+                <w:lang w:val="en-US"/>
+              </w:rPr>
+              <w:t>add</w:t>
+            </w:r>
+            <w:r>
+              <w:rPr>
+                <w:rFonts w:ascii="Consolas" w:hAnsi="Consolas" w:cs="Consolas"/>
+                <w:color w:val="0000FF"/>
+                <w:sz w:val="16"/>
+                <w:szCs w:val="16"/>
+                <w:lang w:val="en-US"/>
+              </w:rPr>
+              <w:t xml:space="preserve"> </w:t>
+            </w:r>
+            <w:r>
+              <w:rPr>
+                <w:rFonts w:ascii="Consolas" w:hAnsi="Consolas" w:cs="Consolas"/>
+                <w:color w:val="FF0000"/>
+                <w:sz w:val="16"/>
+                <w:szCs w:val="16"/>
+                <w:lang w:val="en-US"/>
+              </w:rPr>
+              <w:t>key</w:t>
+            </w:r>
+            <w:r>
+              <w:rPr>
+                <w:rFonts w:ascii="Consolas" w:hAnsi="Consolas" w:cs="Consolas"/>
+                <w:color w:val="0000FF"/>
+                <w:sz w:val="16"/>
+                <w:szCs w:val="16"/>
+                <w:lang w:val="en-US"/>
+              </w:rPr>
+              <w:t>=</w:t>
+            </w:r>
+            <w:r>
+              <w:rPr>
+                <w:rFonts w:ascii="Consolas" w:hAnsi="Consolas" w:cs="Consolas"/>
+                <w:color w:val="000000"/>
+                <w:sz w:val="16"/>
+                <w:szCs w:val="16"/>
+                <w:lang w:val="en-US"/>
+              </w:rPr>
+              <w:t>"</w:t>
+            </w:r>
+            <w:proofErr w:type="spellStart"/>
+            <w:r>
+              <w:rPr>
+                <w:rFonts w:ascii="Consolas" w:hAnsi="Consolas" w:cs="Consolas"/>
+                <w:color w:val="0000FF"/>
+                <w:sz w:val="16"/>
+                <w:szCs w:val="16"/>
+                <w:lang w:val="en-US"/>
+              </w:rPr>
+              <w:t>SenderEmailPassword</w:t>
+            </w:r>
+            <w:proofErr w:type="spellEnd"/>
+            <w:r>
+              <w:rPr>
+                <w:rFonts w:ascii="Consolas" w:hAnsi="Consolas" w:cs="Consolas"/>
+                <w:color w:val="000000"/>
+                <w:sz w:val="16"/>
+                <w:szCs w:val="16"/>
+                <w:lang w:val="en-US"/>
+              </w:rPr>
+              <w:t>"</w:t>
+            </w:r>
+            <w:r>
+              <w:rPr>
+                <w:rFonts w:ascii="Consolas" w:hAnsi="Consolas" w:cs="Consolas"/>
+                <w:color w:val="0000FF"/>
+                <w:sz w:val="16"/>
+                <w:szCs w:val="16"/>
+                <w:lang w:val="en-US"/>
+              </w:rPr>
+              <w:t xml:space="preserve"> </w:t>
+            </w:r>
+            <w:r>
+              <w:rPr>
+                <w:rFonts w:ascii="Consolas" w:hAnsi="Consolas" w:cs="Consolas"/>
+                <w:color w:val="FF0000"/>
+                <w:sz w:val="16"/>
+                <w:szCs w:val="16"/>
+                <w:lang w:val="en-US"/>
+              </w:rPr>
+              <w:t>value</w:t>
+            </w:r>
+            <w:r>
+              <w:rPr>
+                <w:rFonts w:ascii="Consolas" w:hAnsi="Consolas" w:cs="Consolas"/>
+                <w:color w:val="0000FF"/>
+                <w:sz w:val="16"/>
+                <w:szCs w:val="16"/>
+                <w:lang w:val="en-US"/>
+              </w:rPr>
+              <w:t>=</w:t>
+            </w:r>
+            <w:r>
+              <w:rPr>
+                <w:rFonts w:ascii="Consolas" w:hAnsi="Consolas" w:cs="Consolas"/>
+                <w:color w:val="000000"/>
+                <w:sz w:val="16"/>
+                <w:szCs w:val="16"/>
+                <w:lang w:val="en-US"/>
+              </w:rPr>
+              <w:t>"</w:t>
+            </w:r>
+            <w:proofErr w:type="spellStart"/>
+            <w:proofErr w:type="gramStart"/>
+            <w:r>
+              <w:rPr>
+                <w:rFonts w:ascii="Consolas" w:hAnsi="Consolas" w:cs="Consolas"/>
+                <w:color w:val="0000FF"/>
+                <w:sz w:val="16"/>
+                <w:szCs w:val="16"/>
+                <w:highlight w:val="yellow"/>
+                <w:lang w:val="en-US"/>
+              </w:rPr>
+              <w:t>encrypt:</w:t>
+            </w:r>
+            <w:r>
+              <w:rPr>
+                <w:rFonts w:ascii="Consolas" w:hAnsi="Consolas" w:cs="Consolas"/>
+                <w:color w:val="0000FF"/>
+                <w:sz w:val="16"/>
+                <w:szCs w:val="16"/>
+                <w:lang w:val="en-US"/>
+              </w:rPr>
+              <w:t>rmhfvaurzyxnuztn</w:t>
+            </w:r>
+            <w:proofErr w:type="spellEnd"/>
+            <w:proofErr w:type="gramEnd"/>
+            <w:r>
+              <w:rPr>
+                <w:rFonts w:ascii="Consolas" w:hAnsi="Consolas" w:cs="Consolas"/>
+                <w:color w:val="000000"/>
+                <w:sz w:val="16"/>
+                <w:szCs w:val="16"/>
+                <w:lang w:val="en-US"/>
+              </w:rPr>
+              <w:t>"</w:t>
+            </w:r>
+            <w:r>
+              <w:rPr>
+                <w:rFonts w:ascii="Consolas" w:hAnsi="Consolas" w:cs="Consolas"/>
+                <w:color w:val="0000FF"/>
+                <w:sz w:val="16"/>
+                <w:szCs w:val="16"/>
+                <w:lang w:val="en-US"/>
+              </w:rPr>
+              <w:t>/&gt;</w:t>
+            </w:r>
+          </w:p>
+          <w:p>
+            <w:pPr>
+              <w:autoSpaceDE w:val="0"/>
+              <w:autoSpaceDN w:val="0"/>
+              <w:adjustRightInd w:val="0"/>
+              <w:rPr>
+                <w:rFonts w:ascii="Consolas" w:hAnsi="Consolas" w:cs="Consolas"/>
+                <w:color w:val="000000"/>
+                <w:sz w:val="16"/>
+                <w:szCs w:val="16"/>
+                <w:lang w:val="en-US"/>
+              </w:rPr>
+            </w:pPr>
+            <w:r>
+              <w:rPr>
+                <w:rFonts w:ascii="Consolas" w:hAnsi="Consolas" w:cs="Consolas"/>
+                <w:color w:val="0000FF"/>
+                <w:sz w:val="16"/>
+                <w:szCs w:val="16"/>
+                <w:lang w:val="en-US"/>
+              </w:rPr>
+              <w:t xml:space="preserve">    &lt;</w:t>
+            </w:r>
+            <w:r>
+              <w:rPr>
+                <w:rFonts w:ascii="Consolas" w:hAnsi="Consolas" w:cs="Consolas"/>
+                <w:color w:val="A31515"/>
+                <w:sz w:val="16"/>
+                <w:szCs w:val="16"/>
+                <w:lang w:val="en-US"/>
+              </w:rPr>
+              <w:t>add</w:t>
+            </w:r>
+            <w:r>
+              <w:rPr>
+                <w:rFonts w:ascii="Consolas" w:hAnsi="Consolas" w:cs="Consolas"/>
+                <w:color w:val="0000FF"/>
+                <w:sz w:val="16"/>
+                <w:szCs w:val="16"/>
+                <w:lang w:val="en-US"/>
+              </w:rPr>
+              <w:t xml:space="preserve"> </w:t>
+            </w:r>
+            <w:r>
+              <w:rPr>
+                <w:rFonts w:ascii="Consolas" w:hAnsi="Consolas" w:cs="Consolas"/>
+                <w:color w:val="FF0000"/>
+                <w:sz w:val="16"/>
+                <w:szCs w:val="16"/>
+                <w:lang w:val="en-US"/>
+              </w:rPr>
+              <w:t>key</w:t>
+            </w:r>
+            <w:r>
+              <w:rPr>
+                <w:rFonts w:ascii="Consolas" w:hAnsi="Consolas" w:cs="Consolas"/>
+                <w:color w:val="0000FF"/>
+                <w:sz w:val="16"/>
+                <w:szCs w:val="16"/>
+                <w:lang w:val="en-US"/>
+              </w:rPr>
+              <w:t>=</w:t>
+            </w:r>
+            <w:r>
+              <w:rPr>
+                <w:rFonts w:ascii="Consolas" w:hAnsi="Consolas" w:cs="Consolas"/>
+                <w:color w:val="000000"/>
+                <w:sz w:val="16"/>
+                <w:szCs w:val="16"/>
+                <w:lang w:val="en-US"/>
+              </w:rPr>
+              <w:t>"</w:t>
+            </w:r>
+            <w:proofErr w:type="spellStart"/>
+            <w:r>
+              <w:rPr>
+                <w:rFonts w:ascii="Consolas" w:hAnsi="Consolas" w:cs="Consolas"/>
+                <w:color w:val="0000FF"/>
+                <w:sz w:val="16"/>
+                <w:szCs w:val="16"/>
+                <w:lang w:val="en-US"/>
+              </w:rPr>
+              <w:t>ReceiverEmail</w:t>
+            </w:r>
+            <w:proofErr w:type="spellEnd"/>
+            <w:r>
+              <w:rPr>
+                <w:rFonts w:ascii="Consolas" w:hAnsi="Consolas" w:cs="Consolas"/>
+                <w:color w:val="000000"/>
+                <w:sz w:val="16"/>
+                <w:szCs w:val="16"/>
+                <w:lang w:val="en-US"/>
+              </w:rPr>
+              <w:t>"</w:t>
+            </w:r>
+            <w:r>
+              <w:rPr>
+                <w:rFonts w:ascii="Consolas" w:hAnsi="Consolas" w:cs="Consolas"/>
+                <w:color w:val="0000FF"/>
+                <w:sz w:val="16"/>
+                <w:szCs w:val="16"/>
+                <w:lang w:val="en-US"/>
+              </w:rPr>
+              <w:t xml:space="preserve"> </w:t>
+            </w:r>
+            <w:r>
+              <w:rPr>
+                <w:rFonts w:ascii="Consolas" w:hAnsi="Consolas" w:cs="Consolas"/>
+                <w:color w:val="FF0000"/>
+                <w:sz w:val="16"/>
+                <w:szCs w:val="16"/>
+                <w:lang w:val="en-US"/>
+              </w:rPr>
+              <w:t>value</w:t>
+            </w:r>
+            <w:r>
+              <w:rPr>
+                <w:rFonts w:ascii="Consolas" w:hAnsi="Consolas" w:cs="Consolas"/>
+                <w:color w:val="0000FF"/>
+                <w:sz w:val="16"/>
+                <w:szCs w:val="16"/>
+                <w:lang w:val="en-US"/>
+              </w:rPr>
+              <w:t>=</w:t>
+            </w:r>
+            <w:r>
+              <w:rPr>
+                <w:rFonts w:ascii="Consolas" w:hAnsi="Consolas" w:cs="Consolas"/>
+                <w:color w:val="000000"/>
+                <w:sz w:val="16"/>
+                <w:szCs w:val="16"/>
+                <w:lang w:val="en-US"/>
+              </w:rPr>
+              <w:t>"</w:t>
+            </w:r>
+            <w:r>
+              <w:rPr>
+                <w:rFonts w:ascii="Consolas" w:hAnsi="Consolas" w:cs="Consolas"/>
+                <w:color w:val="0000FF"/>
+                <w:sz w:val="16"/>
+                <w:szCs w:val="16"/>
+                <w:lang w:val="en-US"/>
+              </w:rPr>
+              <w:t>m.wieczorek1972@gmail.com</w:t>
+            </w:r>
+            <w:r>
+              <w:rPr>
+                <w:rFonts w:ascii="Consolas" w:hAnsi="Consolas" w:cs="Consolas"/>
+                <w:color w:val="000000"/>
+                <w:sz w:val="16"/>
+                <w:szCs w:val="16"/>
+                <w:lang w:val="en-US"/>
+              </w:rPr>
+              <w:t>"</w:t>
+            </w:r>
+            <w:r>
+              <w:rPr>
+                <w:rFonts w:ascii="Consolas" w:hAnsi="Consolas" w:cs="Consolas"/>
+                <w:color w:val="0000FF"/>
+                <w:sz w:val="16"/>
+                <w:szCs w:val="16"/>
+                <w:lang w:val="en-US"/>
+              </w:rPr>
+              <w:t>/&gt;</w:t>
+            </w:r>
+          </w:p>
+          <w:p>
+            <w:pPr>
+              <w:rPr>
+                <w:rFonts w:ascii="Consolas" w:hAnsi="Consolas"/>
+                <w:sz w:val="16"/>
+                <w:szCs w:val="16"/>
+                <w:lang w:val="pl-PL"/>
+              </w:rPr>
+            </w:pPr>
+            <w:r>
+              <w:rPr>
+                <w:rFonts w:ascii="Consolas" w:hAnsi="Consolas" w:cs="Consolas"/>
+                <w:color w:val="0000FF"/>
+                <w:sz w:val="16"/>
+                <w:szCs w:val="16"/>
+                <w:lang w:val="en-US"/>
+              </w:rPr>
+              <w:t xml:space="preserve">  &lt;/</w:t>
+            </w:r>
+            <w:proofErr w:type="spellStart"/>
+            <w:r>
+              <w:rPr>
+                <w:rFonts w:ascii="Consolas" w:hAnsi="Consolas" w:cs="Consolas"/>
+                <w:color w:val="A31515"/>
+                <w:sz w:val="16"/>
+                <w:szCs w:val="16"/>
+                <w:lang w:val="en-US"/>
+              </w:rPr>
+              <w:t>appSettings</w:t>
+            </w:r>
+            <w:proofErr w:type="spellEnd"/>
+            <w:r>
+              <w:rPr>
+                <w:rFonts w:ascii="Consolas" w:hAnsi="Consolas" w:cs="Consolas"/>
+                <w:color w:val="0000FF"/>
+                <w:sz w:val="16"/>
+                <w:szCs w:val="16"/>
+                <w:lang w:val="en-US"/>
+              </w:rPr>
+              <w:t>&gt;</w:t>
+            </w:r>
+          </w:p>
+        </w:tc>
+      </w:tr>
+    </w:tbl>
+    <w:p>
+      <w:pPr>
+        <w:rPr>
+          <w:rFonts w:ascii="Consolas" w:hAnsi="Consolas"/>
+          <w:lang w:val="pl-PL"/>
+        </w:rPr>
+      </w:pPr>
+    </w:p>
+    <w:p>
+      <w:pPr>
+        <w:rPr>
+          <w:rFonts w:ascii="Consolas" w:hAnsi="Consolas"/>
+          <w:lang w:val="pl-PL"/>
+        </w:rPr>
+      </w:pPr>
+      <w:r>
+        <w:rPr>
+          <w:rFonts w:ascii="Consolas" w:hAnsi="Consolas"/>
+          <w:lang w:val="pl-PL"/>
+        </w:rPr>
+        <w:t xml:space="preserve">Dodajemy jakieś słowo do hasła, które będzie mówiło aplikacji, że jest to jeszcze nie zaszyfrowane hasło – np.: </w:t>
+      </w:r>
+      <w:proofErr w:type="spellStart"/>
+      <w:proofErr w:type="gramStart"/>
+      <w:r>
+        <w:rPr>
+          <w:rFonts w:ascii="Consolas" w:hAnsi="Consolas"/>
+          <w:highlight w:val="yellow"/>
+          <w:lang w:val="pl-PL"/>
+        </w:rPr>
+        <w:t>encrypt</w:t>
+      </w:r>
+      <w:r>
+        <w:rPr>
+          <w:rFonts w:ascii="Consolas" w:hAnsi="Consolas"/>
+          <w:highlight w:val="yellow"/>
+          <w:lang w:val="pl-PL"/>
+        </w:rPr>
+        <w:t>ed</w:t>
+      </w:r>
+      <w:proofErr w:type="spellEnd"/>
+      <w:r>
+        <w:rPr>
+          <w:rFonts w:ascii="Consolas" w:hAnsi="Consolas"/>
+          <w:highlight w:val="yellow"/>
+          <w:lang w:val="pl-PL"/>
+        </w:rPr>
+        <w:t>:</w:t>
+      </w:r>
+      <w:r>
+        <w:rPr>
+          <w:rFonts w:ascii="Consolas" w:hAnsi="Consolas"/>
+          <w:lang w:val="pl-PL"/>
+        </w:rPr>
+        <w:t>.</w:t>
+      </w:r>
+      <w:proofErr w:type="gramEnd"/>
+    </w:p>
+    <w:p>
+      <w:pPr>
+        <w:rPr>
+          <w:rFonts w:ascii="Consolas" w:hAnsi="Consolas"/>
+          <w:lang w:val="pl-PL"/>
+        </w:rPr>
+      </w:pPr>
+      <w:r>
+        <w:rPr>
+          <w:rFonts w:ascii="Consolas" w:hAnsi="Consolas"/>
+          <w:lang w:val="pl-PL"/>
+        </w:rPr>
+        <w:t>Aplikacja podczas pierwszego uruchomienia sprawdzi czy jest to słowo na początku hasła, jeżeli jest to zastąpi je zaszyfrowaną wersją.</w:t>
+      </w:r>
+    </w:p>
+    <w:tbl>
+      <w:tblPr>
+        <w:tblStyle w:val="Tabela-Siatka"/>
+        <w:tblW w:w="0" w:type="auto"/>
+        <w:shd w:val="clear" w:color="auto" w:fill="F2F2F2" w:themeFill="background1" w:themeFillShade="F2"/>
+        <w:tblLook w:val="04A0" w:firstRow="1" w:lastRow="0" w:firstColumn="1" w:lastColumn="0" w:noHBand="0" w:noVBand="1"/>
+      </w:tblPr>
+      <w:tblGrid>
+        <w:gridCol w:w="9062"/>
+      </w:tblGrid>
+      <w:tr>
+        <w:tc>
+          <w:tcPr>
+            <w:tcW w:w="9062" w:type="dxa"/>
+            <w:shd w:val="clear" w:color="auto" w:fill="F2F2F2" w:themeFill="background1" w:themeFillShade="F2"/>
+          </w:tcPr>
+          <w:p>
+            <w:pPr>
+              <w:autoSpaceDE w:val="0"/>
+              <w:autoSpaceDN w:val="0"/>
+              <w:adjustRightInd w:val="0"/>
+              <w:rPr>
+                <w:rFonts w:ascii="Consolas" w:hAnsi="Consolas" w:cs="Consolas"/>
+                <w:color w:val="000000"/>
+                <w:sz w:val="14"/>
+                <w:szCs w:val="14"/>
+                <w:lang w:val="en-US"/>
+              </w:rPr>
+            </w:pPr>
+            <w:r>
+              <w:rPr>
+                <w:rFonts w:ascii="Consolas" w:hAnsi="Consolas" w:cs="Consolas"/>
+                <w:color w:val="0000FF"/>
+                <w:sz w:val="14"/>
+                <w:szCs w:val="14"/>
+                <w:highlight w:val="green"/>
+                <w:lang w:val="en-US"/>
+              </w:rPr>
+              <w:t>var</w:t>
+            </w:r>
+            <w:r>
+              <w:rPr>
+                <w:rFonts w:ascii="Consolas" w:hAnsi="Consolas" w:cs="Consolas"/>
+                <w:color w:val="000000"/>
+                <w:sz w:val="14"/>
+                <w:szCs w:val="14"/>
+                <w:highlight w:val="green"/>
+                <w:lang w:val="en-US"/>
+              </w:rPr>
+              <w:t xml:space="preserve"> </w:t>
+            </w:r>
+            <w:proofErr w:type="spellStart"/>
+            <w:r>
+              <w:rPr>
+                <w:rFonts w:ascii="Consolas" w:hAnsi="Consolas" w:cs="Consolas"/>
+                <w:color w:val="000000"/>
+                <w:sz w:val="14"/>
+                <w:szCs w:val="14"/>
+                <w:highlight w:val="green"/>
+                <w:lang w:val="en-US"/>
+              </w:rPr>
+              <w:t>encryptedPassword</w:t>
+            </w:r>
+            <w:proofErr w:type="spellEnd"/>
+            <w:r>
+              <w:rPr>
+                <w:rFonts w:ascii="Consolas" w:hAnsi="Consolas" w:cs="Consolas"/>
+                <w:color w:val="000000"/>
+                <w:sz w:val="14"/>
+                <w:szCs w:val="14"/>
+                <w:highlight w:val="green"/>
+                <w:lang w:val="en-US"/>
+              </w:rPr>
+              <w:t xml:space="preserve"> = </w:t>
+            </w:r>
+            <w:proofErr w:type="spellStart"/>
+            <w:r>
+              <w:rPr>
+                <w:rFonts w:ascii="Consolas" w:hAnsi="Consolas" w:cs="Consolas"/>
+                <w:color w:val="000000"/>
+                <w:sz w:val="14"/>
+                <w:szCs w:val="14"/>
+                <w:highlight w:val="green"/>
+                <w:lang w:val="en-US"/>
+              </w:rPr>
+              <w:t>ConfigurationManager.AppSettings</w:t>
+            </w:r>
+            <w:proofErr w:type="spellEnd"/>
+            <w:r>
+              <w:rPr>
+                <w:rFonts w:ascii="Consolas" w:hAnsi="Consolas" w:cs="Consolas"/>
+                <w:color w:val="000000"/>
+                <w:sz w:val="14"/>
+                <w:szCs w:val="14"/>
+                <w:highlight w:val="green"/>
+                <w:lang w:val="en-US"/>
+              </w:rPr>
+              <w:t>[</w:t>
+            </w:r>
+            <w:r>
+              <w:rPr>
+                <w:rFonts w:ascii="Consolas" w:hAnsi="Consolas" w:cs="Consolas"/>
+                <w:color w:val="A31515"/>
+                <w:sz w:val="14"/>
+                <w:szCs w:val="14"/>
+                <w:highlight w:val="green"/>
+                <w:lang w:val="en-US"/>
+              </w:rPr>
+              <w:t>"</w:t>
+            </w:r>
+            <w:proofErr w:type="spellStart"/>
+            <w:r>
+              <w:rPr>
+                <w:rFonts w:ascii="Consolas" w:hAnsi="Consolas" w:cs="Consolas"/>
+                <w:color w:val="A31515"/>
+                <w:sz w:val="14"/>
+                <w:szCs w:val="14"/>
+                <w:highlight w:val="green"/>
+                <w:lang w:val="en-US"/>
+              </w:rPr>
+              <w:t>SenderEmailPassword</w:t>
+            </w:r>
+            <w:proofErr w:type="spellEnd"/>
+            <w:r>
+              <w:rPr>
+                <w:rFonts w:ascii="Consolas" w:hAnsi="Consolas" w:cs="Consolas"/>
+                <w:color w:val="A31515"/>
+                <w:sz w:val="14"/>
+                <w:szCs w:val="14"/>
+                <w:highlight w:val="green"/>
+                <w:lang w:val="en-US"/>
+              </w:rPr>
+              <w:t>"</w:t>
+            </w:r>
+            <w:proofErr w:type="gramStart"/>
+            <w:r>
+              <w:rPr>
+                <w:rFonts w:ascii="Consolas" w:hAnsi="Consolas" w:cs="Consolas"/>
+                <w:color w:val="000000"/>
+                <w:sz w:val="14"/>
+                <w:szCs w:val="14"/>
+                <w:highlight w:val="green"/>
+                <w:lang w:val="en-US"/>
+              </w:rPr>
+              <w:t>];</w:t>
+            </w:r>
+            <w:proofErr w:type="gramEnd"/>
+          </w:p>
+          <w:p>
+            <w:pPr>
+              <w:autoSpaceDE w:val="0"/>
+              <w:autoSpaceDN w:val="0"/>
+              <w:adjustRightInd w:val="0"/>
+              <w:rPr>
+                <w:rFonts w:ascii="Consolas" w:hAnsi="Consolas" w:cs="Consolas"/>
+                <w:color w:val="0000FF"/>
+                <w:sz w:val="14"/>
+                <w:szCs w:val="14"/>
+                <w:lang w:val="en-US"/>
+              </w:rPr>
+            </w:pPr>
+          </w:p>
+          <w:p>
+            <w:pPr>
+              <w:autoSpaceDE w:val="0"/>
+              <w:autoSpaceDN w:val="0"/>
+              <w:adjustRightInd w:val="0"/>
+              <w:rPr>
+                <w:rFonts w:ascii="Consolas" w:hAnsi="Consolas" w:cs="Consolas"/>
+                <w:color w:val="000000"/>
+                <w:sz w:val="14"/>
+                <w:szCs w:val="14"/>
+                <w:lang w:val="en-US"/>
+              </w:rPr>
+            </w:pPr>
+            <w:r>
+              <w:rPr>
+                <w:rFonts w:ascii="Consolas" w:hAnsi="Consolas" w:cs="Consolas"/>
+                <w:color w:val="0000FF"/>
+                <w:sz w:val="14"/>
+                <w:szCs w:val="14"/>
+                <w:lang w:val="en-US"/>
+              </w:rPr>
+              <w:t>if</w:t>
+            </w:r>
+            <w:r>
+              <w:rPr>
+                <w:rFonts w:ascii="Consolas" w:hAnsi="Consolas" w:cs="Consolas"/>
+                <w:color w:val="000000"/>
+                <w:sz w:val="14"/>
+                <w:szCs w:val="14"/>
+                <w:lang w:val="en-US"/>
+              </w:rPr>
+              <w:t xml:space="preserve"> (</w:t>
+            </w:r>
+            <w:proofErr w:type="spellStart"/>
+            <w:r>
+              <w:rPr>
+                <w:rFonts w:ascii="Consolas" w:hAnsi="Consolas" w:cs="Consolas"/>
+                <w:color w:val="000000"/>
+                <w:sz w:val="14"/>
+                <w:szCs w:val="14"/>
+                <w:lang w:val="en-US"/>
+              </w:rPr>
+              <w:t>encryptedPassword.StartsWith</w:t>
+            </w:r>
+            <w:proofErr w:type="spellEnd"/>
+            <w:r>
+              <w:rPr>
+                <w:rFonts w:ascii="Consolas" w:hAnsi="Consolas" w:cs="Consolas"/>
+                <w:color w:val="000000"/>
+                <w:sz w:val="14"/>
+                <w:szCs w:val="14"/>
+                <w:lang w:val="en-US"/>
+              </w:rPr>
+              <w:t>(</w:t>
+            </w:r>
+            <w:r>
+              <w:rPr>
+                <w:rFonts w:ascii="Consolas" w:hAnsi="Consolas" w:cs="Consolas"/>
+                <w:color w:val="A31515"/>
+                <w:sz w:val="14"/>
+                <w:szCs w:val="14"/>
+                <w:lang w:val="en-US"/>
+              </w:rPr>
+              <w:t>"encrypt:"</w:t>
+            </w:r>
+            <w:r>
+              <w:rPr>
+                <w:rFonts w:ascii="Consolas" w:hAnsi="Consolas" w:cs="Consolas"/>
+                <w:color w:val="000000"/>
+                <w:sz w:val="14"/>
+                <w:szCs w:val="14"/>
+                <w:lang w:val="en-US"/>
+              </w:rPr>
+              <w:t>))</w:t>
+            </w:r>
+          </w:p>
+          <w:p>
+            <w:pPr>
+              <w:autoSpaceDE w:val="0"/>
+              <w:autoSpaceDN w:val="0"/>
+              <w:adjustRightInd w:val="0"/>
+              <w:rPr>
+                <w:rFonts w:ascii="Consolas" w:hAnsi="Consolas" w:cs="Consolas"/>
+                <w:color w:val="000000"/>
+                <w:sz w:val="14"/>
+                <w:szCs w:val="14"/>
+                <w:lang w:val="en-US"/>
+              </w:rPr>
+            </w:pPr>
+            <w:r>
+              <w:rPr>
+                <w:rFonts w:ascii="Consolas" w:hAnsi="Consolas" w:cs="Consolas"/>
+                <w:color w:val="000000"/>
+                <w:sz w:val="14"/>
+                <w:szCs w:val="14"/>
+                <w:lang w:val="en-US"/>
+              </w:rPr>
+              <w:t>{</w:t>
+            </w:r>
+          </w:p>
+          <w:p>
+            <w:pPr>
+              <w:autoSpaceDE w:val="0"/>
+              <w:autoSpaceDN w:val="0"/>
+              <w:adjustRightInd w:val="0"/>
+              <w:rPr>
+                <w:rFonts w:ascii="Consolas" w:hAnsi="Consolas" w:cs="Consolas"/>
+                <w:color w:val="000000"/>
+                <w:sz w:val="14"/>
+                <w:szCs w:val="14"/>
+                <w:lang w:val="en-US"/>
+              </w:rPr>
+            </w:pPr>
+            <w:r>
+              <w:rPr>
+                <w:rFonts w:ascii="Consolas" w:hAnsi="Consolas" w:cs="Consolas"/>
+                <w:color w:val="000000"/>
+                <w:sz w:val="14"/>
+                <w:szCs w:val="14"/>
+                <w:lang w:val="en-US"/>
+              </w:rPr>
+              <w:t xml:space="preserve">          </w:t>
+            </w:r>
+            <w:r>
+              <w:rPr>
+                <w:rFonts w:ascii="Consolas" w:hAnsi="Consolas" w:cs="Consolas"/>
+                <w:color w:val="0000FF"/>
+                <w:sz w:val="14"/>
+                <w:szCs w:val="14"/>
+                <w:lang w:val="en-US"/>
+              </w:rPr>
+              <w:t>var</w:t>
+            </w:r>
+            <w:r>
+              <w:rPr>
+                <w:rFonts w:ascii="Consolas" w:hAnsi="Consolas" w:cs="Consolas"/>
+                <w:color w:val="000000"/>
+                <w:sz w:val="14"/>
+                <w:szCs w:val="14"/>
+                <w:lang w:val="en-US"/>
+              </w:rPr>
+              <w:t xml:space="preserve"> </w:t>
+            </w:r>
+            <w:proofErr w:type="spellStart"/>
+            <w:r>
+              <w:rPr>
+                <w:rFonts w:ascii="Consolas" w:hAnsi="Consolas" w:cs="Consolas"/>
+                <w:color w:val="000000"/>
+                <w:sz w:val="14"/>
+                <w:szCs w:val="14"/>
+                <w:lang w:val="en-US"/>
+              </w:rPr>
+              <w:t>passwordToEncrypt</w:t>
+            </w:r>
+            <w:proofErr w:type="spellEnd"/>
+            <w:r>
+              <w:rPr>
+                <w:rFonts w:ascii="Consolas" w:hAnsi="Consolas" w:cs="Consolas"/>
+                <w:color w:val="000000"/>
+                <w:sz w:val="14"/>
+                <w:szCs w:val="14"/>
+                <w:lang w:val="en-US"/>
+              </w:rPr>
+              <w:t xml:space="preserve"> = </w:t>
+            </w:r>
+            <w:proofErr w:type="spellStart"/>
+            <w:r>
+              <w:rPr>
+                <w:rFonts w:ascii="Consolas" w:hAnsi="Consolas" w:cs="Consolas"/>
+                <w:color w:val="000000"/>
+                <w:sz w:val="14"/>
+                <w:szCs w:val="14"/>
+                <w:lang w:val="en-US"/>
+              </w:rPr>
+              <w:t>encryptedPassword.Replace</w:t>
+            </w:r>
+            <w:proofErr w:type="spellEnd"/>
+            <w:r>
+              <w:rPr>
+                <w:rFonts w:ascii="Consolas" w:hAnsi="Consolas" w:cs="Consolas"/>
+                <w:color w:val="000000"/>
+                <w:sz w:val="14"/>
+                <w:szCs w:val="14"/>
+                <w:lang w:val="en-US"/>
+              </w:rPr>
+              <w:t>(</w:t>
+            </w:r>
+            <w:r>
+              <w:rPr>
+                <w:rFonts w:ascii="Consolas" w:hAnsi="Consolas" w:cs="Consolas"/>
+                <w:color w:val="A31515"/>
+                <w:sz w:val="14"/>
+                <w:szCs w:val="14"/>
+                <w:lang w:val="en-US"/>
+              </w:rPr>
+              <w:t>"encrypt:</w:t>
+            </w:r>
+            <w:proofErr w:type="gramStart"/>
+            <w:r>
+              <w:rPr>
+                <w:rFonts w:ascii="Consolas" w:hAnsi="Consolas" w:cs="Consolas"/>
+                <w:color w:val="A31515"/>
+                <w:sz w:val="14"/>
+                <w:szCs w:val="14"/>
+                <w:lang w:val="en-US"/>
+              </w:rPr>
+              <w:t>"</w:t>
+            </w:r>
+            <w:r>
+              <w:rPr>
+                <w:rFonts w:ascii="Consolas" w:hAnsi="Consolas" w:cs="Consolas"/>
+                <w:color w:val="000000"/>
+                <w:sz w:val="14"/>
+                <w:szCs w:val="14"/>
+                <w:lang w:val="en-US"/>
+              </w:rPr>
+              <w:t>,</w:t>
+            </w:r>
+            <w:proofErr w:type="spellStart"/>
+            <w:r>
+              <w:rPr>
+                <w:rFonts w:ascii="Consolas" w:hAnsi="Consolas" w:cs="Consolas"/>
+                <w:color w:val="0000FF"/>
+                <w:sz w:val="14"/>
+                <w:szCs w:val="14"/>
+                <w:lang w:val="en-US"/>
+              </w:rPr>
+              <w:t>string</w:t>
+            </w:r>
+            <w:proofErr w:type="gramEnd"/>
+            <w:r>
+              <w:rPr>
+                <w:rFonts w:ascii="Consolas" w:hAnsi="Consolas" w:cs="Consolas"/>
+                <w:color w:val="000000"/>
+                <w:sz w:val="14"/>
+                <w:szCs w:val="14"/>
+                <w:lang w:val="en-US"/>
+              </w:rPr>
+              <w:t>.Empty</w:t>
+            </w:r>
+            <w:proofErr w:type="spellEnd"/>
+            <w:r>
+              <w:rPr>
+                <w:rFonts w:ascii="Consolas" w:hAnsi="Consolas" w:cs="Consolas"/>
+                <w:color w:val="000000"/>
+                <w:sz w:val="14"/>
+                <w:szCs w:val="14"/>
+                <w:lang w:val="en-US"/>
+              </w:rPr>
+              <w:t>);</w:t>
+            </w:r>
+          </w:p>
+          <w:p>
+            <w:pPr>
+              <w:autoSpaceDE w:val="0"/>
+              <w:autoSpaceDN w:val="0"/>
+              <w:adjustRightInd w:val="0"/>
+              <w:rPr>
+                <w:rFonts w:ascii="Consolas" w:hAnsi="Consolas" w:cs="Consolas"/>
+                <w:color w:val="000000"/>
+                <w:sz w:val="14"/>
+                <w:szCs w:val="14"/>
+                <w:lang w:val="en-US"/>
+              </w:rPr>
+            </w:pPr>
+            <w:r>
+              <w:rPr>
+                <w:rFonts w:ascii="Consolas" w:hAnsi="Consolas" w:cs="Consolas"/>
+                <w:color w:val="000000"/>
+                <w:sz w:val="14"/>
+                <w:szCs w:val="14"/>
+                <w:lang w:val="en-US"/>
+              </w:rPr>
+              <w:t xml:space="preserve">          </w:t>
+            </w:r>
+            <w:proofErr w:type="spellStart"/>
+            <w:r>
+              <w:rPr>
+                <w:rFonts w:ascii="Consolas" w:hAnsi="Consolas" w:cs="Consolas"/>
+                <w:color w:val="000000"/>
+                <w:sz w:val="14"/>
+                <w:szCs w:val="14"/>
+                <w:lang w:val="en-US"/>
+              </w:rPr>
+              <w:t>encryptedPassword</w:t>
+            </w:r>
+            <w:proofErr w:type="spellEnd"/>
+            <w:r>
+              <w:rPr>
+                <w:rFonts w:ascii="Consolas" w:hAnsi="Consolas" w:cs="Consolas"/>
+                <w:color w:val="000000"/>
+                <w:sz w:val="14"/>
+                <w:szCs w:val="14"/>
+                <w:lang w:val="en-US"/>
+              </w:rPr>
+              <w:t xml:space="preserve"> = _</w:t>
+            </w:r>
+            <w:proofErr w:type="spellStart"/>
+            <w:r>
+              <w:rPr>
+                <w:rFonts w:ascii="Consolas" w:hAnsi="Consolas" w:cs="Consolas"/>
+                <w:color w:val="000000"/>
+                <w:sz w:val="14"/>
+                <w:szCs w:val="14"/>
+                <w:lang w:val="en-US"/>
+              </w:rPr>
+              <w:t>stringCipher.Encrypt</w:t>
+            </w:r>
+            <w:proofErr w:type="spellEnd"/>
+            <w:r>
+              <w:rPr>
+                <w:rFonts w:ascii="Consolas" w:hAnsi="Consolas" w:cs="Consolas"/>
+                <w:color w:val="000000"/>
+                <w:sz w:val="14"/>
+                <w:szCs w:val="14"/>
+                <w:lang w:val="en-US"/>
+              </w:rPr>
+              <w:t>(</w:t>
+            </w:r>
+            <w:proofErr w:type="spellStart"/>
+            <w:r>
+              <w:rPr>
+                <w:rFonts w:ascii="Consolas" w:hAnsi="Consolas" w:cs="Consolas"/>
+                <w:color w:val="000000"/>
+                <w:sz w:val="14"/>
+                <w:szCs w:val="14"/>
+                <w:lang w:val="en-US"/>
+              </w:rPr>
+              <w:t>passwordToEncrypt</w:t>
+            </w:r>
+            <w:proofErr w:type="spellEnd"/>
+            <w:proofErr w:type="gramStart"/>
+            <w:r>
+              <w:rPr>
+                <w:rFonts w:ascii="Consolas" w:hAnsi="Consolas" w:cs="Consolas"/>
+                <w:color w:val="000000"/>
+                <w:sz w:val="14"/>
+                <w:szCs w:val="14"/>
+                <w:lang w:val="en-US"/>
+              </w:rPr>
+              <w:t>);</w:t>
+            </w:r>
+            <w:proofErr w:type="gramEnd"/>
+          </w:p>
+          <w:p>
+            <w:pPr>
+              <w:autoSpaceDE w:val="0"/>
+              <w:autoSpaceDN w:val="0"/>
+              <w:adjustRightInd w:val="0"/>
+              <w:rPr>
+                <w:rFonts w:ascii="Consolas" w:hAnsi="Consolas" w:cs="Consolas"/>
+                <w:color w:val="000000"/>
+                <w:sz w:val="14"/>
+                <w:szCs w:val="14"/>
+                <w:lang w:val="en-US"/>
+              </w:rPr>
+            </w:pPr>
+            <w:r>
+              <w:rPr>
+                <w:rFonts w:ascii="Consolas" w:hAnsi="Consolas" w:cs="Consolas"/>
+                <w:color w:val="000000"/>
+                <w:sz w:val="14"/>
+                <w:szCs w:val="14"/>
+                <w:lang w:val="en-US"/>
+              </w:rPr>
+              <w:t xml:space="preserve">          </w:t>
+            </w:r>
+            <w:r>
+              <w:rPr>
+                <w:rFonts w:ascii="Consolas" w:hAnsi="Consolas" w:cs="Consolas"/>
+                <w:color w:val="0000FF"/>
+                <w:sz w:val="14"/>
+                <w:szCs w:val="14"/>
+                <w:highlight w:val="yellow"/>
+                <w:lang w:val="en-US"/>
+              </w:rPr>
+              <w:t>var</w:t>
+            </w:r>
+            <w:r>
+              <w:rPr>
+                <w:rFonts w:ascii="Consolas" w:hAnsi="Consolas" w:cs="Consolas"/>
+                <w:color w:val="000000"/>
+                <w:sz w:val="14"/>
+                <w:szCs w:val="14"/>
+                <w:highlight w:val="yellow"/>
+                <w:lang w:val="en-US"/>
+              </w:rPr>
+              <w:t xml:space="preserve"> </w:t>
+            </w:r>
+            <w:proofErr w:type="spellStart"/>
+            <w:r>
+              <w:rPr>
+                <w:rFonts w:ascii="Consolas" w:hAnsi="Consolas" w:cs="Consolas"/>
+                <w:color w:val="000000"/>
+                <w:sz w:val="14"/>
+                <w:szCs w:val="14"/>
+                <w:highlight w:val="yellow"/>
+                <w:lang w:val="en-US"/>
+              </w:rPr>
+              <w:t>configFile</w:t>
+            </w:r>
+            <w:proofErr w:type="spellEnd"/>
+            <w:r>
+              <w:rPr>
+                <w:rFonts w:ascii="Consolas" w:hAnsi="Consolas" w:cs="Consolas"/>
+                <w:color w:val="000000"/>
+                <w:sz w:val="14"/>
+                <w:szCs w:val="14"/>
+                <w:highlight w:val="yellow"/>
+                <w:lang w:val="en-US"/>
+              </w:rPr>
+              <w:t xml:space="preserve"> = ConfigurationManager.OpenExeConfiguration(ConfigurationUserLevel.None</w:t>
+            </w:r>
+            <w:proofErr w:type="gramStart"/>
+            <w:r>
+              <w:rPr>
+                <w:rFonts w:ascii="Consolas" w:hAnsi="Consolas" w:cs="Consolas"/>
+                <w:color w:val="000000"/>
+                <w:sz w:val="14"/>
+                <w:szCs w:val="14"/>
+                <w:highlight w:val="yellow"/>
+                <w:lang w:val="en-US"/>
+              </w:rPr>
+              <w:t>);</w:t>
+            </w:r>
+            <w:proofErr w:type="gramEnd"/>
+          </w:p>
+          <w:p>
+            <w:pPr>
+              <w:autoSpaceDE w:val="0"/>
+              <w:autoSpaceDN w:val="0"/>
+              <w:adjustRightInd w:val="0"/>
+              <w:rPr>
+                <w:rFonts w:ascii="Consolas" w:hAnsi="Consolas" w:cs="Consolas"/>
+                <w:color w:val="000000"/>
+                <w:sz w:val="14"/>
+                <w:szCs w:val="14"/>
+                <w:lang w:val="en-US"/>
+              </w:rPr>
+            </w:pPr>
+            <w:r>
+              <w:rPr>
+                <w:rFonts w:ascii="Consolas" w:hAnsi="Consolas" w:cs="Consolas"/>
+                <w:color w:val="000000"/>
+                <w:sz w:val="14"/>
+                <w:szCs w:val="14"/>
+                <w:lang w:val="en-US"/>
+              </w:rPr>
+              <w:t xml:space="preserve">         </w:t>
+            </w:r>
+            <w:r>
+              <w:rPr>
+                <w:rFonts w:ascii="Consolas" w:hAnsi="Consolas" w:cs="Consolas"/>
+                <w:color w:val="000000"/>
+                <w:sz w:val="14"/>
+                <w:szCs w:val="14"/>
+                <w:lang w:val="en-US"/>
+              </w:rPr>
+              <w:t xml:space="preserve"> </w:t>
+            </w:r>
+            <w:proofErr w:type="spellStart"/>
+            <w:proofErr w:type="gramStart"/>
+            <w:r>
+              <w:rPr>
+                <w:rFonts w:ascii="Consolas" w:hAnsi="Consolas" w:cs="Consolas"/>
+                <w:color w:val="000000"/>
+                <w:sz w:val="14"/>
+                <w:szCs w:val="14"/>
+                <w:highlight w:val="yellow"/>
+                <w:lang w:val="en-US"/>
+              </w:rPr>
+              <w:t>configFile.AppSettings.Settings</w:t>
+            </w:r>
+            <w:proofErr w:type="spellEnd"/>
+            <w:proofErr w:type="gramEnd"/>
+            <w:r>
+              <w:rPr>
+                <w:rFonts w:ascii="Consolas" w:hAnsi="Consolas" w:cs="Consolas"/>
+                <w:color w:val="000000"/>
+                <w:sz w:val="14"/>
+                <w:szCs w:val="14"/>
+                <w:highlight w:val="yellow"/>
+                <w:lang w:val="en-US"/>
+              </w:rPr>
+              <w:t>[</w:t>
+            </w:r>
+            <w:r>
+              <w:rPr>
+                <w:rFonts w:ascii="Consolas" w:hAnsi="Consolas" w:cs="Consolas"/>
+                <w:color w:val="A31515"/>
+                <w:sz w:val="14"/>
+                <w:szCs w:val="14"/>
+                <w:highlight w:val="yellow"/>
+                <w:lang w:val="en-US"/>
+              </w:rPr>
+              <w:t>"</w:t>
+            </w:r>
+            <w:proofErr w:type="spellStart"/>
+            <w:r>
+              <w:rPr>
+                <w:rFonts w:ascii="Consolas" w:hAnsi="Consolas" w:cs="Consolas"/>
+                <w:color w:val="A31515"/>
+                <w:sz w:val="14"/>
+                <w:szCs w:val="14"/>
+                <w:highlight w:val="yellow"/>
+                <w:lang w:val="en-US"/>
+              </w:rPr>
+              <w:t>SenderEmailPassword</w:t>
+            </w:r>
+            <w:proofErr w:type="spellEnd"/>
+            <w:r>
+              <w:rPr>
+                <w:rFonts w:ascii="Consolas" w:hAnsi="Consolas" w:cs="Consolas"/>
+                <w:color w:val="A31515"/>
+                <w:sz w:val="14"/>
+                <w:szCs w:val="14"/>
+                <w:highlight w:val="yellow"/>
+                <w:lang w:val="en-US"/>
+              </w:rPr>
+              <w:t>"</w:t>
+            </w:r>
+            <w:r>
+              <w:rPr>
+                <w:rFonts w:ascii="Consolas" w:hAnsi="Consolas" w:cs="Consolas"/>
+                <w:color w:val="000000"/>
+                <w:sz w:val="14"/>
+                <w:szCs w:val="14"/>
+                <w:highlight w:val="yellow"/>
+                <w:lang w:val="en-US"/>
+              </w:rPr>
+              <w:t xml:space="preserve">].Value = </w:t>
+            </w:r>
+            <w:proofErr w:type="spellStart"/>
+            <w:r>
+              <w:rPr>
+                <w:rFonts w:ascii="Consolas" w:hAnsi="Consolas" w:cs="Consolas"/>
+                <w:color w:val="000000"/>
+                <w:sz w:val="14"/>
+                <w:szCs w:val="14"/>
+                <w:highlight w:val="yellow"/>
+                <w:lang w:val="en-US"/>
+              </w:rPr>
+              <w:t>encryptedPassword</w:t>
+            </w:r>
+            <w:proofErr w:type="spellEnd"/>
+            <w:r>
+              <w:rPr>
+                <w:rFonts w:ascii="Consolas" w:hAnsi="Consolas" w:cs="Consolas"/>
+                <w:color w:val="000000"/>
+                <w:sz w:val="14"/>
+                <w:szCs w:val="14"/>
+                <w:highlight w:val="yellow"/>
+                <w:lang w:val="en-US"/>
+              </w:rPr>
+              <w:t>;</w:t>
+            </w:r>
+          </w:p>
+          <w:p>
+            <w:pPr>
+              <w:rPr>
+                <w:rFonts w:ascii="Consolas" w:hAnsi="Consolas" w:cs="Consolas"/>
+                <w:color w:val="000000"/>
+                <w:sz w:val="14"/>
+                <w:szCs w:val="14"/>
+                <w:lang w:val="en-US"/>
+              </w:rPr>
+            </w:pPr>
+            <w:r>
+              <w:rPr>
+                <w:rFonts w:ascii="Consolas" w:hAnsi="Consolas" w:cs="Consolas"/>
+                <w:color w:val="000000"/>
+                <w:sz w:val="14"/>
+                <w:szCs w:val="14"/>
+                <w:lang w:val="en-US"/>
+              </w:rPr>
+              <w:t>}</w:t>
+            </w:r>
+          </w:p>
+          <w:p>
+            <w:pPr>
+              <w:rPr>
+                <w:rFonts w:ascii="Consolas" w:hAnsi="Consolas"/>
+                <w:sz w:val="14"/>
+                <w:szCs w:val="14"/>
+                <w:lang w:val="pl-PL"/>
+              </w:rPr>
+            </w:pPr>
+          </w:p>
+        </w:tc>
+      </w:tr>
+    </w:tbl>
+    <w:p>
+      <w:pPr>
+        <w:rPr>
+          <w:rFonts w:ascii="Consolas" w:hAnsi="Consolas"/>
+          <w:lang w:val="pl-PL"/>
+        </w:rPr>
+      </w:pPr>
+    </w:p>
+    <w:p>
+      <w:pPr>
+        <w:rPr>
+          <w:rFonts w:ascii="Consolas" w:hAnsi="Consolas"/>
+          <w:lang w:val="pl-PL"/>
+        </w:rPr>
+      </w:pPr>
+      <w:r>
+        <w:rPr>
+          <w:rFonts w:ascii="Consolas" w:hAnsi="Consolas"/>
+          <w:lang w:val="pl-PL"/>
+        </w:rPr>
+        <w:br w:type="page"/>
+      </w:r>
+    </w:p>
+    <w:tbl>
+      <w:tblPr>
+        <w:tblStyle w:val="Tabela-Siatka"/>
+        <w:tblW w:w="0" w:type="auto"/>
+        <w:shd w:val="clear" w:color="auto" w:fill="F2F2F2" w:themeFill="background1" w:themeFillShade="F2"/>
+        <w:tblLook w:val="04A0" w:firstRow="1" w:lastRow="0" w:firstColumn="1" w:lastColumn="0" w:noHBand="0" w:noVBand="1"/>
+      </w:tblPr>
+      <w:tblGrid>
+        <w:gridCol w:w="9062"/>
+      </w:tblGrid>
+      <w:tr>
+        <w:tc>
+          <w:tcPr>
+            <w:tcW w:w="9062" w:type="dxa"/>
+            <w:shd w:val="clear" w:color="auto" w:fill="F2F2F2" w:themeFill="background1" w:themeFillShade="F2"/>
+          </w:tcPr>
+          <w:p>
+            <w:pPr>
+              <w:autoSpaceDE w:val="0"/>
+              <w:autoSpaceDN w:val="0"/>
+              <w:adjustRightInd w:val="0"/>
+              <w:rPr>
+                <w:rFonts w:ascii="Consolas" w:hAnsi="Consolas" w:cs="Consolas"/>
+                <w:color w:val="000000"/>
+                <w:sz w:val="14"/>
+                <w:szCs w:val="14"/>
+                <w:lang w:val="en-US"/>
+              </w:rPr>
+            </w:pPr>
+            <w:r>
+              <w:rPr>
+                <w:rFonts w:ascii="Consolas" w:hAnsi="Consolas" w:cs="Consolas"/>
+                <w:color w:val="000000"/>
+                <w:sz w:val="14"/>
+                <w:szCs w:val="14"/>
+                <w:lang w:val="en-US"/>
+              </w:rPr>
+              <w:lastRenderedPageBreak/>
+              <w:t xml:space="preserve">_email = </w:t>
+            </w:r>
+            <w:r>
+              <w:rPr>
+                <w:rFonts w:ascii="Consolas" w:hAnsi="Consolas" w:cs="Consolas"/>
+                <w:color w:val="0000FF"/>
+                <w:sz w:val="14"/>
+                <w:szCs w:val="14"/>
+                <w:lang w:val="en-US"/>
+              </w:rPr>
+              <w:t>new</w:t>
+            </w:r>
+            <w:r>
+              <w:rPr>
+                <w:rFonts w:ascii="Consolas" w:hAnsi="Consolas" w:cs="Consolas"/>
+                <w:color w:val="000000"/>
+                <w:sz w:val="14"/>
+                <w:szCs w:val="14"/>
+                <w:lang w:val="en-US"/>
+              </w:rPr>
+              <w:t xml:space="preserve"> </w:t>
+            </w:r>
+            <w:proofErr w:type="gramStart"/>
+            <w:r>
+              <w:rPr>
+                <w:rFonts w:ascii="Consolas" w:hAnsi="Consolas" w:cs="Consolas"/>
+                <w:color w:val="000000"/>
+                <w:sz w:val="14"/>
+                <w:szCs w:val="14"/>
+                <w:lang w:val="en-US"/>
+              </w:rPr>
+              <w:t>Email(</w:t>
+            </w:r>
+            <w:proofErr w:type="gramEnd"/>
+            <w:r>
+              <w:rPr>
+                <w:rFonts w:ascii="Consolas" w:hAnsi="Consolas" w:cs="Consolas"/>
+                <w:color w:val="0000FF"/>
+                <w:sz w:val="14"/>
+                <w:szCs w:val="14"/>
+                <w:lang w:val="en-US"/>
+              </w:rPr>
+              <w:t>new</w:t>
+            </w:r>
+            <w:r>
+              <w:rPr>
+                <w:rFonts w:ascii="Consolas" w:hAnsi="Consolas" w:cs="Consolas"/>
+                <w:color w:val="000000"/>
+                <w:sz w:val="14"/>
+                <w:szCs w:val="14"/>
+                <w:lang w:val="en-US"/>
+              </w:rPr>
+              <w:t xml:space="preserve"> </w:t>
+            </w:r>
+            <w:proofErr w:type="spellStart"/>
+            <w:r>
+              <w:rPr>
+                <w:rFonts w:ascii="Consolas" w:hAnsi="Consolas" w:cs="Consolas"/>
+                <w:color w:val="000000"/>
+                <w:sz w:val="14"/>
+                <w:szCs w:val="14"/>
+                <w:lang w:val="en-US"/>
+              </w:rPr>
+              <w:t>EmailParams</w:t>
+            </w:r>
+            <w:proofErr w:type="spellEnd"/>
+          </w:p>
+          <w:p>
+            <w:pPr>
+              <w:autoSpaceDE w:val="0"/>
+              <w:autoSpaceDN w:val="0"/>
+              <w:adjustRightInd w:val="0"/>
+              <w:rPr>
+                <w:rFonts w:ascii="Consolas" w:hAnsi="Consolas" w:cs="Consolas"/>
+                <w:color w:val="000000"/>
+                <w:sz w:val="14"/>
+                <w:szCs w:val="14"/>
+                <w:lang w:val="en-US"/>
+              </w:rPr>
+            </w:pPr>
+            <w:r>
+              <w:rPr>
+                <w:rFonts w:ascii="Consolas" w:hAnsi="Consolas" w:cs="Consolas"/>
+                <w:color w:val="000000"/>
+                <w:sz w:val="14"/>
+                <w:szCs w:val="14"/>
+                <w:lang w:val="en-US"/>
+              </w:rPr>
+              <w:t xml:space="preserve">   {</w:t>
+            </w:r>
+          </w:p>
+          <w:p>
+            <w:pPr>
+              <w:autoSpaceDE w:val="0"/>
+              <w:autoSpaceDN w:val="0"/>
+              <w:adjustRightInd w:val="0"/>
+              <w:rPr>
+                <w:rFonts w:ascii="Consolas" w:hAnsi="Consolas" w:cs="Consolas"/>
+                <w:color w:val="000000"/>
+                <w:sz w:val="14"/>
+                <w:szCs w:val="14"/>
+                <w:lang w:val="en-US"/>
+              </w:rPr>
+            </w:pPr>
+            <w:r>
+              <w:rPr>
+                <w:rFonts w:ascii="Consolas" w:hAnsi="Consolas" w:cs="Consolas"/>
+                <w:color w:val="000000"/>
+                <w:sz w:val="14"/>
+                <w:szCs w:val="14"/>
+                <w:lang w:val="en-US"/>
+              </w:rPr>
+              <w:t xml:space="preserve">     </w:t>
+            </w:r>
+            <w:r>
+              <w:rPr>
+                <w:rFonts w:ascii="Consolas" w:hAnsi="Consolas" w:cs="Consolas"/>
+                <w:color w:val="000000"/>
+                <w:sz w:val="14"/>
+                <w:szCs w:val="14"/>
+                <w:lang w:val="en-US"/>
+              </w:rPr>
+              <w:t xml:space="preserve">  </w:t>
+            </w:r>
+            <w:proofErr w:type="spellStart"/>
+            <w:r>
+              <w:rPr>
+                <w:rFonts w:ascii="Consolas" w:hAnsi="Consolas" w:cs="Consolas"/>
+                <w:color w:val="000000"/>
+                <w:sz w:val="14"/>
+                <w:szCs w:val="14"/>
+                <w:lang w:val="en-US"/>
+              </w:rPr>
+              <w:t>HostSmtp</w:t>
+            </w:r>
+            <w:proofErr w:type="spellEnd"/>
+            <w:r>
+              <w:rPr>
+                <w:rFonts w:ascii="Consolas" w:hAnsi="Consolas" w:cs="Consolas"/>
+                <w:color w:val="000000"/>
+                <w:sz w:val="14"/>
+                <w:szCs w:val="14"/>
+                <w:lang w:val="en-US"/>
+              </w:rPr>
+              <w:t xml:space="preserve"> = </w:t>
+            </w:r>
+            <w:proofErr w:type="spellStart"/>
+            <w:r>
+              <w:rPr>
+                <w:rFonts w:ascii="Consolas" w:hAnsi="Consolas" w:cs="Consolas"/>
+                <w:color w:val="000000"/>
+                <w:sz w:val="14"/>
+                <w:szCs w:val="14"/>
+                <w:lang w:val="en-US"/>
+              </w:rPr>
+              <w:t>ConfigurationManager.AppSettings</w:t>
+            </w:r>
+            <w:proofErr w:type="spellEnd"/>
+            <w:r>
+              <w:rPr>
+                <w:rFonts w:ascii="Consolas" w:hAnsi="Consolas" w:cs="Consolas"/>
+                <w:color w:val="000000"/>
+                <w:sz w:val="14"/>
+                <w:szCs w:val="14"/>
+                <w:lang w:val="en-US"/>
+              </w:rPr>
+              <w:t>[</w:t>
+            </w:r>
+            <w:r>
+              <w:rPr>
+                <w:rFonts w:ascii="Consolas" w:hAnsi="Consolas" w:cs="Consolas"/>
+                <w:color w:val="A31515"/>
+                <w:sz w:val="14"/>
+                <w:szCs w:val="14"/>
+                <w:lang w:val="en-US"/>
+              </w:rPr>
+              <w:t>"</w:t>
+            </w:r>
+            <w:proofErr w:type="spellStart"/>
+            <w:r>
+              <w:rPr>
+                <w:rFonts w:ascii="Consolas" w:hAnsi="Consolas" w:cs="Consolas"/>
+                <w:color w:val="A31515"/>
+                <w:sz w:val="14"/>
+                <w:szCs w:val="14"/>
+                <w:lang w:val="en-US"/>
+              </w:rPr>
+              <w:t>HostSmtp</w:t>
+            </w:r>
+            <w:proofErr w:type="spellEnd"/>
+            <w:r>
+              <w:rPr>
+                <w:rFonts w:ascii="Consolas" w:hAnsi="Consolas" w:cs="Consolas"/>
+                <w:color w:val="A31515"/>
+                <w:sz w:val="14"/>
+                <w:szCs w:val="14"/>
+                <w:lang w:val="en-US"/>
+              </w:rPr>
+              <w:t>"</w:t>
+            </w:r>
+            <w:r>
+              <w:rPr>
+                <w:rFonts w:ascii="Consolas" w:hAnsi="Consolas" w:cs="Consolas"/>
+                <w:color w:val="000000"/>
+                <w:sz w:val="14"/>
+                <w:szCs w:val="14"/>
+                <w:lang w:val="en-US"/>
+              </w:rPr>
+              <w:t>],</w:t>
+            </w:r>
+          </w:p>
+          <w:p>
+            <w:pPr>
+              <w:autoSpaceDE w:val="0"/>
+              <w:autoSpaceDN w:val="0"/>
+              <w:adjustRightInd w:val="0"/>
+              <w:rPr>
+                <w:rFonts w:ascii="Consolas" w:hAnsi="Consolas" w:cs="Consolas"/>
+                <w:color w:val="000000"/>
+                <w:sz w:val="14"/>
+                <w:szCs w:val="14"/>
+                <w:lang w:val="en-US"/>
+              </w:rPr>
+            </w:pPr>
+            <w:r>
+              <w:rPr>
+                <w:rFonts w:ascii="Consolas" w:hAnsi="Consolas" w:cs="Consolas"/>
+                <w:color w:val="000000"/>
+                <w:sz w:val="14"/>
+                <w:szCs w:val="14"/>
+                <w:lang w:val="en-US"/>
+              </w:rPr>
+              <w:t xml:space="preserve">     </w:t>
+            </w:r>
+            <w:r>
+              <w:rPr>
+                <w:rFonts w:ascii="Consolas" w:hAnsi="Consolas" w:cs="Consolas"/>
+                <w:color w:val="000000"/>
+                <w:sz w:val="14"/>
+                <w:szCs w:val="14"/>
+                <w:lang w:val="en-US"/>
+              </w:rPr>
+              <w:t xml:space="preserve">  </w:t>
+            </w:r>
+            <w:r>
+              <w:rPr>
+                <w:rFonts w:ascii="Consolas" w:hAnsi="Consolas" w:cs="Consolas"/>
+                <w:color w:val="000000"/>
+                <w:sz w:val="14"/>
+                <w:szCs w:val="14"/>
+                <w:lang w:val="en-US"/>
+              </w:rPr>
+              <w:t xml:space="preserve">Port = </w:t>
+            </w:r>
+            <w:proofErr w:type="spellStart"/>
+            <w:proofErr w:type="gramStart"/>
+            <w:r>
+              <w:rPr>
+                <w:rFonts w:ascii="Consolas" w:hAnsi="Consolas" w:cs="Consolas"/>
+                <w:color w:val="0000FF"/>
+                <w:sz w:val="14"/>
+                <w:szCs w:val="14"/>
+                <w:lang w:val="en-US"/>
+              </w:rPr>
+              <w:t>int</w:t>
+            </w:r>
+            <w:r>
+              <w:rPr>
+                <w:rFonts w:ascii="Consolas" w:hAnsi="Consolas" w:cs="Consolas"/>
+                <w:color w:val="000000"/>
+                <w:sz w:val="14"/>
+                <w:szCs w:val="14"/>
+                <w:lang w:val="en-US"/>
+              </w:rPr>
+              <w:t>.Parse</w:t>
+            </w:r>
+            <w:proofErr w:type="spellEnd"/>
+            <w:proofErr w:type="gramEnd"/>
+            <w:r>
+              <w:rPr>
+                <w:rFonts w:ascii="Consolas" w:hAnsi="Consolas" w:cs="Consolas"/>
+                <w:color w:val="000000"/>
+                <w:sz w:val="14"/>
+                <w:szCs w:val="14"/>
+                <w:lang w:val="en-US"/>
+              </w:rPr>
+              <w:t>(</w:t>
+            </w:r>
+            <w:proofErr w:type="spellStart"/>
+            <w:r>
+              <w:rPr>
+                <w:rFonts w:ascii="Consolas" w:hAnsi="Consolas" w:cs="Consolas"/>
+                <w:color w:val="000000"/>
+                <w:sz w:val="14"/>
+                <w:szCs w:val="14"/>
+                <w:lang w:val="en-US"/>
+              </w:rPr>
+              <w:t>ConfigurationManager.AppSettings</w:t>
+            </w:r>
+            <w:proofErr w:type="spellEnd"/>
+            <w:r>
+              <w:rPr>
+                <w:rFonts w:ascii="Consolas" w:hAnsi="Consolas" w:cs="Consolas"/>
+                <w:color w:val="000000"/>
+                <w:sz w:val="14"/>
+                <w:szCs w:val="14"/>
+                <w:lang w:val="en-US"/>
+              </w:rPr>
+              <w:t>[</w:t>
+            </w:r>
+            <w:r>
+              <w:rPr>
+                <w:rFonts w:ascii="Consolas" w:hAnsi="Consolas" w:cs="Consolas"/>
+                <w:color w:val="A31515"/>
+                <w:sz w:val="14"/>
+                <w:szCs w:val="14"/>
+                <w:lang w:val="en-US"/>
+              </w:rPr>
+              <w:t>"Port"</w:t>
+            </w:r>
+            <w:r>
+              <w:rPr>
+                <w:rFonts w:ascii="Consolas" w:hAnsi="Consolas" w:cs="Consolas"/>
+                <w:color w:val="000000"/>
+                <w:sz w:val="14"/>
+                <w:szCs w:val="14"/>
+                <w:lang w:val="en-US"/>
+              </w:rPr>
+              <w:t>]),</w:t>
+            </w:r>
+          </w:p>
+          <w:p>
+            <w:pPr>
+              <w:autoSpaceDE w:val="0"/>
+              <w:autoSpaceDN w:val="0"/>
+              <w:adjustRightInd w:val="0"/>
+              <w:rPr>
+                <w:rFonts w:ascii="Consolas" w:hAnsi="Consolas" w:cs="Consolas"/>
+                <w:color w:val="000000"/>
+                <w:sz w:val="14"/>
+                <w:szCs w:val="14"/>
+                <w:lang w:val="en-US"/>
+              </w:rPr>
+            </w:pPr>
+            <w:r>
+              <w:rPr>
+                <w:rFonts w:ascii="Consolas" w:hAnsi="Consolas" w:cs="Consolas"/>
+                <w:color w:val="000000"/>
+                <w:sz w:val="14"/>
+                <w:szCs w:val="14"/>
+                <w:lang w:val="en-US"/>
+              </w:rPr>
+              <w:t xml:space="preserve">       </w:t>
+            </w:r>
+            <w:proofErr w:type="spellStart"/>
+            <w:proofErr w:type="gramStart"/>
+            <w:r>
+              <w:rPr>
+                <w:rFonts w:ascii="Consolas" w:hAnsi="Consolas" w:cs="Consolas"/>
+                <w:color w:val="000000"/>
+                <w:sz w:val="14"/>
+                <w:szCs w:val="14"/>
+                <w:lang w:val="en-US"/>
+              </w:rPr>
+              <w:t>EnableSsl</w:t>
+            </w:r>
+            <w:proofErr w:type="spellEnd"/>
+            <w:r>
+              <w:rPr>
+                <w:rFonts w:ascii="Consolas" w:hAnsi="Consolas" w:cs="Consolas"/>
+                <w:color w:val="000000"/>
+                <w:sz w:val="14"/>
+                <w:szCs w:val="14"/>
+                <w:lang w:val="en-US"/>
+              </w:rPr>
+              <w:t xml:space="preserve">  =</w:t>
+            </w:r>
+            <w:proofErr w:type="gramEnd"/>
+            <w:r>
+              <w:rPr>
+                <w:rFonts w:ascii="Consolas" w:hAnsi="Consolas" w:cs="Consolas"/>
+                <w:color w:val="000000"/>
+                <w:sz w:val="14"/>
+                <w:szCs w:val="14"/>
+                <w:lang w:val="en-US"/>
+              </w:rPr>
+              <w:t xml:space="preserve"> </w:t>
+            </w:r>
+            <w:proofErr w:type="spellStart"/>
+            <w:r>
+              <w:rPr>
+                <w:rFonts w:ascii="Consolas" w:hAnsi="Consolas" w:cs="Consolas"/>
+                <w:color w:val="0000FF"/>
+                <w:sz w:val="14"/>
+                <w:szCs w:val="14"/>
+                <w:lang w:val="en-US"/>
+              </w:rPr>
+              <w:t>bool</w:t>
+            </w:r>
+            <w:r>
+              <w:rPr>
+                <w:rFonts w:ascii="Consolas" w:hAnsi="Consolas" w:cs="Consolas"/>
+                <w:color w:val="000000"/>
+                <w:sz w:val="14"/>
+                <w:szCs w:val="14"/>
+                <w:lang w:val="en-US"/>
+              </w:rPr>
+              <w:t>.Parse</w:t>
+            </w:r>
+            <w:proofErr w:type="spellEnd"/>
+            <w:r>
+              <w:rPr>
+                <w:rFonts w:ascii="Consolas" w:hAnsi="Consolas" w:cs="Consolas"/>
+                <w:color w:val="000000"/>
+                <w:sz w:val="14"/>
+                <w:szCs w:val="14"/>
+                <w:lang w:val="en-US"/>
+              </w:rPr>
+              <w:t>(</w:t>
+            </w:r>
+            <w:proofErr w:type="spellStart"/>
+            <w:r>
+              <w:rPr>
+                <w:rFonts w:ascii="Consolas" w:hAnsi="Consolas" w:cs="Consolas"/>
+                <w:color w:val="000000"/>
+                <w:sz w:val="14"/>
+                <w:szCs w:val="14"/>
+                <w:lang w:val="en-US"/>
+              </w:rPr>
+              <w:t>ConfigurationManager.AppSettings</w:t>
+            </w:r>
+            <w:proofErr w:type="spellEnd"/>
+            <w:r>
+              <w:rPr>
+                <w:rFonts w:ascii="Consolas" w:hAnsi="Consolas" w:cs="Consolas"/>
+                <w:color w:val="000000"/>
+                <w:sz w:val="14"/>
+                <w:szCs w:val="14"/>
+                <w:lang w:val="en-US"/>
+              </w:rPr>
+              <w:t>[</w:t>
+            </w:r>
+            <w:r>
+              <w:rPr>
+                <w:rFonts w:ascii="Consolas" w:hAnsi="Consolas" w:cs="Consolas"/>
+                <w:color w:val="A31515"/>
+                <w:sz w:val="14"/>
+                <w:szCs w:val="14"/>
+                <w:lang w:val="en-US"/>
+              </w:rPr>
+              <w:t>"</w:t>
+            </w:r>
+            <w:proofErr w:type="spellStart"/>
+            <w:r>
+              <w:rPr>
+                <w:rFonts w:ascii="Consolas" w:hAnsi="Consolas" w:cs="Consolas"/>
+                <w:color w:val="A31515"/>
+                <w:sz w:val="14"/>
+                <w:szCs w:val="14"/>
+                <w:lang w:val="en-US"/>
+              </w:rPr>
+              <w:t>HostSmtp</w:t>
+            </w:r>
+            <w:proofErr w:type="spellEnd"/>
+            <w:r>
+              <w:rPr>
+                <w:rFonts w:ascii="Consolas" w:hAnsi="Consolas" w:cs="Consolas"/>
+                <w:color w:val="A31515"/>
+                <w:sz w:val="14"/>
+                <w:szCs w:val="14"/>
+                <w:lang w:val="en-US"/>
+              </w:rPr>
+              <w:t>"</w:t>
+            </w:r>
+            <w:r>
+              <w:rPr>
+                <w:rFonts w:ascii="Consolas" w:hAnsi="Consolas" w:cs="Consolas"/>
+                <w:color w:val="000000"/>
+                <w:sz w:val="14"/>
+                <w:szCs w:val="14"/>
+                <w:lang w:val="en-US"/>
+              </w:rPr>
+              <w:t xml:space="preserve">]), </w:t>
+            </w:r>
+          </w:p>
+          <w:p>
+            <w:pPr>
+              <w:autoSpaceDE w:val="0"/>
+              <w:autoSpaceDN w:val="0"/>
+              <w:adjustRightInd w:val="0"/>
+              <w:rPr>
+                <w:rFonts w:ascii="Consolas" w:hAnsi="Consolas" w:cs="Consolas"/>
+                <w:color w:val="000000"/>
+                <w:sz w:val="14"/>
+                <w:szCs w:val="14"/>
+                <w:lang w:val="en-US"/>
+              </w:rPr>
+            </w:pPr>
+            <w:r>
+              <w:rPr>
+                <w:rFonts w:ascii="Consolas" w:hAnsi="Consolas" w:cs="Consolas"/>
+                <w:color w:val="000000"/>
+                <w:sz w:val="14"/>
+                <w:szCs w:val="14"/>
+                <w:lang w:val="en-US"/>
+              </w:rPr>
+              <w:t xml:space="preserve">       </w:t>
+            </w:r>
+            <w:proofErr w:type="spellStart"/>
+            <w:r>
+              <w:rPr>
+                <w:rFonts w:ascii="Consolas" w:hAnsi="Consolas" w:cs="Consolas"/>
+                <w:color w:val="000000"/>
+                <w:sz w:val="14"/>
+                <w:szCs w:val="14"/>
+                <w:lang w:val="en-US"/>
+              </w:rPr>
+              <w:t>SenderName</w:t>
+            </w:r>
+            <w:proofErr w:type="spellEnd"/>
+            <w:r>
+              <w:rPr>
+                <w:rFonts w:ascii="Consolas" w:hAnsi="Consolas" w:cs="Consolas"/>
+                <w:color w:val="000000"/>
+                <w:sz w:val="14"/>
+                <w:szCs w:val="14"/>
+                <w:lang w:val="en-US"/>
+              </w:rPr>
+              <w:t xml:space="preserve"> = </w:t>
+            </w:r>
+            <w:proofErr w:type="spellStart"/>
+            <w:r>
+              <w:rPr>
+                <w:rFonts w:ascii="Consolas" w:hAnsi="Consolas" w:cs="Consolas"/>
+                <w:color w:val="000000"/>
+                <w:sz w:val="14"/>
+                <w:szCs w:val="14"/>
+                <w:lang w:val="en-US"/>
+              </w:rPr>
+              <w:t>ConfigurationManager.AppSettings</w:t>
+            </w:r>
+            <w:proofErr w:type="spellEnd"/>
+            <w:r>
+              <w:rPr>
+                <w:rFonts w:ascii="Consolas" w:hAnsi="Consolas" w:cs="Consolas"/>
+                <w:color w:val="000000"/>
+                <w:sz w:val="14"/>
+                <w:szCs w:val="14"/>
+                <w:lang w:val="en-US"/>
+              </w:rPr>
+              <w:t>[</w:t>
+            </w:r>
+            <w:r>
+              <w:rPr>
+                <w:rFonts w:ascii="Consolas" w:hAnsi="Consolas" w:cs="Consolas"/>
+                <w:color w:val="A31515"/>
+                <w:sz w:val="14"/>
+                <w:szCs w:val="14"/>
+                <w:lang w:val="en-US"/>
+              </w:rPr>
+              <w:t>"</w:t>
+            </w:r>
+            <w:proofErr w:type="spellStart"/>
+            <w:r>
+              <w:rPr>
+                <w:rFonts w:ascii="Consolas" w:hAnsi="Consolas" w:cs="Consolas"/>
+                <w:color w:val="A31515"/>
+                <w:sz w:val="14"/>
+                <w:szCs w:val="14"/>
+                <w:lang w:val="en-US"/>
+              </w:rPr>
+              <w:t>SenderName</w:t>
+            </w:r>
+            <w:proofErr w:type="spellEnd"/>
+            <w:r>
+              <w:rPr>
+                <w:rFonts w:ascii="Consolas" w:hAnsi="Consolas" w:cs="Consolas"/>
+                <w:color w:val="A31515"/>
+                <w:sz w:val="14"/>
+                <w:szCs w:val="14"/>
+                <w:lang w:val="en-US"/>
+              </w:rPr>
+              <w:t>"</w:t>
+            </w:r>
+            <w:r>
+              <w:rPr>
+                <w:rFonts w:ascii="Consolas" w:hAnsi="Consolas" w:cs="Consolas"/>
+                <w:color w:val="000000"/>
+                <w:sz w:val="14"/>
+                <w:szCs w:val="14"/>
+                <w:lang w:val="en-US"/>
+              </w:rPr>
+              <w:t>],</w:t>
+            </w:r>
+          </w:p>
+          <w:p>
+            <w:pPr>
+              <w:autoSpaceDE w:val="0"/>
+              <w:autoSpaceDN w:val="0"/>
+              <w:adjustRightInd w:val="0"/>
+              <w:rPr>
+                <w:rFonts w:ascii="Consolas" w:hAnsi="Consolas" w:cs="Consolas"/>
+                <w:color w:val="000000"/>
+                <w:sz w:val="14"/>
+                <w:szCs w:val="14"/>
+                <w:lang w:val="en-US"/>
+              </w:rPr>
+            </w:pPr>
+            <w:r>
+              <w:rPr>
+                <w:rFonts w:ascii="Consolas" w:hAnsi="Consolas" w:cs="Consolas"/>
+                <w:color w:val="000000"/>
+                <w:sz w:val="14"/>
+                <w:szCs w:val="14"/>
+                <w:lang w:val="en-US"/>
+              </w:rPr>
+              <w:t xml:space="preserve">       </w:t>
+            </w:r>
+            <w:proofErr w:type="spellStart"/>
+            <w:r>
+              <w:rPr>
+                <w:rFonts w:ascii="Consolas" w:hAnsi="Consolas" w:cs="Consolas"/>
+                <w:color w:val="000000"/>
+                <w:sz w:val="14"/>
+                <w:szCs w:val="14"/>
+                <w:lang w:val="en-US"/>
+              </w:rPr>
+              <w:t>SenderEmail</w:t>
+            </w:r>
+            <w:proofErr w:type="spellEnd"/>
+            <w:r>
+              <w:rPr>
+                <w:rFonts w:ascii="Consolas" w:hAnsi="Consolas" w:cs="Consolas"/>
+                <w:color w:val="000000"/>
+                <w:sz w:val="14"/>
+                <w:szCs w:val="14"/>
+                <w:lang w:val="en-US"/>
+              </w:rPr>
+              <w:t xml:space="preserve"> = </w:t>
+            </w:r>
+            <w:proofErr w:type="spellStart"/>
+            <w:r>
+              <w:rPr>
+                <w:rFonts w:ascii="Consolas" w:hAnsi="Consolas" w:cs="Consolas"/>
+                <w:color w:val="000000"/>
+                <w:sz w:val="14"/>
+                <w:szCs w:val="14"/>
+                <w:lang w:val="en-US"/>
+              </w:rPr>
+              <w:t>ConfigurationManager.AppSettings</w:t>
+            </w:r>
+            <w:proofErr w:type="spellEnd"/>
+            <w:r>
+              <w:rPr>
+                <w:rFonts w:ascii="Consolas" w:hAnsi="Consolas" w:cs="Consolas"/>
+                <w:color w:val="000000"/>
+                <w:sz w:val="14"/>
+                <w:szCs w:val="14"/>
+                <w:lang w:val="en-US"/>
+              </w:rPr>
+              <w:t>[</w:t>
+            </w:r>
+            <w:r>
+              <w:rPr>
+                <w:rFonts w:ascii="Consolas" w:hAnsi="Consolas" w:cs="Consolas"/>
+                <w:color w:val="A31515"/>
+                <w:sz w:val="14"/>
+                <w:szCs w:val="14"/>
+                <w:lang w:val="en-US"/>
+              </w:rPr>
+              <w:t>"</w:t>
+            </w:r>
+            <w:proofErr w:type="spellStart"/>
+            <w:r>
+              <w:rPr>
+                <w:rFonts w:ascii="Consolas" w:hAnsi="Consolas" w:cs="Consolas"/>
+                <w:color w:val="A31515"/>
+                <w:sz w:val="14"/>
+                <w:szCs w:val="14"/>
+                <w:lang w:val="en-US"/>
+              </w:rPr>
+              <w:t>SenderEmail</w:t>
+            </w:r>
+            <w:proofErr w:type="spellEnd"/>
+            <w:r>
+              <w:rPr>
+                <w:rFonts w:ascii="Consolas" w:hAnsi="Consolas" w:cs="Consolas"/>
+                <w:color w:val="A31515"/>
+                <w:sz w:val="14"/>
+                <w:szCs w:val="14"/>
+                <w:lang w:val="en-US"/>
+              </w:rPr>
+              <w:t>"</w:t>
+            </w:r>
+            <w:r>
+              <w:rPr>
+                <w:rFonts w:ascii="Consolas" w:hAnsi="Consolas" w:cs="Consolas"/>
+                <w:color w:val="000000"/>
+                <w:sz w:val="14"/>
+                <w:szCs w:val="14"/>
+                <w:lang w:val="en-US"/>
+              </w:rPr>
+              <w:t>],</w:t>
+            </w:r>
+          </w:p>
+          <w:p>
+            <w:pPr>
+              <w:autoSpaceDE w:val="0"/>
+              <w:autoSpaceDN w:val="0"/>
+              <w:adjustRightInd w:val="0"/>
+              <w:rPr>
+                <w:rFonts w:ascii="Consolas" w:hAnsi="Consolas" w:cs="Consolas"/>
+                <w:color w:val="000000"/>
+                <w:sz w:val="14"/>
+                <w:szCs w:val="14"/>
+                <w:lang w:val="en-US"/>
+              </w:rPr>
+            </w:pPr>
+            <w:r>
+              <w:rPr>
+                <w:rFonts w:ascii="Consolas" w:hAnsi="Consolas" w:cs="Consolas"/>
+                <w:color w:val="000000"/>
+                <w:sz w:val="14"/>
+                <w:szCs w:val="14"/>
+                <w:lang w:val="en-US"/>
+              </w:rPr>
+              <w:t xml:space="preserve">       </w:t>
+            </w:r>
+            <w:proofErr w:type="spellStart"/>
+            <w:r>
+              <w:rPr>
+                <w:rFonts w:ascii="Consolas" w:hAnsi="Consolas" w:cs="Consolas"/>
+                <w:color w:val="000000"/>
+                <w:sz w:val="14"/>
+                <w:szCs w:val="14"/>
+                <w:lang w:val="en-US"/>
+              </w:rPr>
+              <w:t>SenderEmailPassword</w:t>
+            </w:r>
+            <w:proofErr w:type="spellEnd"/>
+            <w:r>
+              <w:rPr>
+                <w:rFonts w:ascii="Consolas" w:hAnsi="Consolas" w:cs="Consolas"/>
+                <w:color w:val="000000"/>
+                <w:sz w:val="14"/>
+                <w:szCs w:val="14"/>
+                <w:lang w:val="en-US"/>
+              </w:rPr>
+              <w:t xml:space="preserve"> = </w:t>
+            </w:r>
+            <w:r>
+              <w:rPr>
+                <w:rFonts w:ascii="Consolas" w:hAnsi="Consolas" w:cs="Consolas"/>
+                <w:color w:val="000000"/>
+                <w:sz w:val="14"/>
+                <w:szCs w:val="14"/>
+                <w:highlight w:val="yellow"/>
+                <w:lang w:val="en-US"/>
+              </w:rPr>
+              <w:t>_stringCipher.Decrypt(ConfigurationManager.AppSettings[</w:t>
+            </w:r>
+            <w:r>
+              <w:rPr>
+                <w:rFonts w:ascii="Consolas" w:hAnsi="Consolas" w:cs="Consolas"/>
+                <w:color w:val="A31515"/>
+                <w:sz w:val="14"/>
+                <w:szCs w:val="14"/>
+                <w:highlight w:val="yellow"/>
+                <w:lang w:val="en-US"/>
+              </w:rPr>
+              <w:t>"SenderEmailPassword"</w:t>
+            </w:r>
+            <w:r>
+              <w:rPr>
+                <w:rFonts w:ascii="Consolas" w:hAnsi="Consolas" w:cs="Consolas"/>
+                <w:color w:val="000000"/>
+                <w:sz w:val="14"/>
+                <w:szCs w:val="14"/>
+                <w:highlight w:val="yellow"/>
+                <w:lang w:val="en-US"/>
+              </w:rPr>
+              <w:t>])</w:t>
+            </w:r>
+            <w:r>
+              <w:rPr>
+                <w:rFonts w:ascii="Consolas" w:hAnsi="Consolas" w:cs="Consolas"/>
+                <w:color w:val="000000"/>
+                <w:sz w:val="14"/>
+                <w:szCs w:val="14"/>
+                <w:lang w:val="en-US"/>
+              </w:rPr>
+              <w:t>,</w:t>
+            </w:r>
+          </w:p>
+          <w:p>
+            <w:pPr>
+              <w:rPr>
+                <w:rFonts w:ascii="Consolas" w:hAnsi="Consolas"/>
+                <w:sz w:val="14"/>
+                <w:szCs w:val="14"/>
+                <w:lang w:val="pl-PL"/>
+              </w:rPr>
+            </w:pPr>
+            <w:r>
+              <w:rPr>
+                <w:rFonts w:ascii="Consolas" w:hAnsi="Consolas" w:cs="Consolas"/>
+                <w:color w:val="000000"/>
+                <w:sz w:val="14"/>
+                <w:szCs w:val="14"/>
+                <w:lang w:val="en-US"/>
+              </w:rPr>
+              <w:t xml:space="preserve">    });</w:t>
+            </w:r>
+          </w:p>
+        </w:tc>
+      </w:tr>
+    </w:tbl>
+    <w:p>
+      <w:pPr>
+        <w:rPr>
+          <w:rFonts w:ascii="Consolas" w:hAnsi="Consolas"/>
+          <w:lang w:val="pl-PL"/>
+        </w:rPr>
+      </w:pPr>
+    </w:p>
+    <w:p>
+      <w:pPr>
+        <w:rPr>
+          <w:rFonts w:ascii="Consolas" w:hAnsi="Consolas"/>
+          <w:lang w:val="pl-PL"/>
+        </w:rPr>
+      </w:pPr>
+      <w:r>
+        <w:rPr>
+          <w:rFonts w:ascii="Consolas" w:hAnsi="Consolas"/>
+          <w:lang w:val="pl-PL"/>
+        </w:rPr>
+        <w:t>Uwaga:</w:t>
+      </w:r>
+    </w:p>
+    <w:p>
+      <w:pPr>
+        <w:rPr>
+          <w:rFonts w:ascii="Consolas" w:hAnsi="Consolas"/>
+          <w:lang w:val="pl-PL"/>
+        </w:rPr>
+      </w:pPr>
+      <w:r>
+        <w:rPr>
+          <w:rFonts w:ascii="Consolas" w:hAnsi="Consolas"/>
+          <w:lang w:val="pl-PL"/>
+        </w:rPr>
+        <w:t xml:space="preserve">W projekcie </w:t>
+      </w:r>
+      <w:proofErr w:type="spellStart"/>
+      <w:r>
+        <w:rPr>
+          <w:rFonts w:ascii="Consolas" w:hAnsi="Consolas"/>
+          <w:lang w:val="pl-PL"/>
+        </w:rPr>
+        <w:t>App.config</w:t>
+      </w:r>
+      <w:proofErr w:type="spellEnd"/>
+      <w:r>
+        <w:rPr>
+          <w:rFonts w:ascii="Consolas" w:hAnsi="Consolas"/>
+          <w:lang w:val="pl-PL"/>
+        </w:rPr>
+        <w:t xml:space="preserve"> pozostaje niezmieniony. Przy pliku exe w katalogu </w:t>
+      </w:r>
+      <w:proofErr w:type="spellStart"/>
+      <w:r>
+        <w:rPr>
+          <w:rFonts w:ascii="Consolas" w:hAnsi="Consolas"/>
+          <w:lang w:val="pl-PL"/>
+        </w:rPr>
+        <w:t>Debug</w:t>
+      </w:r>
+      <w:proofErr w:type="spellEnd"/>
+      <w:r>
+        <w:rPr>
+          <w:rFonts w:ascii="Consolas" w:hAnsi="Consolas"/>
+          <w:lang w:val="pl-PL"/>
+        </w:rPr>
+        <w:t xml:space="preserve"> powstaje kopia tego pliku o zmienionej nazwie zamiast </w:t>
+      </w:r>
+      <w:proofErr w:type="spellStart"/>
+      <w:r>
+        <w:rPr>
+          <w:rFonts w:ascii="Consolas" w:hAnsi="Consolas"/>
+          <w:lang w:val="pl-PL"/>
+        </w:rPr>
+        <w:t>App</w:t>
+      </w:r>
+      <w:proofErr w:type="spellEnd"/>
+      <w:r>
+        <w:rPr>
+          <w:rFonts w:ascii="Consolas" w:hAnsi="Consolas"/>
+          <w:lang w:val="pl-PL"/>
+        </w:rPr>
+        <w:t xml:space="preserve"> nazwa aplikacji </w:t>
+      </w:r>
+      <w:proofErr w:type="spellStart"/>
+      <w:r>
+        <w:rPr>
+          <w:rFonts w:ascii="Consolas" w:hAnsi="Consolas"/>
+          <w:lang w:val="pl-PL"/>
+        </w:rPr>
+        <w:t>ReportService.ConsoleApp.exe.Config</w:t>
+      </w:r>
+      <w:proofErr w:type="spellEnd"/>
+      <w:r>
+        <w:rPr>
+          <w:rFonts w:ascii="Consolas" w:hAnsi="Consolas"/>
+          <w:lang w:val="pl-PL"/>
+        </w:rPr>
+        <w:t>.</w:t>
+      </w:r>
+      <w:r>
+        <w:rPr>
+          <w:rFonts w:ascii="Consolas" w:hAnsi="Consolas"/>
+          <w:lang w:val="pl-PL"/>
+        </w:rPr>
+        <w:br/>
+        <w:t xml:space="preserve">W tym pliku zostaje zmieniona wartość </w:t>
+      </w:r>
+      <w:proofErr w:type="spellStart"/>
+      <w:r>
+        <w:rPr>
+          <w:rFonts w:ascii="Consolas" w:hAnsi="Consolas"/>
+          <w:lang w:val="pl-PL"/>
+        </w:rPr>
+        <w:t>SenderEmailPassword</w:t>
+      </w:r>
+      <w:proofErr w:type="spellEnd"/>
+      <w:r>
+        <w:rPr>
+          <w:rFonts w:ascii="Consolas" w:hAnsi="Consolas"/>
+          <w:lang w:val="pl-PL"/>
+        </w:rPr>
+        <w:t>.</w:t>
+      </w:r>
+    </w:p>
+    <w:p>
+      <w:pPr>
+        <w:rPr>
+          <w:rFonts w:ascii="Consolas" w:hAnsi="Consolas"/>
+          <w:lang w:val="pl-PL"/>
+        </w:rPr>
+      </w:pPr>
+    </w:p>
+    <w:p>
+      <w:pPr>
+        <w:rPr>
+          <w:rFonts w:ascii="Consolas" w:hAnsi="Consolas"/>
+          <w:lang w:val="pl-PL"/>
+        </w:rPr>
+      </w:pPr>
+      <w:r>
+        <w:rPr>
+          <w:rFonts w:ascii="Consolas" w:hAnsi="Consolas"/>
+          <w:lang w:val="pl-PL"/>
+        </w:rPr>
+        <w:br w:type="page"/>
+      </w:r>
+    </w:p>
+    <w:p>
+      <w:pPr>
+        <w:rPr>
+          <w:rFonts w:ascii="Consolas" w:hAnsi="Consolas"/>
+          <w:lang w:val="pl-PL"/>
+        </w:rPr>
+      </w:pPr>
+      <w:r>
+        <w:rPr>
+          <w:rFonts w:ascii="Consolas" w:hAnsi="Consolas"/>
+          <w:lang w:val="pl-PL"/>
+        </w:rPr>
+        <w:lastRenderedPageBreak/>
+        <w:t>Wdrażanie Usługi Windows</w:t>
+      </w:r>
+    </w:p>
+    <w:p>
+      <w:pPr>
+        <w:rPr>
+          <w:rFonts w:ascii="Consolas" w:hAnsi="Consolas"/>
+          <w:lang w:val="pl-PL"/>
+        </w:rPr>
+      </w:pPr>
+      <w:r>
+        <w:rPr>
+          <w:rFonts w:ascii="Consolas" w:hAnsi="Consolas"/>
+          <w:lang w:val="pl-PL"/>
+        </w:rPr>
+        <w:t xml:space="preserve">Przebudowujemy aplikację w trybie </w:t>
+      </w:r>
+      <w:proofErr w:type="spellStart"/>
+      <w:r>
+        <w:rPr>
+          <w:rFonts w:ascii="Consolas" w:hAnsi="Consolas"/>
+          <w:lang w:val="pl-PL"/>
+        </w:rPr>
+        <w:t>release</w:t>
+      </w:r>
+      <w:proofErr w:type="spellEnd"/>
+      <w:r>
+        <w:rPr>
+          <w:rFonts w:ascii="Consolas" w:hAnsi="Consolas"/>
+          <w:lang w:val="pl-PL"/>
+        </w:rPr>
+        <w:br/>
+        <w:t>Kopiujemy pliki:</w:t>
+      </w:r>
+    </w:p>
+    <w:p>
+      <w:pPr>
+        <w:rPr>
+          <w:rFonts w:ascii="Consolas" w:hAnsi="Consolas"/>
+          <w:lang w:val="pl-PL"/>
+        </w:rPr>
+      </w:pPr>
+      <w:r>
+        <w:rPr>
+          <w:noProof/>
+        </w:rPr>
+        <w:drawing>
+          <wp:inline distT="0" distB="0" distL="0" distR="0" wp14:anchorId="60B31F98" wp14:editId="6D48E63B">
+            <wp:extent cx="3325402" cy="1759839"/>
+            <wp:effectExtent l="0" t="0" r="8890" b="0"/>
+            <wp:docPr id="29" name="Obraz 29"/>
+            <wp:cNvGraphicFramePr>
+              <a:graphicFrameLocks xmlns:a="http://schemas.openxmlformats.org/drawingml/2006/main" noChangeAspect="1"/>
+            </wp:cNvGraphicFramePr>
+            <a:graphic xmlns:a="http://schemas.openxmlformats.org/drawingml/2006/main">
+              <a:graphicData uri="http://schemas.openxmlformats.org/drawingml/2006/picture">
+                <pic:pic xmlns:pic="http://schemas.openxmlformats.org/drawingml/2006/picture">
+                  <pic:nvPicPr>
+                    <pic:cNvPr id="1" name=""/>
+                    <pic:cNvPicPr/>
+                  </pic:nvPicPr>
+                  <pic:blipFill>
+                    <a:blip r:embed="rId36"/>
+                    <a:stretch>
+                      <a:fillRect/>
+                    </a:stretch>
+                  </pic:blipFill>
+                  <pic:spPr>
+                    <a:xfrm>
+                      <a:off x="0" y="0"/>
+                      <a:ext cx="3344450" cy="1769919"/>
+                    </a:xfrm>
+                    <a:prstGeom prst="rect">
+                      <a:avLst/>
+                    </a:prstGeom>
+                  </pic:spPr>
+                </pic:pic>
+              </a:graphicData>
+            </a:graphic>
+          </wp:inline>
+        </w:drawing>
+      </w:r>
+    </w:p>
+    <w:p>
+      <w:pPr>
+        <w:rPr>
+          <w:rFonts w:ascii="Consolas" w:hAnsi="Consolas"/>
+          <w:lang w:val="pl-PL"/>
+        </w:rPr>
+      </w:pPr>
     </w:p>
     <w:sectPr>
-      <w:headerReference w:type="even" r:id="rId34"/>
-      <w:headerReference w:type="default" r:id="rId35"/>
-      <w:footerReference w:type="even" r:id="rId36"/>
-      <w:footerReference w:type="default" r:id="rId37"/>
-      <w:headerReference w:type="first" r:id="rId38"/>
-      <w:footerReference w:type="first" r:id="rId39"/>
+      <w:headerReference w:type="even" r:id="rId37"/>
+      <w:headerReference w:type="default" r:id="rId38"/>
+      <w:footerReference w:type="even" r:id="rId39"/>
+      <w:footerReference w:type="default" r:id="rId40"/>
+      <w:headerReference w:type="first" r:id="rId41"/>
+      <w:footerReference w:type="first" r:id="rId42"/>
       <w:pgSz w:w="11906" w:h="16838"/>
       <w:pgMar w:top="1417" w:right="1417" w:bottom="1417" w:left="1417" w:header="708" w:footer="708" w:gutter="0"/>
       <w:cols w:space="708"/>

</xml_diff>